<commit_message>
ajout du diagramme dans le rapport
</commit_message>
<xml_diff>
--- a/LOG3430.docx
+++ b/LOG3430.docx
@@ -8,13 +8,14 @@
         <w:rPr>
           <w:rFonts w:ascii="Arial" w:hAnsi="Arial" w:cs="Arial"/>
           <w:noProof/>
-          <w:lang w:val="fr-FR"/>
-        </w:rPr>
-      </w:pPr>
-      <w:r>
-        <w:rPr>
-          <w:rFonts w:ascii="Arial" w:hAnsi="Arial" w:cs="Arial"/>
-          <w:noProof/>
+          <w:lang w:val="fr-CA"/>
+        </w:rPr>
+      </w:pPr>
+      <w:r>
+        <w:rPr>
+          <w:rFonts w:ascii="Arial" w:hAnsi="Arial" w:cs="Arial"/>
+          <w:noProof/>
+          <w:lang w:val="fr-CA"/>
         </w:rPr>
         <w:drawing>
           <wp:inline distT="19050" distB="19050" distL="19050" distR="19050" wp14:anchorId="131894CD" wp14:editId="31112EAD">
@@ -58,32 +59,32 @@
         <w:rPr>
           <w:rFonts w:ascii="Arial" w:hAnsi="Arial" w:cs="Arial"/>
           <w:noProof/>
-          <w:lang w:val="fr-FR"/>
-        </w:rPr>
-      </w:pPr>
-    </w:p>
-    <w:p>
-      <w:pPr>
-        <w:rPr>
-          <w:rFonts w:ascii="Arial" w:hAnsi="Arial" w:cs="Arial"/>
-          <w:noProof/>
-          <w:lang w:val="fr-FR"/>
-        </w:rPr>
-      </w:pPr>
-    </w:p>
-    <w:p>
-      <w:pPr>
-        <w:rPr>
-          <w:rFonts w:ascii="Arial" w:hAnsi="Arial" w:cs="Arial"/>
-          <w:noProof/>
-          <w:lang w:val="fr-FR"/>
-        </w:rPr>
-      </w:pPr>
-      <w:r>
-        <w:rPr>
-          <w:rFonts w:ascii="Arial" w:hAnsi="Arial" w:cs="Arial"/>
-          <w:noProof/>
-          <w:lang w:val="fr-FR"/>
+          <w:lang w:val="fr-CA"/>
+        </w:rPr>
+      </w:pPr>
+    </w:p>
+    <w:p>
+      <w:pPr>
+        <w:rPr>
+          <w:rFonts w:ascii="Arial" w:hAnsi="Arial" w:cs="Arial"/>
+          <w:noProof/>
+          <w:lang w:val="fr-CA"/>
+        </w:rPr>
+      </w:pPr>
+    </w:p>
+    <w:p>
+      <w:pPr>
+        <w:rPr>
+          <w:rFonts w:ascii="Arial" w:hAnsi="Arial" w:cs="Arial"/>
+          <w:noProof/>
+          <w:lang w:val="fr-CA"/>
+        </w:rPr>
+      </w:pPr>
+      <w:r>
+        <w:rPr>
+          <w:rFonts w:ascii="Arial" w:hAnsi="Arial" w:cs="Arial"/>
+          <w:noProof/>
+          <w:lang w:val="fr-CA"/>
         </w:rPr>
         <w:tab/>
       </w:r>
@@ -91,7 +92,7 @@
         <w:rPr>
           <w:rFonts w:ascii="Arial" w:hAnsi="Arial" w:cs="Arial"/>
           <w:noProof/>
-          <w:lang w:val="fr-FR"/>
+          <w:lang w:val="fr-CA"/>
         </w:rPr>
         <w:tab/>
       </w:r>
@@ -99,7 +100,7 @@
         <w:rPr>
           <w:rFonts w:ascii="Arial" w:hAnsi="Arial" w:cs="Arial"/>
           <w:noProof/>
-          <w:lang w:val="fr-FR"/>
+          <w:lang w:val="fr-CA"/>
         </w:rPr>
         <w:tab/>
       </w:r>
@@ -107,7 +108,7 @@
         <w:rPr>
           <w:rFonts w:ascii="Arial" w:hAnsi="Arial" w:cs="Arial"/>
           <w:noProof/>
-          <w:lang w:val="fr-FR"/>
+          <w:lang w:val="fr-CA"/>
         </w:rPr>
         <w:tab/>
       </w:r>
@@ -115,7 +116,7 @@
         <w:rPr>
           <w:rFonts w:ascii="Arial" w:hAnsi="Arial" w:cs="Arial"/>
           <w:noProof/>
-          <w:lang w:val="fr-FR"/>
+          <w:lang w:val="fr-CA"/>
         </w:rPr>
         <w:tab/>
       </w:r>
@@ -123,7 +124,7 @@
         <w:rPr>
           <w:rFonts w:ascii="Arial" w:hAnsi="Arial" w:cs="Arial"/>
           <w:noProof/>
-          <w:lang w:val="fr-FR"/>
+          <w:lang w:val="fr-CA"/>
         </w:rPr>
         <w:tab/>
       </w:r>
@@ -131,7 +132,7 @@
         <w:rPr>
           <w:rFonts w:ascii="Arial" w:hAnsi="Arial" w:cs="Arial"/>
           <w:noProof/>
-          <w:lang w:val="fr-FR"/>
+          <w:lang w:val="fr-CA"/>
         </w:rPr>
         <w:tab/>
       </w:r>
@@ -139,7 +140,7 @@
         <w:rPr>
           <w:rFonts w:ascii="Arial" w:hAnsi="Arial" w:cs="Arial"/>
           <w:noProof/>
-          <w:lang w:val="fr-FR"/>
+          <w:lang w:val="fr-CA"/>
         </w:rPr>
         <w:tab/>
       </w:r>
@@ -147,7 +148,7 @@
         <w:rPr>
           <w:rFonts w:ascii="Arial" w:hAnsi="Arial" w:cs="Arial"/>
           <w:noProof/>
-          <w:lang w:val="fr-FR"/>
+          <w:lang w:val="fr-CA"/>
         </w:rPr>
         <w:tab/>
       </w:r>
@@ -157,43 +158,43 @@
         <w:rPr>
           <w:rFonts w:ascii="Arial" w:hAnsi="Arial" w:cs="Arial"/>
           <w:noProof/>
-          <w:lang w:val="fr-FR"/>
-        </w:rPr>
-      </w:pPr>
-    </w:p>
-    <w:p>
-      <w:pPr>
-        <w:rPr>
-          <w:rFonts w:ascii="Arial" w:hAnsi="Arial" w:cs="Arial"/>
-          <w:noProof/>
-          <w:lang w:val="fr-FR"/>
-        </w:rPr>
-      </w:pPr>
-    </w:p>
-    <w:p>
-      <w:pPr>
-        <w:rPr>
-          <w:rFonts w:ascii="Arial" w:hAnsi="Arial" w:cs="Arial"/>
-          <w:noProof/>
-          <w:lang w:val="fr-FR"/>
-        </w:rPr>
-      </w:pPr>
-    </w:p>
-    <w:p>
-      <w:pPr>
-        <w:rPr>
-          <w:rFonts w:ascii="Arial" w:hAnsi="Arial" w:cs="Arial"/>
-          <w:noProof/>
-          <w:lang w:val="fr-FR"/>
-        </w:rPr>
-      </w:pPr>
-    </w:p>
-    <w:p>
-      <w:pPr>
-        <w:rPr>
-          <w:rFonts w:ascii="Arial" w:hAnsi="Arial" w:cs="Arial"/>
-          <w:noProof/>
-          <w:lang w:val="fr-FR"/>
+          <w:lang w:val="fr-CA"/>
+        </w:rPr>
+      </w:pPr>
+    </w:p>
+    <w:p>
+      <w:pPr>
+        <w:rPr>
+          <w:rFonts w:ascii="Arial" w:hAnsi="Arial" w:cs="Arial"/>
+          <w:noProof/>
+          <w:lang w:val="fr-CA"/>
+        </w:rPr>
+      </w:pPr>
+    </w:p>
+    <w:p>
+      <w:pPr>
+        <w:rPr>
+          <w:rFonts w:ascii="Arial" w:hAnsi="Arial" w:cs="Arial"/>
+          <w:noProof/>
+          <w:lang w:val="fr-CA"/>
+        </w:rPr>
+      </w:pPr>
+    </w:p>
+    <w:p>
+      <w:pPr>
+        <w:rPr>
+          <w:rFonts w:ascii="Arial" w:hAnsi="Arial" w:cs="Arial"/>
+          <w:noProof/>
+          <w:lang w:val="fr-CA"/>
+        </w:rPr>
+      </w:pPr>
+    </w:p>
+    <w:p>
+      <w:pPr>
+        <w:rPr>
+          <w:rFonts w:ascii="Arial" w:hAnsi="Arial" w:cs="Arial"/>
+          <w:noProof/>
+          <w:lang w:val="fr-CA"/>
         </w:rPr>
       </w:pPr>
     </w:p>
@@ -206,7 +207,7 @@
           <w:sz w:val="26"/>
           <w:szCs w:val="26"/>
           <w:u w:val="single"/>
-          <w:lang w:val="fr-FR"/>
+          <w:lang w:val="fr-CA"/>
         </w:rPr>
       </w:pPr>
       <w:r>
@@ -216,7 +217,7 @@
           <w:sz w:val="36"/>
           <w:szCs w:val="36"/>
           <w:u w:val="single"/>
-          <w:lang w:val="fr-FR"/>
+          <w:lang w:val="fr-CA"/>
         </w:rPr>
         <w:t>LOG3430</w:t>
       </w:r>
@@ -227,7 +228,7 @@
           <w:sz w:val="36"/>
           <w:szCs w:val="36"/>
           <w:u w:val="single"/>
-          <w:lang w:val="fr-FR"/>
+          <w:lang w:val="fr-CA"/>
         </w:rPr>
         <w:t xml:space="preserve"> </w:t>
       </w:r>
@@ -238,7 +239,7 @@
           <w:sz w:val="36"/>
           <w:szCs w:val="36"/>
           <w:u w:val="single"/>
-          <w:lang w:val="fr-FR"/>
+          <w:lang w:val="fr-CA"/>
         </w:rPr>
         <w:t>-</w:t>
       </w:r>
@@ -249,7 +250,7 @@
           <w:sz w:val="28"/>
           <w:szCs w:val="28"/>
           <w:u w:val="single"/>
-          <w:lang w:val="fr-FR"/>
+          <w:lang w:val="fr-CA"/>
         </w:rPr>
         <w:t xml:space="preserve">Travail pratique 1 </w:t>
       </w:r>
@@ -262,7 +263,7 @@
           <w:noProof/>
           <w:sz w:val="26"/>
           <w:szCs w:val="26"/>
-          <w:lang w:val="fr-FR"/>
+          <w:lang w:val="fr-CA"/>
         </w:rPr>
       </w:pPr>
     </w:p>
@@ -274,16 +275,16 @@
           <w:noProof/>
           <w:sz w:val="28"/>
           <w:szCs w:val="28"/>
-          <w:lang w:val="fr-FR"/>
-        </w:rPr>
-      </w:pPr>
-      <w:r>
-        <w:rPr>
-          <w:rFonts w:ascii="Arial" w:hAnsi="Arial" w:cs="Arial"/>
-          <w:noProof/>
-          <w:sz w:val="28"/>
-          <w:szCs w:val="28"/>
-          <w:lang w:val="fr-FR"/>
+          <w:lang w:val="fr-CA"/>
+        </w:rPr>
+      </w:pPr>
+      <w:r>
+        <w:rPr>
+          <w:rFonts w:ascii="Arial" w:hAnsi="Arial" w:cs="Arial"/>
+          <w:noProof/>
+          <w:sz w:val="28"/>
+          <w:szCs w:val="28"/>
+          <w:lang w:val="fr-CA"/>
         </w:rPr>
         <w:t xml:space="preserve">Codage d’une application </w:t>
       </w:r>
@@ -296,7 +297,7 @@
           <w:noProof/>
           <w:sz w:val="26"/>
           <w:szCs w:val="26"/>
-          <w:lang w:val="fr-FR"/>
+          <w:lang w:val="fr-CA"/>
         </w:rPr>
       </w:pPr>
     </w:p>
@@ -308,23 +309,23 @@
           <w:noProof/>
           <w:sz w:val="26"/>
           <w:szCs w:val="26"/>
-          <w:lang w:val="fr-FR"/>
-        </w:rPr>
-      </w:pPr>
-    </w:p>
-    <w:p>
-      <w:pPr>
-        <w:rPr>
-          <w:rFonts w:ascii="Arial" w:hAnsi="Arial" w:cs="Arial"/>
-          <w:noProof/>
-          <w:lang w:val="fr-FR"/>
-        </w:rPr>
-      </w:pPr>
-      <w:r>
-        <w:rPr>
-          <w:rFonts w:ascii="Arial" w:hAnsi="Arial" w:cs="Arial"/>
-          <w:noProof/>
-          <w:lang w:val="fr-FR"/>
+          <w:lang w:val="fr-CA"/>
+        </w:rPr>
+      </w:pPr>
+    </w:p>
+    <w:p>
+      <w:pPr>
+        <w:rPr>
+          <w:rFonts w:ascii="Arial" w:hAnsi="Arial" w:cs="Arial"/>
+          <w:noProof/>
+          <w:lang w:val="fr-CA"/>
+        </w:rPr>
+      </w:pPr>
+      <w:r>
+        <w:rPr>
+          <w:rFonts w:ascii="Arial" w:hAnsi="Arial" w:cs="Arial"/>
+          <w:noProof/>
+          <w:lang w:val="fr-CA"/>
         </w:rPr>
         <w:t xml:space="preserve">     </w:t>
       </w:r>
@@ -334,128 +335,128 @@
         <w:rPr>
           <w:rFonts w:ascii="Arial" w:hAnsi="Arial" w:cs="Arial"/>
           <w:noProof/>
-          <w:lang w:val="fr-FR"/>
-        </w:rPr>
-      </w:pPr>
-    </w:p>
-    <w:p>
-      <w:pPr>
-        <w:rPr>
-          <w:rFonts w:ascii="Arial" w:hAnsi="Arial" w:cs="Arial"/>
-          <w:noProof/>
-          <w:lang w:val="fr-FR"/>
-        </w:rPr>
-      </w:pPr>
-    </w:p>
-    <w:p>
-      <w:pPr>
-        <w:rPr>
-          <w:rFonts w:ascii="Arial" w:hAnsi="Arial" w:cs="Arial"/>
-          <w:noProof/>
-          <w:lang w:val="fr-FR"/>
-        </w:rPr>
-      </w:pPr>
-    </w:p>
-    <w:p>
-      <w:pPr>
-        <w:rPr>
-          <w:rFonts w:ascii="Arial" w:hAnsi="Arial" w:cs="Arial"/>
-          <w:noProof/>
-          <w:lang w:val="fr-FR"/>
-        </w:rPr>
-      </w:pPr>
-    </w:p>
-    <w:p>
-      <w:pPr>
-        <w:rPr>
-          <w:rFonts w:ascii="Arial" w:hAnsi="Arial" w:cs="Arial"/>
-          <w:noProof/>
-          <w:lang w:val="fr-FR"/>
-        </w:rPr>
-      </w:pPr>
-    </w:p>
-    <w:p>
-      <w:pPr>
-        <w:rPr>
-          <w:rFonts w:ascii="Arial" w:hAnsi="Arial" w:cs="Arial"/>
-          <w:noProof/>
-          <w:lang w:val="fr-FR"/>
-        </w:rPr>
-      </w:pPr>
-    </w:p>
-    <w:p>
-      <w:pPr>
-        <w:rPr>
-          <w:rFonts w:ascii="Arial" w:hAnsi="Arial" w:cs="Arial"/>
-          <w:noProof/>
-          <w:lang w:val="fr-FR"/>
-        </w:rPr>
-      </w:pPr>
-    </w:p>
-    <w:p>
-      <w:pPr>
-        <w:rPr>
-          <w:rFonts w:ascii="Arial" w:hAnsi="Arial" w:cs="Arial"/>
-          <w:noProof/>
-          <w:lang w:val="fr-FR"/>
-        </w:rPr>
-      </w:pPr>
-    </w:p>
-    <w:p>
-      <w:pPr>
-        <w:rPr>
-          <w:rFonts w:ascii="Arial" w:hAnsi="Arial" w:cs="Arial"/>
-          <w:noProof/>
-          <w:lang w:val="fr-FR"/>
-        </w:rPr>
-      </w:pPr>
-    </w:p>
-    <w:p>
-      <w:pPr>
-        <w:rPr>
-          <w:rFonts w:ascii="Arial" w:hAnsi="Arial" w:cs="Arial"/>
-          <w:noProof/>
-          <w:lang w:val="fr-FR"/>
-        </w:rPr>
-      </w:pPr>
-    </w:p>
-    <w:p>
-      <w:pPr>
-        <w:rPr>
-          <w:rFonts w:ascii="Arial" w:hAnsi="Arial" w:cs="Arial"/>
-          <w:noProof/>
-          <w:lang w:val="fr-FR"/>
-        </w:rPr>
-      </w:pPr>
-    </w:p>
-    <w:p>
-      <w:pPr>
-        <w:rPr>
-          <w:rFonts w:ascii="Arial" w:hAnsi="Arial" w:cs="Arial"/>
-          <w:noProof/>
-          <w:lang w:val="fr-FR"/>
-        </w:rPr>
-      </w:pPr>
-    </w:p>
-    <w:p>
-      <w:pPr>
-        <w:rPr>
-          <w:rFonts w:ascii="Arial" w:hAnsi="Arial" w:cs="Arial"/>
-          <w:noProof/>
-          <w:sz w:val="28"/>
-          <w:szCs w:val="28"/>
-          <w:lang w:val="fr-FR"/>
-        </w:rPr>
-      </w:pPr>
-    </w:p>
-    <w:p>
-      <w:pPr>
-        <w:rPr>
-          <w:rFonts w:ascii="Arial" w:hAnsi="Arial" w:cs="Arial"/>
-          <w:noProof/>
-          <w:sz w:val="28"/>
-          <w:szCs w:val="28"/>
-          <w:lang w:val="fr-FR"/>
+          <w:lang w:val="fr-CA"/>
+        </w:rPr>
+      </w:pPr>
+    </w:p>
+    <w:p>
+      <w:pPr>
+        <w:rPr>
+          <w:rFonts w:ascii="Arial" w:hAnsi="Arial" w:cs="Arial"/>
+          <w:noProof/>
+          <w:lang w:val="fr-CA"/>
+        </w:rPr>
+      </w:pPr>
+    </w:p>
+    <w:p>
+      <w:pPr>
+        <w:rPr>
+          <w:rFonts w:ascii="Arial" w:hAnsi="Arial" w:cs="Arial"/>
+          <w:noProof/>
+          <w:lang w:val="fr-CA"/>
+        </w:rPr>
+      </w:pPr>
+    </w:p>
+    <w:p>
+      <w:pPr>
+        <w:rPr>
+          <w:rFonts w:ascii="Arial" w:hAnsi="Arial" w:cs="Arial"/>
+          <w:noProof/>
+          <w:lang w:val="fr-CA"/>
+        </w:rPr>
+      </w:pPr>
+    </w:p>
+    <w:p>
+      <w:pPr>
+        <w:rPr>
+          <w:rFonts w:ascii="Arial" w:hAnsi="Arial" w:cs="Arial"/>
+          <w:noProof/>
+          <w:lang w:val="fr-CA"/>
+        </w:rPr>
+      </w:pPr>
+    </w:p>
+    <w:p>
+      <w:pPr>
+        <w:rPr>
+          <w:rFonts w:ascii="Arial" w:hAnsi="Arial" w:cs="Arial"/>
+          <w:noProof/>
+          <w:lang w:val="fr-CA"/>
+        </w:rPr>
+      </w:pPr>
+    </w:p>
+    <w:p>
+      <w:pPr>
+        <w:rPr>
+          <w:rFonts w:ascii="Arial" w:hAnsi="Arial" w:cs="Arial"/>
+          <w:noProof/>
+          <w:lang w:val="fr-CA"/>
+        </w:rPr>
+      </w:pPr>
+    </w:p>
+    <w:p>
+      <w:pPr>
+        <w:rPr>
+          <w:rFonts w:ascii="Arial" w:hAnsi="Arial" w:cs="Arial"/>
+          <w:noProof/>
+          <w:lang w:val="fr-CA"/>
+        </w:rPr>
+      </w:pPr>
+    </w:p>
+    <w:p>
+      <w:pPr>
+        <w:rPr>
+          <w:rFonts w:ascii="Arial" w:hAnsi="Arial" w:cs="Arial"/>
+          <w:noProof/>
+          <w:lang w:val="fr-CA"/>
+        </w:rPr>
+      </w:pPr>
+    </w:p>
+    <w:p>
+      <w:pPr>
+        <w:rPr>
+          <w:rFonts w:ascii="Arial" w:hAnsi="Arial" w:cs="Arial"/>
+          <w:noProof/>
+          <w:lang w:val="fr-CA"/>
+        </w:rPr>
+      </w:pPr>
+    </w:p>
+    <w:p>
+      <w:pPr>
+        <w:rPr>
+          <w:rFonts w:ascii="Arial" w:hAnsi="Arial" w:cs="Arial"/>
+          <w:noProof/>
+          <w:lang w:val="fr-CA"/>
+        </w:rPr>
+      </w:pPr>
+    </w:p>
+    <w:p>
+      <w:pPr>
+        <w:rPr>
+          <w:rFonts w:ascii="Arial" w:hAnsi="Arial" w:cs="Arial"/>
+          <w:noProof/>
+          <w:lang w:val="fr-CA"/>
+        </w:rPr>
+      </w:pPr>
+    </w:p>
+    <w:p>
+      <w:pPr>
+        <w:rPr>
+          <w:rFonts w:ascii="Arial" w:hAnsi="Arial" w:cs="Arial"/>
+          <w:noProof/>
+          <w:sz w:val="28"/>
+          <w:szCs w:val="28"/>
+          <w:lang w:val="fr-CA"/>
+        </w:rPr>
+      </w:pPr>
+    </w:p>
+    <w:p>
+      <w:pPr>
+        <w:rPr>
+          <w:rFonts w:ascii="Arial" w:hAnsi="Arial" w:cs="Arial"/>
+          <w:noProof/>
+          <w:sz w:val="28"/>
+          <w:szCs w:val="28"/>
+          <w:lang w:val="fr-CA"/>
         </w:rPr>
       </w:pPr>
     </w:p>
@@ -467,16 +468,16 @@
           <w:noProof/>
           <w:sz w:val="28"/>
           <w:szCs w:val="28"/>
-          <w:lang w:val="fr-FR"/>
-        </w:rPr>
-      </w:pPr>
-      <w:r>
-        <w:rPr>
-          <w:rFonts w:ascii="Arial" w:hAnsi="Arial" w:cs="Arial"/>
-          <w:noProof/>
-          <w:sz w:val="28"/>
-          <w:szCs w:val="28"/>
-          <w:lang w:val="fr-FR"/>
+          <w:lang w:val="fr-CA"/>
+        </w:rPr>
+      </w:pPr>
+      <w:r>
+        <w:rPr>
+          <w:rFonts w:ascii="Arial" w:hAnsi="Arial" w:cs="Arial"/>
+          <w:noProof/>
+          <w:sz w:val="28"/>
+          <w:szCs w:val="28"/>
+          <w:lang w:val="fr-CA"/>
         </w:rPr>
         <w:t xml:space="preserve">                                                                                                       Auteurs</w:t>
       </w:r>
@@ -489,7 +490,7 @@
           <w:noProof/>
           <w:sz w:val="28"/>
           <w:szCs w:val="28"/>
-          <w:lang w:val="fr-FR"/>
+          <w:lang w:val="fr-CA"/>
         </w:rPr>
       </w:pPr>
     </w:p>
@@ -501,16 +502,16 @@
           <w:noProof/>
           <w:sz w:val="28"/>
           <w:szCs w:val="28"/>
-          <w:lang w:val="fr-FR"/>
-        </w:rPr>
-      </w:pPr>
-      <w:r>
-        <w:rPr>
-          <w:rFonts w:ascii="Arial" w:hAnsi="Arial" w:cs="Arial"/>
-          <w:noProof/>
-          <w:sz w:val="28"/>
-          <w:szCs w:val="28"/>
-          <w:lang w:val="fr-FR"/>
+          <w:lang w:val="fr-CA"/>
+        </w:rPr>
+      </w:pPr>
+      <w:r>
+        <w:rPr>
+          <w:rFonts w:ascii="Arial" w:hAnsi="Arial" w:cs="Arial"/>
+          <w:noProof/>
+          <w:sz w:val="28"/>
+          <w:szCs w:val="28"/>
+          <w:lang w:val="fr-CA"/>
         </w:rPr>
         <w:t>Thierno Barry  1550237</w:t>
       </w:r>
@@ -523,16 +524,16 @@
           <w:noProof/>
           <w:sz w:val="28"/>
           <w:szCs w:val="28"/>
-          <w:lang w:val="fr-FR"/>
-        </w:rPr>
-      </w:pPr>
-      <w:r>
-        <w:rPr>
-          <w:rFonts w:ascii="Arial" w:hAnsi="Arial" w:cs="Arial"/>
-          <w:noProof/>
-          <w:sz w:val="28"/>
-          <w:szCs w:val="28"/>
-          <w:lang w:val="fr-FR"/>
+          <w:lang w:val="fr-CA"/>
+        </w:rPr>
+      </w:pPr>
+      <w:r>
+        <w:rPr>
+          <w:rFonts w:ascii="Arial" w:hAnsi="Arial" w:cs="Arial"/>
+          <w:noProof/>
+          <w:sz w:val="28"/>
+          <w:szCs w:val="28"/>
+          <w:lang w:val="fr-CA"/>
         </w:rPr>
         <w:t>Tomas Costanzo 1578677</w:t>
       </w:r>
@@ -545,7 +546,7 @@
           <w:noProof/>
           <w:sz w:val="28"/>
           <w:szCs w:val="28"/>
-          <w:lang w:val="fr-FR"/>
+          <w:lang w:val="fr-CA"/>
         </w:rPr>
       </w:pPr>
     </w:p>
@@ -555,14 +556,14 @@
         <w:rPr>
           <w:rFonts w:ascii="Arial" w:hAnsi="Arial" w:cs="Arial"/>
           <w:noProof/>
-          <w:lang w:val="fr-FR"/>
-        </w:rPr>
-      </w:pPr>
-      <w:r>
-        <w:rPr>
-          <w:rFonts w:ascii="Arial" w:hAnsi="Arial" w:cs="Arial"/>
-          <w:noProof/>
-          <w:lang w:val="fr-FR"/>
+          <w:lang w:val="fr-CA"/>
+        </w:rPr>
+      </w:pPr>
+      <w:r>
+        <w:rPr>
+          <w:rFonts w:ascii="Arial" w:hAnsi="Arial" w:cs="Arial"/>
+          <w:noProof/>
+          <w:lang w:val="fr-CA"/>
         </w:rPr>
         <w:t xml:space="preserve">Automne 2016 </w:t>
       </w:r>
@@ -573,14 +574,14 @@
         <w:rPr>
           <w:rFonts w:ascii="Arial" w:hAnsi="Arial" w:cs="Arial"/>
           <w:noProof/>
-          <w:lang w:val="fr-FR"/>
-        </w:rPr>
-      </w:pPr>
-      <w:r>
-        <w:rPr>
-          <w:rFonts w:ascii="Arial" w:hAnsi="Arial" w:cs="Arial"/>
-          <w:noProof/>
-          <w:lang w:val="fr-FR"/>
+          <w:lang w:val="fr-CA"/>
+        </w:rPr>
+      </w:pPr>
+      <w:r>
+        <w:rPr>
+          <w:rFonts w:ascii="Arial" w:hAnsi="Arial" w:cs="Arial"/>
+          <w:noProof/>
+          <w:lang w:val="fr-CA"/>
         </w:rPr>
         <w:t xml:space="preserve">20 Septembre 2016 </w:t>
       </w:r>
@@ -593,7 +594,7 @@
           <w:noProof/>
           <w:sz w:val="28"/>
           <w:szCs w:val="28"/>
-          <w:lang w:val="fr-FR"/>
+          <w:lang w:val="fr-CA"/>
         </w:rPr>
       </w:pPr>
     </w:p>
@@ -606,55 +607,267 @@
           <w:noProof/>
           <w:sz w:val="28"/>
           <w:szCs w:val="28"/>
-          <w:lang w:val="fr-FR"/>
-        </w:rPr>
-      </w:pPr>
-    </w:p>
-    <w:p>
-      <w:pPr>
-        <w:jc w:val="right"/>
+          <w:lang w:val="fr-CA"/>
+        </w:rPr>
+      </w:pPr>
+    </w:p>
+    <w:p>
+      <w:pPr>
+        <w:jc w:val="both"/>
         <w:rPr>
           <w:rFonts w:ascii="Arial" w:hAnsi="Arial" w:cs="Arial"/>
           <w:b/>
           <w:noProof/>
           <w:sz w:val="28"/>
           <w:szCs w:val="28"/>
-          <w:lang w:val="fr-FR"/>
-        </w:rPr>
-      </w:pPr>
-    </w:p>
-    <w:p>
-      <w:pPr>
-        <w:jc w:val="right"/>
+          <w:lang w:val="fr-CA"/>
+        </w:rPr>
+      </w:pPr>
+    </w:p>
+    <w:p>
+      <w:pPr>
+        <w:jc w:val="both"/>
         <w:rPr>
           <w:rFonts w:ascii="Arial" w:hAnsi="Arial" w:cs="Arial"/>
           <w:b/>
           <w:noProof/>
           <w:sz w:val="28"/>
           <w:szCs w:val="28"/>
-          <w:lang w:val="fr-FR"/>
-        </w:rPr>
-      </w:pPr>
-    </w:p>
-    <w:p>
-      <w:pPr>
-        <w:rPr>
-          <w:rFonts w:ascii="Arial" w:hAnsi="Arial" w:cs="Arial"/>
-          <w:noProof/>
-          <w:sz w:val="28"/>
-          <w:szCs w:val="28"/>
-          <w:lang w:val="fr-FR"/>
-        </w:rPr>
-      </w:pPr>
-    </w:p>
-    <w:p>
-      <w:pPr>
-        <w:rPr>
-          <w:rFonts w:ascii="Arial" w:hAnsi="Arial" w:cs="Arial"/>
-          <w:noProof/>
-          <w:sz w:val="28"/>
-          <w:szCs w:val="28"/>
-          <w:lang w:val="fr-FR"/>
+          <w:lang w:val="fr-CA"/>
+        </w:rPr>
+      </w:pPr>
+    </w:p>
+    <w:p>
+      <w:pPr>
+        <w:ind w:firstLine="720"/>
+        <w:jc w:val="both"/>
+        <w:rPr>
+          <w:rFonts w:ascii="Arial" w:hAnsi="Arial" w:cs="Arial"/>
+          <w:noProof/>
+          <w:sz w:val="28"/>
+          <w:szCs w:val="28"/>
+          <w:lang w:val="fr-CA"/>
+        </w:rPr>
+      </w:pPr>
+      <w:r>
+        <w:rPr>
+          <w:rFonts w:ascii="Arial" w:hAnsi="Arial" w:cs="Arial"/>
+          <w:noProof/>
+          <w:sz w:val="28"/>
+          <w:szCs w:val="28"/>
+          <w:lang w:val="fr-CA"/>
+        </w:rPr>
+        <w:t xml:space="preserve">Dans le prochain laboratoire, nous allons </w:t>
+      </w:r>
+      <w:r>
+        <w:rPr>
+          <w:rFonts w:ascii="Arial" w:hAnsi="Arial" w:cs="Arial"/>
+          <w:noProof/>
+          <w:sz w:val="28"/>
+          <w:szCs w:val="28"/>
+          <w:lang w:val="fr-CA"/>
+        </w:rPr>
+        <w:t>developper un module qui permet</w:t>
+      </w:r>
+      <w:r>
+        <w:rPr>
+          <w:rFonts w:ascii="Arial" w:hAnsi="Arial" w:cs="Arial"/>
+          <w:noProof/>
+          <w:sz w:val="28"/>
+          <w:szCs w:val="28"/>
+          <w:lang w:val="fr-CA"/>
+        </w:rPr>
+        <w:t xml:space="preserve"> la construccion d’</w:t>
+      </w:r>
+      <w:r>
+        <w:rPr>
+          <w:rFonts w:ascii="Arial" w:hAnsi="Arial" w:cs="Arial"/>
+          <w:noProof/>
+          <w:sz w:val="28"/>
+          <w:szCs w:val="28"/>
+          <w:lang w:val="fr-CA"/>
+        </w:rPr>
+        <w:t xml:space="preserve">une </w:t>
+      </w:r>
+      <w:r>
+        <w:rPr>
+          <w:rFonts w:ascii="Arial" w:hAnsi="Arial" w:cs="Arial"/>
+          <w:noProof/>
+          <w:sz w:val="28"/>
+          <w:szCs w:val="28"/>
+          <w:lang w:val="fr-CA"/>
+        </w:rPr>
+        <w:t>liste chaînée</w:t>
+      </w:r>
+      <w:r>
+        <w:rPr>
+          <w:rFonts w:ascii="Arial" w:hAnsi="Arial" w:cs="Arial"/>
+          <w:noProof/>
+          <w:sz w:val="28"/>
+          <w:szCs w:val="28"/>
+          <w:lang w:val="fr-CA"/>
+        </w:rPr>
+        <w:t xml:space="preserve">. </w:t>
+      </w:r>
+      <w:r>
+        <w:rPr>
+          <w:rFonts w:ascii="Arial" w:hAnsi="Arial" w:cs="Arial"/>
+          <w:noProof/>
+          <w:sz w:val="28"/>
+          <w:szCs w:val="28"/>
+          <w:lang w:val="fr-CA"/>
+        </w:rPr>
+        <w:t xml:space="preserve">Ensuite, nous allons developper des methodes pour executer les operations suivantes : union, intersection, </w:t>
+      </w:r>
+      <w:r>
+        <w:rPr>
+          <w:rFonts w:ascii="Arial" w:hAnsi="Arial" w:cs="Arial"/>
+          <w:noProof/>
+          <w:sz w:val="28"/>
+          <w:szCs w:val="28"/>
+          <w:lang w:val="fr-CA"/>
+        </w:rPr>
+        <w:t xml:space="preserve">difference, </w:t>
+      </w:r>
+      <w:r>
+        <w:rPr>
+          <w:rFonts w:ascii="Arial" w:hAnsi="Arial" w:cs="Arial"/>
+          <w:noProof/>
+          <w:sz w:val="28"/>
+          <w:szCs w:val="28"/>
+          <w:lang w:val="fr-CA"/>
+        </w:rPr>
+        <w:t>symmetric</w:t>
+      </w:r>
+      <w:r>
+        <w:rPr>
+          <w:rFonts w:ascii="Arial" w:hAnsi="Arial" w:cs="Arial"/>
+          <w:noProof/>
+          <w:sz w:val="28"/>
+          <w:szCs w:val="28"/>
+          <w:lang w:val="fr-CA"/>
+        </w:rPr>
+        <w:t xml:space="preserve"> </w:t>
+      </w:r>
+      <w:r>
+        <w:rPr>
+          <w:rFonts w:ascii="Arial" w:hAnsi="Arial" w:cs="Arial"/>
+          <w:noProof/>
+          <w:sz w:val="28"/>
+          <w:szCs w:val="28"/>
+          <w:lang w:val="fr-CA"/>
+        </w:rPr>
+        <w:t xml:space="preserve">difference, is subset, </w:t>
+      </w:r>
+      <w:r>
+        <w:rPr>
+          <w:rFonts w:ascii="Arial" w:hAnsi="Arial" w:cs="Arial"/>
+          <w:noProof/>
+          <w:sz w:val="28"/>
+          <w:szCs w:val="28"/>
+          <w:lang w:val="fr-CA"/>
+        </w:rPr>
+        <w:t>is superset</w:t>
+      </w:r>
+      <w:r>
+        <w:rPr>
+          <w:rFonts w:ascii="Arial" w:hAnsi="Arial" w:cs="Arial"/>
+          <w:noProof/>
+          <w:sz w:val="28"/>
+          <w:szCs w:val="28"/>
+          <w:lang w:val="fr-CA"/>
+        </w:rPr>
+        <w:t>.</w:t>
+      </w:r>
+      <w:r>
+        <w:rPr>
+          <w:rFonts w:ascii="Arial" w:hAnsi="Arial" w:cs="Arial"/>
+          <w:noProof/>
+          <w:sz w:val="28"/>
+          <w:szCs w:val="28"/>
+          <w:lang w:val="fr-CA"/>
+        </w:rPr>
+        <w:t xml:space="preserve"> De plus, nous allons fournir des m</w:t>
+      </w:r>
+      <w:r>
+        <w:rPr>
+          <w:rFonts w:ascii="Arial" w:hAnsi="Arial" w:cs="Arial"/>
+          <w:noProof/>
+          <w:sz w:val="28"/>
+          <w:szCs w:val="28"/>
+          <w:lang w:val="fr-CA"/>
+        </w:rPr>
+        <w:t>é</w:t>
+      </w:r>
+      <w:r>
+        <w:rPr>
+          <w:rFonts w:ascii="Arial" w:hAnsi="Arial" w:cs="Arial"/>
+          <w:noProof/>
+          <w:sz w:val="28"/>
+          <w:szCs w:val="28"/>
+          <w:lang w:val="fr-CA"/>
+        </w:rPr>
+        <w:t xml:space="preserve">thodes pour la gestion de la </w:t>
+      </w:r>
+      <w:r>
+        <w:rPr>
+          <w:rFonts w:ascii="Arial" w:hAnsi="Arial" w:cs="Arial"/>
+          <w:noProof/>
+          <w:sz w:val="28"/>
+          <w:szCs w:val="28"/>
+          <w:lang w:val="fr-CA"/>
+        </w:rPr>
+        <w:t>liste chaînée</w:t>
+      </w:r>
+      <w:r>
+        <w:rPr>
+          <w:rFonts w:ascii="Arial" w:hAnsi="Arial" w:cs="Arial"/>
+          <w:noProof/>
+          <w:sz w:val="28"/>
+          <w:szCs w:val="28"/>
+          <w:lang w:val="fr-CA"/>
+        </w:rPr>
+        <w:t xml:space="preserve">. </w:t>
+      </w:r>
+      <w:r>
+        <w:rPr>
+          <w:rFonts w:ascii="Arial" w:hAnsi="Arial" w:cs="Arial"/>
+          <w:noProof/>
+          <w:sz w:val="28"/>
+          <w:szCs w:val="28"/>
+          <w:lang w:val="fr-CA"/>
+        </w:rPr>
+        <w:t xml:space="preserve">Un manuel d’utilisation sera inclut dans </w:t>
+      </w:r>
+      <w:r>
+        <w:rPr>
+          <w:rFonts w:ascii="Arial" w:hAnsi="Arial" w:cs="Arial"/>
+          <w:noProof/>
+          <w:sz w:val="28"/>
+          <w:szCs w:val="28"/>
+          <w:lang w:val="fr-CA"/>
+        </w:rPr>
+        <w:t>ce</w:t>
+      </w:r>
+      <w:r>
+        <w:rPr>
+          <w:rFonts w:ascii="Arial" w:hAnsi="Arial" w:cs="Arial"/>
+          <w:noProof/>
+          <w:sz w:val="28"/>
+          <w:szCs w:val="28"/>
+          <w:lang w:val="fr-CA"/>
+        </w:rPr>
+        <w:t xml:space="preserve"> rapport pour approfondit sur le comportement de l’application.</w:t>
+      </w:r>
+    </w:p>
+    <w:p>
+      <w:pPr>
+        <w:rPr>
+          <w:rFonts w:ascii="Arial" w:hAnsi="Arial" w:cs="Arial"/>
+          <w:noProof/>
+          <w:sz w:val="28"/>
+          <w:szCs w:val="28"/>
+          <w:lang w:val="fr-CA"/>
         </w:rPr>
       </w:pPr>
     </w:p>
@@ -663,56 +876,688 @@
         <w:pStyle w:val="Heading1"/>
         <w:rPr>
           <w:noProof/>
-          <w:lang w:val="fr-FR"/>
-        </w:rPr>
-      </w:pPr>
-      <w:r>
-        <w:rPr>
-          <w:noProof/>
-          <w:lang w:val="fr-FR"/>
+          <w:lang w:val="fr-CA"/>
+        </w:rPr>
+      </w:pPr>
+      <w:r>
+        <w:rPr>
+          <w:noProof/>
+          <w:lang w:val="fr-CA"/>
         </w:rPr>
         <w:t>Manuel d’utilisation</w:t>
       </w:r>
     </w:p>
+    <w:p>
+      <w:pPr>
+        <w:rPr>
+          <w:rFonts w:ascii="Arial" w:hAnsi="Arial" w:cs="Arial"/>
+          <w:sz w:val="28"/>
+          <w:szCs w:val="28"/>
+          <w:lang w:val="fr-CA"/>
+        </w:rPr>
+      </w:pPr>
+    </w:p>
+    <w:p>
+      <w:pPr>
+        <w:pStyle w:val="Heading2"/>
+        <w:rPr>
+          <w:noProof/>
+          <w:lang w:val="fr-CA"/>
+        </w:rPr>
+      </w:pPr>
+      <w:r>
+        <w:rPr>
+          <w:lang w:val="fr-CA"/>
+        </w:rPr>
+        <w:t xml:space="preserve">Comment créer une </w:t>
+      </w:r>
+      <w:r>
+        <w:rPr>
+          <w:noProof/>
+          <w:lang w:val="fr-CA"/>
+        </w:rPr>
+        <w:t>liste chaînée</w:t>
+      </w:r>
+    </w:p>
     <w:p/>
     <w:p>
+      <w:pPr>
+        <w:rPr>
+          <w:rFonts w:ascii="Arial" w:hAnsi="Arial" w:cs="Arial"/>
+          <w:sz w:val="28"/>
+          <w:szCs w:val="28"/>
+        </w:rPr>
+      </w:pPr>
+      <w:r>
+        <w:rPr>
+          <w:rFonts w:ascii="Arial" w:hAnsi="Arial" w:cs="Arial"/>
+          <w:sz w:val="28"/>
+          <w:szCs w:val="28"/>
+        </w:rPr>
+        <w:t xml:space="preserve">Pour </w:t>
+      </w:r>
+      <w:r>
+        <w:rPr>
+          <w:rFonts w:ascii="Arial" w:hAnsi="Arial" w:cs="Arial"/>
+          <w:sz w:val="28"/>
+          <w:szCs w:val="28"/>
+          <w:lang w:val="fr-CA"/>
+        </w:rPr>
+        <w:t xml:space="preserve">créer </w:t>
+      </w:r>
       <w:proofErr w:type="spellStart"/>
       <w:r>
-        <w:t>Balalslss</w:t>
+        <w:rPr>
+          <w:rFonts w:ascii="Arial" w:hAnsi="Arial" w:cs="Arial"/>
+          <w:sz w:val="28"/>
+          <w:szCs w:val="28"/>
+        </w:rPr>
+        <w:t>une</w:t>
       </w:r>
       <w:proofErr w:type="spellEnd"/>
-    </w:p>
-    <w:p/>
-    <w:p>
-      <w:pPr>
-        <w:pStyle w:val="Heading1"/>
-      </w:pPr>
-      <w:r>
-        <w:t xml:space="preserve">Manuel de conception </w:t>
-      </w:r>
-    </w:p>
-    <w:p>
+      <w:r>
+        <w:rPr>
+          <w:rFonts w:ascii="Arial" w:hAnsi="Arial" w:cs="Arial"/>
+          <w:sz w:val="28"/>
+          <w:szCs w:val="28"/>
+        </w:rPr>
+        <w:t xml:space="preserve"> </w:t>
+      </w:r>
       <w:proofErr w:type="spellStart"/>
       <w:r>
-        <w:t>Bbllbblbl</w:t>
-      </w:r>
-      <w:proofErr w:type="spellEnd"/>
-    </w:p>
-    <w:p/>
-    <w:p>
+        <w:rPr>
+          <w:rFonts w:ascii="Arial" w:hAnsi="Arial" w:cs="Arial"/>
+          <w:sz w:val="28"/>
+          <w:szCs w:val="28"/>
+        </w:rPr>
+        <w:t>lis</w:t>
+      </w:r>
       <w:bookmarkStart w:id="0" w:name="_GoBack"/>
       <w:bookmarkEnd w:id="0"/>
+      <w:r>
+        <w:rPr>
+          <w:rFonts w:ascii="Arial" w:hAnsi="Arial" w:cs="Arial"/>
+          <w:sz w:val="28"/>
+          <w:szCs w:val="28"/>
+        </w:rPr>
+        <w:t>te</w:t>
+      </w:r>
+      <w:proofErr w:type="spellEnd"/>
+      <w:r>
+        <w:rPr>
+          <w:rFonts w:ascii="Arial" w:hAnsi="Arial" w:cs="Arial"/>
+          <w:sz w:val="28"/>
+          <w:szCs w:val="28"/>
+        </w:rPr>
+        <w:t xml:space="preserve"> cha</w:t>
+      </w:r>
+      <w:r>
+        <w:rPr>
+          <w:rFonts w:ascii="Arial" w:hAnsi="Arial" w:cs="Arial"/>
+          <w:noProof/>
+          <w:sz w:val="28"/>
+          <w:szCs w:val="28"/>
+          <w:lang w:val="fr-CA"/>
+        </w:rPr>
+        <w:t>î</w:t>
+      </w:r>
+      <w:r>
+        <w:rPr>
+          <w:rFonts w:ascii="Arial" w:hAnsi="Arial" w:cs="Arial"/>
+          <w:sz w:val="28"/>
+          <w:szCs w:val="28"/>
+        </w:rPr>
+        <w:t>n</w:t>
+      </w:r>
+      <w:proofErr w:type="spellStart"/>
+      <w:r>
+        <w:rPr>
+          <w:rFonts w:ascii="Arial" w:hAnsi="Arial" w:cs="Arial"/>
+          <w:sz w:val="28"/>
+          <w:szCs w:val="28"/>
+          <w:lang w:val="fr-CA"/>
+        </w:rPr>
+        <w:t>é</w:t>
+      </w:r>
+      <w:r>
+        <w:rPr>
+          <w:rFonts w:ascii="Arial" w:hAnsi="Arial" w:cs="Arial"/>
+          <w:sz w:val="28"/>
+          <w:szCs w:val="28"/>
+          <w:lang w:val="fr-CA"/>
+        </w:rPr>
+        <w:t>e</w:t>
+      </w:r>
+      <w:proofErr w:type="spellEnd"/>
+      <w:r>
+        <w:rPr>
+          <w:rFonts w:ascii="Arial" w:hAnsi="Arial" w:cs="Arial"/>
+          <w:sz w:val="28"/>
+          <w:szCs w:val="28"/>
+          <w:lang w:val="fr-CA"/>
+        </w:rPr>
+        <w:t xml:space="preserve"> il faut </w:t>
+      </w:r>
+      <w:r>
+        <w:rPr>
+          <w:rFonts w:ascii="Arial" w:hAnsi="Arial" w:cs="Arial"/>
+          <w:sz w:val="28"/>
+          <w:szCs w:val="28"/>
+          <w:lang w:val="fr-CA"/>
+        </w:rPr>
+        <w:t>exécuter</w:t>
+      </w:r>
+      <w:r>
+        <w:rPr>
+          <w:rFonts w:ascii="Arial" w:hAnsi="Arial" w:cs="Arial"/>
+          <w:sz w:val="28"/>
+          <w:szCs w:val="28"/>
+          <w:lang w:val="fr-CA"/>
+        </w:rPr>
+        <w:t xml:space="preserve"> cette commande: </w:t>
+      </w:r>
+    </w:p>
+    <w:p>
+      <w:pPr>
+        <w:rPr>
+          <w:rFonts w:ascii="Arial" w:hAnsi="Arial" w:cs="Arial"/>
+          <w:sz w:val="28"/>
+          <w:szCs w:val="28"/>
+          <w:lang w:val="fr-CA"/>
+        </w:rPr>
+      </w:pPr>
+    </w:p>
+    <w:p>
+      <w:pPr>
+        <w:jc w:val="center"/>
+        <w:rPr>
+          <w:rFonts w:ascii="Arial" w:hAnsi="Arial" w:cs="Arial"/>
+          <w:b/>
+          <w:sz w:val="28"/>
+          <w:szCs w:val="28"/>
+          <w:lang w:val="fr-CA"/>
+        </w:rPr>
+      </w:pPr>
+      <w:proofErr w:type="spellStart"/>
+      <w:proofErr w:type="gramStart"/>
+      <w:r>
+        <w:rPr>
+          <w:rFonts w:ascii="Arial" w:hAnsi="Arial" w:cs="Arial"/>
+          <w:b/>
+          <w:sz w:val="28"/>
+          <w:szCs w:val="28"/>
+          <w:lang w:val="fr-CA"/>
+        </w:rPr>
+        <w:t>SuiteChainee</w:t>
+      </w:r>
+      <w:proofErr w:type="spellEnd"/>
+      <w:r>
+        <w:rPr>
+          <w:rFonts w:ascii="Arial" w:hAnsi="Arial" w:cs="Arial"/>
+          <w:b/>
+          <w:sz w:val="28"/>
+          <w:szCs w:val="28"/>
+          <w:lang w:val="fr-CA"/>
+        </w:rPr>
+        <w:t>(</w:t>
+      </w:r>
+      <w:proofErr w:type="gramEnd"/>
+      <w:r>
+        <w:rPr>
+          <w:rFonts w:ascii="Arial" w:hAnsi="Arial" w:cs="Arial"/>
+          <w:b/>
+          <w:sz w:val="28"/>
+          <w:szCs w:val="28"/>
+          <w:lang w:val="fr-CA"/>
+        </w:rPr>
+        <w:t>"</w:t>
+      </w:r>
+      <w:proofErr w:type="spellStart"/>
+      <w:r>
+        <w:rPr>
+          <w:rFonts w:ascii="Arial" w:hAnsi="Arial" w:cs="Arial"/>
+          <w:b/>
+          <w:sz w:val="28"/>
+          <w:szCs w:val="28"/>
+          <w:lang w:val="fr-CA"/>
+        </w:rPr>
+        <w:t>is</w:t>
+      </w:r>
+      <w:proofErr w:type="spellEnd"/>
+      <w:r>
+        <w:rPr>
+          <w:rFonts w:ascii="Arial" w:hAnsi="Arial" w:cs="Arial"/>
+          <w:b/>
+          <w:sz w:val="28"/>
+          <w:szCs w:val="28"/>
+          <w:lang w:val="fr-CA"/>
+        </w:rPr>
+        <w:t xml:space="preserve"> </w:t>
+      </w:r>
+      <w:proofErr w:type="spellStart"/>
+      <w:r>
+        <w:rPr>
+          <w:rFonts w:ascii="Arial" w:hAnsi="Arial" w:cs="Arial"/>
+          <w:b/>
+          <w:sz w:val="28"/>
+          <w:szCs w:val="28"/>
+          <w:lang w:val="fr-CA"/>
+        </w:rPr>
+        <w:t>superset</w:t>
+      </w:r>
+      <w:proofErr w:type="spellEnd"/>
+      <w:r>
+        <w:rPr>
+          <w:rFonts w:ascii="Arial" w:hAnsi="Arial" w:cs="Arial"/>
+          <w:b/>
+          <w:sz w:val="28"/>
+          <w:szCs w:val="28"/>
+          <w:lang w:val="fr-CA"/>
+        </w:rPr>
+        <w:t>", liste1, liste2);</w:t>
+      </w:r>
+    </w:p>
+    <w:p>
+      <w:pPr>
+        <w:rPr>
+          <w:rFonts w:ascii="Arial" w:hAnsi="Arial" w:cs="Arial"/>
+          <w:sz w:val="28"/>
+          <w:szCs w:val="28"/>
+          <w:lang w:val="fr-CA"/>
+        </w:rPr>
+      </w:pPr>
+    </w:p>
+    <w:p>
+      <w:pPr>
+        <w:rPr>
+          <w:rFonts w:ascii="Arial" w:hAnsi="Arial" w:cs="Arial"/>
+          <w:sz w:val="28"/>
+          <w:szCs w:val="28"/>
+          <w:lang w:val="fr-CA"/>
+        </w:rPr>
+      </w:pPr>
+      <w:r>
+        <w:rPr>
+          <w:rFonts w:ascii="Arial" w:hAnsi="Arial" w:cs="Arial"/>
+          <w:sz w:val="28"/>
+          <w:szCs w:val="28"/>
+          <w:lang w:val="fr-CA"/>
+        </w:rPr>
+        <w:t>Où "</w:t>
+      </w:r>
+      <w:proofErr w:type="spellStart"/>
+      <w:r>
+        <w:rPr>
+          <w:rFonts w:ascii="Arial" w:hAnsi="Arial" w:cs="Arial"/>
+          <w:sz w:val="28"/>
+          <w:szCs w:val="28"/>
+          <w:lang w:val="fr-CA"/>
+        </w:rPr>
+        <w:t>is</w:t>
+      </w:r>
+      <w:proofErr w:type="spellEnd"/>
+      <w:r>
+        <w:rPr>
+          <w:rFonts w:ascii="Arial" w:hAnsi="Arial" w:cs="Arial"/>
+          <w:sz w:val="28"/>
+          <w:szCs w:val="28"/>
+          <w:lang w:val="fr-CA"/>
+        </w:rPr>
+        <w:t xml:space="preserve"> </w:t>
+      </w:r>
+      <w:proofErr w:type="spellStart"/>
+      <w:r>
+        <w:rPr>
+          <w:rFonts w:ascii="Arial" w:hAnsi="Arial" w:cs="Arial"/>
+          <w:sz w:val="28"/>
+          <w:szCs w:val="28"/>
+          <w:lang w:val="fr-CA"/>
+        </w:rPr>
+        <w:t>superset</w:t>
+      </w:r>
+      <w:proofErr w:type="spellEnd"/>
+      <w:r>
+        <w:rPr>
+          <w:rFonts w:ascii="Arial" w:hAnsi="Arial" w:cs="Arial"/>
+          <w:sz w:val="28"/>
+          <w:szCs w:val="28"/>
+          <w:lang w:val="fr-CA"/>
+        </w:rPr>
+        <w:t xml:space="preserve">" est l’opération qu’on désire </w:t>
+      </w:r>
+      <w:r>
+        <w:rPr>
+          <w:rFonts w:ascii="Arial" w:hAnsi="Arial" w:cs="Arial"/>
+          <w:sz w:val="28"/>
+          <w:szCs w:val="28"/>
+          <w:lang w:val="fr-CA"/>
+        </w:rPr>
+        <w:t xml:space="preserve">effectuer sur la liste1 et la liste2. </w:t>
+      </w:r>
+    </w:p>
+    <w:p>
+      <w:pPr>
+        <w:rPr>
+          <w:rFonts w:ascii="Arial" w:hAnsi="Arial" w:cs="Arial"/>
+          <w:sz w:val="28"/>
+          <w:szCs w:val="28"/>
+          <w:lang w:val="fr-CA"/>
+        </w:rPr>
+      </w:pPr>
+    </w:p>
+    <w:p>
+      <w:pPr>
+        <w:rPr>
+          <w:rFonts w:ascii="Arial" w:hAnsi="Arial" w:cs="Arial"/>
+          <w:sz w:val="28"/>
+          <w:szCs w:val="28"/>
+          <w:lang w:val="fr-CA"/>
+        </w:rPr>
+      </w:pPr>
+    </w:p>
+    <w:p>
+      <w:pPr>
+        <w:pStyle w:val="Heading2"/>
+        <w:rPr>
+          <w:lang w:val="fr-CA"/>
+        </w:rPr>
+      </w:pPr>
+      <w:r>
+        <w:rPr>
+          <w:lang w:val="fr-CA"/>
+        </w:rPr>
+        <w:t xml:space="preserve">Comment obtenir les </w:t>
+      </w:r>
+      <w:proofErr w:type="spellStart"/>
+      <w:r>
+        <w:rPr>
+          <w:lang w:val="fr-CA"/>
+        </w:rPr>
+        <w:t>resultats</w:t>
+      </w:r>
+      <w:proofErr w:type="spellEnd"/>
+    </w:p>
+    <w:p/>
+    <w:p>
+      <w:pPr>
+        <w:rPr>
+          <w:rFonts w:ascii="Arial" w:hAnsi="Arial" w:cs="Arial"/>
+          <w:sz w:val="28"/>
+          <w:szCs w:val="28"/>
+          <w:lang w:val="fr-CA"/>
+        </w:rPr>
+      </w:pPr>
+      <w:r>
+        <w:rPr>
+          <w:rFonts w:ascii="Arial" w:hAnsi="Arial" w:cs="Arial"/>
+          <w:sz w:val="28"/>
+          <w:szCs w:val="28"/>
+          <w:lang w:val="fr-CA"/>
+        </w:rPr>
+        <w:t xml:space="preserve"> </w:t>
+      </w:r>
+      <w:proofErr w:type="spellStart"/>
+      <w:r>
+        <w:rPr>
+          <w:rFonts w:ascii="Arial" w:hAnsi="Arial" w:cs="Arial"/>
+          <w:sz w:val="28"/>
+          <w:szCs w:val="28"/>
+          <w:lang w:val="fr-CA"/>
+        </w:rPr>
+        <w:t>test_suite.get</w:t>
+      </w:r>
+      <w:proofErr w:type="spellEnd"/>
+      <w:r>
+        <w:rPr>
+          <w:rFonts w:ascii="Arial" w:hAnsi="Arial" w:cs="Arial"/>
+          <w:sz w:val="28"/>
+          <w:szCs w:val="28"/>
+          <w:lang w:val="fr-CA"/>
+        </w:rPr>
+        <w:t>().</w:t>
+      </w:r>
+      <w:proofErr w:type="spellStart"/>
+      <w:proofErr w:type="gramStart"/>
+      <w:r>
+        <w:rPr>
+          <w:rFonts w:ascii="Arial" w:hAnsi="Arial" w:cs="Arial"/>
+          <w:sz w:val="28"/>
+          <w:szCs w:val="28"/>
+          <w:lang w:val="fr-CA"/>
+        </w:rPr>
+        <w:t>print</w:t>
+      </w:r>
+      <w:proofErr w:type="spellEnd"/>
+      <w:r>
+        <w:rPr>
+          <w:rFonts w:ascii="Arial" w:hAnsi="Arial" w:cs="Arial"/>
+          <w:sz w:val="28"/>
+          <w:szCs w:val="28"/>
+          <w:lang w:val="fr-CA"/>
+        </w:rPr>
+        <w:t>(</w:t>
+      </w:r>
+      <w:proofErr w:type="gramEnd"/>
+      <w:r>
+        <w:rPr>
+          <w:rFonts w:ascii="Arial" w:hAnsi="Arial" w:cs="Arial"/>
+          <w:sz w:val="28"/>
+          <w:szCs w:val="28"/>
+          <w:lang w:val="fr-CA"/>
+        </w:rPr>
+        <w:t>);</w:t>
+      </w:r>
     </w:p>
     <w:p>
       <w:pPr>
         <w:pStyle w:val="Heading1"/>
-      </w:pPr>
-      <w:r>
+        <w:rPr>
+          <w:lang w:val="fr-CA"/>
+        </w:rPr>
+      </w:pPr>
+      <w:r>
+        <w:rPr>
+          <w:lang w:val="fr-CA"/>
+        </w:rPr>
+        <w:t xml:space="preserve">Manuel de conception </w:t>
+      </w:r>
+    </w:p>
+    <w:p>
+      <w:pPr>
+        <w:rPr>
+          <w:lang w:val="fr-CA"/>
+        </w:rPr>
+      </w:pPr>
+    </w:p>
+    <w:p>
+      <w:pPr>
+        <w:rPr>
+          <w:lang w:val="fr-CA"/>
+        </w:rPr>
+      </w:pPr>
+    </w:p>
+    <w:p>
+      <w:pPr>
+        <w:rPr>
+          <w:lang w:val="fr-CA"/>
+        </w:rPr>
+      </w:pPr>
+    </w:p>
+    <w:p>
+      <w:pPr>
+        <w:jc w:val="center"/>
+        <w:rPr>
+          <w:lang w:val="fr-CA"/>
+        </w:rPr>
+      </w:pPr>
+      <w:r>
+        <w:rPr>
+          <w:noProof/>
+          <w:lang w:val="fr-CA"/>
+        </w:rPr>
+        <w:drawing>
+          <wp:inline distT="0" distB="0" distL="0" distR="0" wp14:anchorId="4AA44009" wp14:editId="4AC8B838">
+            <wp:extent cx="4953000" cy="8229600"/>
+            <wp:effectExtent l="0" t="0" r="0" b="0"/>
+            <wp:docPr id="5" name="Picture 5" descr="../../../../Downloads/Diagramme_LOG3430%20(7).png"/>
+            <wp:cNvGraphicFramePr>
+              <a:graphicFrameLocks xmlns:a="http://schemas.openxmlformats.org/drawingml/2006/main" noChangeAspect="1"/>
+            </wp:cNvGraphicFramePr>
+            <a:graphic xmlns:a="http://schemas.openxmlformats.org/drawingml/2006/main">
+              <a:graphicData uri="http://schemas.openxmlformats.org/drawingml/2006/picture">
+                <pic:pic xmlns:pic="http://schemas.openxmlformats.org/drawingml/2006/picture">
+                  <pic:nvPicPr>
+                    <pic:cNvPr id="0" name="Picture 4" descr="../../../../Downloads/Diagramme_LOG3430%20(7).png"/>
+                    <pic:cNvPicPr>
+                      <a:picLocks noChangeAspect="1" noChangeArrowheads="1"/>
+                    </pic:cNvPicPr>
+                  </pic:nvPicPr>
+                  <pic:blipFill>
+                    <a:blip r:embed="rId5">
+                      <a:extLst>
+                        <a:ext uri="{28A0092B-C50C-407E-A947-70E740481C1C}">
+                          <a14:useLocalDpi xmlns:a14="http://schemas.microsoft.com/office/drawing/2010/main" val="0"/>
+                        </a:ext>
+                      </a:extLst>
+                    </a:blip>
+                    <a:srcRect/>
+                    <a:stretch>
+                      <a:fillRect/>
+                    </a:stretch>
+                  </pic:blipFill>
+                  <pic:spPr bwMode="auto">
+                    <a:xfrm>
+                      <a:off x="0" y="0"/>
+                      <a:ext cx="4953000" cy="8229600"/>
+                    </a:xfrm>
+                    <a:prstGeom prst="rect">
+                      <a:avLst/>
+                    </a:prstGeom>
+                    <a:noFill/>
+                    <a:ln>
+                      <a:noFill/>
+                    </a:ln>
+                  </pic:spPr>
+                </pic:pic>
+              </a:graphicData>
+            </a:graphic>
+          </wp:inline>
+        </w:drawing>
+      </w:r>
+    </w:p>
+    <w:p>
+      <w:pPr>
+        <w:rPr>
+          <w:lang w:val="fr-CA"/>
+        </w:rPr>
+      </w:pPr>
+    </w:p>
+    <w:p>
+      <w:pPr>
+        <w:jc w:val="center"/>
+        <w:rPr>
+          <w:lang w:val="fr-CA"/>
+        </w:rPr>
+      </w:pPr>
+      <w:r>
+        <w:rPr>
+          <w:noProof/>
+          <w:lang w:val="fr-CA"/>
+        </w:rPr>
+        <w:drawing>
+          <wp:inline distT="0" distB="0" distL="0" distR="0" wp14:anchorId="709D5641" wp14:editId="12E2B986">
+            <wp:extent cx="3943910" cy="1069340"/>
+            <wp:effectExtent l="0" t="0" r="0" b="0"/>
+            <wp:docPr id="6" name="Picture 6" descr="../../../../Downloads/Untitled%20Diagram2.png"/>
+            <wp:cNvGraphicFramePr>
+              <a:graphicFrameLocks xmlns:a="http://schemas.openxmlformats.org/drawingml/2006/main" noChangeAspect="1"/>
+            </wp:cNvGraphicFramePr>
+            <a:graphic xmlns:a="http://schemas.openxmlformats.org/drawingml/2006/main">
+              <a:graphicData uri="http://schemas.openxmlformats.org/drawingml/2006/picture">
+                <pic:pic xmlns:pic="http://schemas.openxmlformats.org/drawingml/2006/picture">
+                  <pic:nvPicPr>
+                    <pic:cNvPr id="0" name="Picture 5" descr="../../../../Downloads/Untitled%20Diagram2.png"/>
+                    <pic:cNvPicPr>
+                      <a:picLocks noChangeAspect="1" noChangeArrowheads="1"/>
+                    </pic:cNvPicPr>
+                  </pic:nvPicPr>
+                  <pic:blipFill>
+                    <a:blip r:embed="rId6">
+                      <a:extLst>
+                        <a:ext uri="{28A0092B-C50C-407E-A947-70E740481C1C}">
+                          <a14:useLocalDpi xmlns:a14="http://schemas.microsoft.com/office/drawing/2010/main" val="0"/>
+                        </a:ext>
+                      </a:extLst>
+                    </a:blip>
+                    <a:srcRect/>
+                    <a:stretch>
+                      <a:fillRect/>
+                    </a:stretch>
+                  </pic:blipFill>
+                  <pic:spPr bwMode="auto">
+                    <a:xfrm>
+                      <a:off x="0" y="0"/>
+                      <a:ext cx="3956533" cy="1072763"/>
+                    </a:xfrm>
+                    <a:prstGeom prst="rect">
+                      <a:avLst/>
+                    </a:prstGeom>
+                    <a:noFill/>
+                    <a:ln>
+                      <a:noFill/>
+                    </a:ln>
+                  </pic:spPr>
+                </pic:pic>
+              </a:graphicData>
+            </a:graphic>
+          </wp:inline>
+        </w:drawing>
+      </w:r>
+    </w:p>
+    <w:p>
+      <w:pPr>
+        <w:jc w:val="center"/>
+        <w:rPr>
+          <w:lang w:val="fr-CA"/>
+        </w:rPr>
+      </w:pPr>
+    </w:p>
+    <w:p>
+      <w:pPr>
+        <w:rPr>
+          <w:lang w:val="fr-CA"/>
+        </w:rPr>
+      </w:pPr>
+    </w:p>
+    <w:p>
+      <w:pPr>
+        <w:rPr>
+          <w:lang w:val="fr-CA"/>
+        </w:rPr>
+      </w:pPr>
+    </w:p>
+    <w:p>
+      <w:pPr>
+        <w:pStyle w:val="Heading1"/>
+        <w:rPr>
+          <w:lang w:val="fr-CA"/>
+        </w:rPr>
+      </w:pPr>
+      <w:r>
+        <w:rPr>
+          <w:lang w:val="fr-CA"/>
+        </w:rPr>
         <w:t>Annexes</w:t>
       </w:r>
     </w:p>
-    <w:p/>
-    <w:p/>
+    <w:p>
+      <w:pPr>
+        <w:jc w:val="center"/>
+        <w:rPr>
+          <w:lang w:val="fr-CA"/>
+        </w:rPr>
+      </w:pPr>
+    </w:p>
     <w:sectPr>
       <w:pgSz w:w="12240" w:h="15840"/>
       <w:pgMar w:top="1440" w:right="1440" w:bottom="1440" w:left="1440" w:header="708" w:footer="708" w:gutter="0"/>
@@ -1146,10 +1991,31 @@
       <w:szCs w:val="32"/>
     </w:rPr>
   </w:style>
+  <w:style w:type="paragraph" w:styleId="Heading2">
+    <w:name w:val="heading 2"/>
+    <w:basedOn w:val="Normal"/>
+    <w:next w:val="Normal"/>
+    <w:link w:val="Heading2Char"/>
+    <w:uiPriority w:val="9"/>
+    <w:unhideWhenUsed/>
+    <w:qFormat/>
+    <w:rsid w:val="00547A2E"/>
+    <w:pPr>
+      <w:keepNext/>
+      <w:keepLines/>
+      <w:spacing w:before="40"/>
+      <w:outlineLvl w:val="1"/>
+    </w:pPr>
+    <w:rPr>
+      <w:rFonts w:asciiTheme="majorHAnsi" w:eastAsiaTheme="majorEastAsia" w:hAnsiTheme="majorHAnsi" w:cstheme="majorBidi"/>
+      <w:color w:val="2E74B5" w:themeColor="accent1" w:themeShade="BF"/>
+      <w:sz w:val="26"/>
+      <w:szCs w:val="26"/>
+    </w:rPr>
+  </w:style>
   <w:style w:type="character" w:default="1" w:styleId="DefaultParagraphFont">
     <w:name w:val="Default Paragraph Font"/>
     <w:uiPriority w:val="1"/>
-    <w:semiHidden/>
     <w:unhideWhenUsed/>
   </w:style>
   <w:style w:type="table" w:default="1" w:styleId="TableNormal">
@@ -1184,6 +2050,19 @@
       <w:color w:val="2E74B5" w:themeColor="accent1" w:themeShade="BF"/>
       <w:sz w:val="32"/>
       <w:szCs w:val="32"/>
+    </w:rPr>
+  </w:style>
+  <w:style w:type="character" w:customStyle="1" w:styleId="Heading2Char">
+    <w:name w:val="Heading 2 Char"/>
+    <w:basedOn w:val="DefaultParagraphFont"/>
+    <w:link w:val="Heading2"/>
+    <w:uiPriority w:val="9"/>
+    <w:rsid w:val="00547A2E"/>
+    <w:rPr>
+      <w:rFonts w:asciiTheme="majorHAnsi" w:eastAsiaTheme="majorEastAsia" w:hAnsiTheme="majorHAnsi" w:cstheme="majorBidi"/>
+      <w:color w:val="2E74B5" w:themeColor="accent1" w:themeShade="BF"/>
+      <w:sz w:val="26"/>
+      <w:szCs w:val="26"/>
     </w:rPr>
   </w:style>
 </w:styles>

</xml_diff>

<commit_message>
ajout d'une introduction dans le rapport
</commit_message>
<xml_diff>
--- a/LOG3430.docx
+++ b/LOG3430.docx
@@ -15,7 +15,6 @@
         <w:rPr>
           <w:rFonts w:ascii="Arial" w:hAnsi="Arial" w:cs="Arial"/>
           <w:noProof/>
-          <w:lang w:val="fr-CA"/>
         </w:rPr>
         <w:drawing>
           <wp:inline distT="19050" distB="19050" distL="19050" distR="19050" wp14:anchorId="131894CD" wp14:editId="31112EAD">
@@ -945,51 +944,13 @@
         </w:rPr>
         <w:t xml:space="preserve">créer </w:t>
       </w:r>
-      <w:proofErr w:type="spellStart"/>
-      <w:r>
-        <w:rPr>
-          <w:rFonts w:ascii="Arial" w:hAnsi="Arial" w:cs="Arial"/>
-          <w:sz w:val="28"/>
-          <w:szCs w:val="28"/>
-        </w:rPr>
-        <w:t>une</w:t>
-      </w:r>
-      <w:proofErr w:type="spellEnd"/>
-      <w:r>
-        <w:rPr>
-          <w:rFonts w:ascii="Arial" w:hAnsi="Arial" w:cs="Arial"/>
-          <w:sz w:val="28"/>
-          <w:szCs w:val="28"/>
-        </w:rPr>
-        <w:t xml:space="preserve"> </w:t>
-      </w:r>
-      <w:proofErr w:type="spellStart"/>
-      <w:r>
-        <w:rPr>
-          <w:rFonts w:ascii="Arial" w:hAnsi="Arial" w:cs="Arial"/>
-          <w:sz w:val="28"/>
-          <w:szCs w:val="28"/>
-        </w:rPr>
-        <w:t>lis</w:t>
-      </w:r>
-      <w:bookmarkStart w:id="0" w:name="_GoBack"/>
-      <w:bookmarkEnd w:id="0"/>
-      <w:r>
-        <w:rPr>
-          <w:rFonts w:ascii="Arial" w:hAnsi="Arial" w:cs="Arial"/>
-          <w:sz w:val="28"/>
-          <w:szCs w:val="28"/>
-        </w:rPr>
-        <w:t>te</w:t>
-      </w:r>
-      <w:proofErr w:type="spellEnd"/>
-      <w:r>
-        <w:rPr>
-          <w:rFonts w:ascii="Arial" w:hAnsi="Arial" w:cs="Arial"/>
-          <w:sz w:val="28"/>
-          <w:szCs w:val="28"/>
-        </w:rPr>
-        <w:t xml:space="preserve"> cha</w:t>
+      <w:r>
+        <w:rPr>
+          <w:rFonts w:ascii="Arial" w:hAnsi="Arial" w:cs="Arial"/>
+          <w:sz w:val="28"/>
+          <w:szCs w:val="28"/>
+        </w:rPr>
+        <w:t>une liste cha</w:t>
       </w:r>
       <w:r>
         <w:rPr>
@@ -1009,34 +970,14 @@
         </w:rPr>
         <w:t>n</w:t>
       </w:r>
-      <w:proofErr w:type="spellStart"/>
-      <w:r>
-        <w:rPr>
-          <w:rFonts w:ascii="Arial" w:hAnsi="Arial" w:cs="Arial"/>
-          <w:sz w:val="28"/>
-          <w:szCs w:val="28"/>
-          <w:lang w:val="fr-CA"/>
-        </w:rPr>
-        <w:t>é</w:t>
-      </w:r>
-      <w:r>
-        <w:rPr>
-          <w:rFonts w:ascii="Arial" w:hAnsi="Arial" w:cs="Arial"/>
-          <w:sz w:val="28"/>
-          <w:szCs w:val="28"/>
-          <w:lang w:val="fr-CA"/>
-        </w:rPr>
-        <w:t>e</w:t>
-      </w:r>
-      <w:proofErr w:type="spellEnd"/>
-      <w:r>
-        <w:rPr>
-          <w:rFonts w:ascii="Arial" w:hAnsi="Arial" w:cs="Arial"/>
-          <w:sz w:val="28"/>
-          <w:szCs w:val="28"/>
-          <w:lang w:val="fr-CA"/>
-        </w:rPr>
-        <w:t xml:space="preserve"> il faut </w:t>
+      <w:r>
+        <w:rPr>
+          <w:rFonts w:ascii="Arial" w:hAnsi="Arial" w:cs="Arial"/>
+          <w:sz w:val="28"/>
+          <w:szCs w:val="28"/>
+          <w:lang w:val="fr-CA"/>
+        </w:rPr>
+        <w:t xml:space="preserve">ée il faut </w:t>
       </w:r>
       <w:r>
         <w:rPr>
@@ -1078,8 +1019,6 @@
           <w:lang w:val="fr-CA"/>
         </w:rPr>
       </w:pPr>
-      <w:proofErr w:type="spellStart"/>
-      <w:proofErr w:type="gramStart"/>
       <w:r>
         <w:rPr>
           <w:rFonts w:ascii="Arial" w:hAnsi="Arial" w:cs="Arial"/>
@@ -1088,142 +1027,36 @@
           <w:szCs w:val="28"/>
           <w:lang w:val="fr-CA"/>
         </w:rPr>
-        <w:t>SuiteChainee</w:t>
-      </w:r>
-      <w:proofErr w:type="spellEnd"/>
-      <w:r>
-        <w:rPr>
-          <w:rFonts w:ascii="Arial" w:hAnsi="Arial" w:cs="Arial"/>
-          <w:b/>
-          <w:sz w:val="28"/>
-          <w:szCs w:val="28"/>
-          <w:lang w:val="fr-CA"/>
-        </w:rPr>
-        <w:t>(</w:t>
-      </w:r>
-      <w:proofErr w:type="gramEnd"/>
-      <w:r>
-        <w:rPr>
-          <w:rFonts w:ascii="Arial" w:hAnsi="Arial" w:cs="Arial"/>
-          <w:b/>
-          <w:sz w:val="28"/>
-          <w:szCs w:val="28"/>
-          <w:lang w:val="fr-CA"/>
-        </w:rPr>
-        <w:t>"</w:t>
-      </w:r>
-      <w:proofErr w:type="spellStart"/>
-      <w:r>
-        <w:rPr>
-          <w:rFonts w:ascii="Arial" w:hAnsi="Arial" w:cs="Arial"/>
-          <w:b/>
-          <w:sz w:val="28"/>
-          <w:szCs w:val="28"/>
-          <w:lang w:val="fr-CA"/>
-        </w:rPr>
-        <w:t>is</w:t>
-      </w:r>
-      <w:proofErr w:type="spellEnd"/>
-      <w:r>
-        <w:rPr>
-          <w:rFonts w:ascii="Arial" w:hAnsi="Arial" w:cs="Arial"/>
-          <w:b/>
-          <w:sz w:val="28"/>
-          <w:szCs w:val="28"/>
-          <w:lang w:val="fr-CA"/>
-        </w:rPr>
-        <w:t xml:space="preserve"> </w:t>
-      </w:r>
-      <w:proofErr w:type="spellStart"/>
-      <w:r>
-        <w:rPr>
-          <w:rFonts w:ascii="Arial" w:hAnsi="Arial" w:cs="Arial"/>
-          <w:b/>
-          <w:sz w:val="28"/>
-          <w:szCs w:val="28"/>
-          <w:lang w:val="fr-CA"/>
-        </w:rPr>
-        <w:t>superset</w:t>
-      </w:r>
-      <w:proofErr w:type="spellEnd"/>
-      <w:r>
-        <w:rPr>
-          <w:rFonts w:ascii="Arial" w:hAnsi="Arial" w:cs="Arial"/>
-          <w:b/>
-          <w:sz w:val="28"/>
-          <w:szCs w:val="28"/>
-          <w:lang w:val="fr-CA"/>
-        </w:rPr>
-        <w:t>", liste1, liste2);</w:t>
-      </w:r>
-    </w:p>
-    <w:p>
-      <w:pPr>
-        <w:rPr>
-          <w:rFonts w:ascii="Arial" w:hAnsi="Arial" w:cs="Arial"/>
-          <w:sz w:val="28"/>
-          <w:szCs w:val="28"/>
-          <w:lang w:val="fr-CA"/>
-        </w:rPr>
-      </w:pPr>
-    </w:p>
-    <w:p>
-      <w:pPr>
-        <w:rPr>
-          <w:rFonts w:ascii="Arial" w:hAnsi="Arial" w:cs="Arial"/>
-          <w:sz w:val="28"/>
-          <w:szCs w:val="28"/>
-          <w:lang w:val="fr-CA"/>
-        </w:rPr>
-      </w:pPr>
-      <w:r>
-        <w:rPr>
-          <w:rFonts w:ascii="Arial" w:hAnsi="Arial" w:cs="Arial"/>
-          <w:sz w:val="28"/>
-          <w:szCs w:val="28"/>
-          <w:lang w:val="fr-CA"/>
-        </w:rPr>
-        <w:t>Où "</w:t>
-      </w:r>
-      <w:proofErr w:type="spellStart"/>
-      <w:r>
-        <w:rPr>
-          <w:rFonts w:ascii="Arial" w:hAnsi="Arial" w:cs="Arial"/>
-          <w:sz w:val="28"/>
-          <w:szCs w:val="28"/>
-          <w:lang w:val="fr-CA"/>
-        </w:rPr>
-        <w:t>is</w:t>
-      </w:r>
-      <w:proofErr w:type="spellEnd"/>
-      <w:r>
-        <w:rPr>
-          <w:rFonts w:ascii="Arial" w:hAnsi="Arial" w:cs="Arial"/>
-          <w:sz w:val="28"/>
-          <w:szCs w:val="28"/>
-          <w:lang w:val="fr-CA"/>
-        </w:rPr>
-        <w:t xml:space="preserve"> </w:t>
-      </w:r>
-      <w:proofErr w:type="spellStart"/>
-      <w:r>
-        <w:rPr>
-          <w:rFonts w:ascii="Arial" w:hAnsi="Arial" w:cs="Arial"/>
-          <w:sz w:val="28"/>
-          <w:szCs w:val="28"/>
-          <w:lang w:val="fr-CA"/>
-        </w:rPr>
-        <w:t>superset</w:t>
-      </w:r>
-      <w:proofErr w:type="spellEnd"/>
-      <w:r>
-        <w:rPr>
-          <w:rFonts w:ascii="Arial" w:hAnsi="Arial" w:cs="Arial"/>
-          <w:sz w:val="28"/>
-          <w:szCs w:val="28"/>
-          <w:lang w:val="fr-CA"/>
-        </w:rPr>
-        <w:t xml:space="preserve">" est l’opération qu’on désire </w:t>
+        <w:t>SuiteChainee("is superset", liste1, liste2);</w:t>
+      </w:r>
+    </w:p>
+    <w:p>
+      <w:pPr>
+        <w:rPr>
+          <w:rFonts w:ascii="Arial" w:hAnsi="Arial" w:cs="Arial"/>
+          <w:sz w:val="28"/>
+          <w:szCs w:val="28"/>
+          <w:lang w:val="fr-CA"/>
+        </w:rPr>
+      </w:pPr>
+    </w:p>
+    <w:p>
+      <w:pPr>
+        <w:rPr>
+          <w:rFonts w:ascii="Arial" w:hAnsi="Arial" w:cs="Arial"/>
+          <w:sz w:val="28"/>
+          <w:szCs w:val="28"/>
+          <w:lang w:val="fr-CA"/>
+        </w:rPr>
+      </w:pPr>
+      <w:r>
+        <w:rPr>
+          <w:rFonts w:ascii="Arial" w:hAnsi="Arial" w:cs="Arial"/>
+          <w:sz w:val="28"/>
+          <w:szCs w:val="28"/>
+          <w:lang w:val="fr-CA"/>
+        </w:rPr>
+        <w:t xml:space="preserve">Où "is superset" est l’opération qu’on désire </w:t>
       </w:r>
       <w:r>
         <w:rPr>
@@ -1266,16 +1099,8 @@
         <w:rPr>
           <w:lang w:val="fr-CA"/>
         </w:rPr>
-        <w:t xml:space="preserve">Comment obtenir les </w:t>
-      </w:r>
-      <w:proofErr w:type="spellStart"/>
-      <w:r>
-        <w:rPr>
-          <w:lang w:val="fr-CA"/>
-        </w:rPr>
-        <w:t>resultats</w:t>
-      </w:r>
-      <w:proofErr w:type="spellEnd"/>
+        <w:t>Comment obtenir les resultats</w:t>
+      </w:r>
     </w:p>
     <w:p/>
     <w:p>
@@ -1294,58 +1119,7 @@
           <w:szCs w:val="28"/>
           <w:lang w:val="fr-CA"/>
         </w:rPr>
-        <w:t xml:space="preserve"> </w:t>
-      </w:r>
-      <w:proofErr w:type="spellStart"/>
-      <w:r>
-        <w:rPr>
-          <w:rFonts w:ascii="Arial" w:hAnsi="Arial" w:cs="Arial"/>
-          <w:sz w:val="28"/>
-          <w:szCs w:val="28"/>
-          <w:lang w:val="fr-CA"/>
-        </w:rPr>
-        <w:t>test_suite.get</w:t>
-      </w:r>
-      <w:proofErr w:type="spellEnd"/>
-      <w:r>
-        <w:rPr>
-          <w:rFonts w:ascii="Arial" w:hAnsi="Arial" w:cs="Arial"/>
-          <w:sz w:val="28"/>
-          <w:szCs w:val="28"/>
-          <w:lang w:val="fr-CA"/>
-        </w:rPr>
-        <w:t>().</w:t>
-      </w:r>
-      <w:proofErr w:type="spellStart"/>
-      <w:proofErr w:type="gramStart"/>
-      <w:r>
-        <w:rPr>
-          <w:rFonts w:ascii="Arial" w:hAnsi="Arial" w:cs="Arial"/>
-          <w:sz w:val="28"/>
-          <w:szCs w:val="28"/>
-          <w:lang w:val="fr-CA"/>
-        </w:rPr>
-        <w:t>print</w:t>
-      </w:r>
-      <w:proofErr w:type="spellEnd"/>
-      <w:r>
-        <w:rPr>
-          <w:rFonts w:ascii="Arial" w:hAnsi="Arial" w:cs="Arial"/>
-          <w:sz w:val="28"/>
-          <w:szCs w:val="28"/>
-          <w:lang w:val="fr-CA"/>
-        </w:rPr>
-        <w:t>(</w:t>
-      </w:r>
-      <w:proofErr w:type="gramEnd"/>
-      <w:r>
-        <w:rPr>
-          <w:rFonts w:ascii="Arial" w:hAnsi="Arial" w:cs="Arial"/>
-          <w:sz w:val="28"/>
-          <w:szCs w:val="28"/>
-          <w:lang w:val="fr-CA"/>
-        </w:rPr>
-        <w:t>);</w:t>
+        <w:t xml:space="preserve"> test_suite.get().print();</w:t>
       </w:r>
     </w:p>
     <w:p>
@@ -1379,9 +1153,21 @@
     <w:p>
       <w:pPr>
         <w:rPr>
-          <w:lang w:val="fr-CA"/>
-        </w:rPr>
-      </w:pPr>
+          <w:rFonts w:ascii="Arial" w:hAnsi="Arial" w:cs="Arial"/>
+          <w:sz w:val="28"/>
+          <w:szCs w:val="28"/>
+          <w:lang w:val="fr-CA"/>
+        </w:rPr>
+      </w:pPr>
+      <w:r>
+        <w:rPr>
+          <w:rFonts w:ascii="Arial" w:hAnsi="Arial" w:cs="Arial"/>
+          <w:sz w:val="28"/>
+          <w:szCs w:val="28"/>
+          <w:lang w:val="fr-CA"/>
+        </w:rPr>
+        <w:t>Diagramme de classes :</w:t>
+      </w:r>
     </w:p>
     <w:p>
       <w:pPr>
@@ -1393,7 +1179,6 @@
       <w:r>
         <w:rPr>
           <w:noProof/>
-          <w:lang w:val="fr-CA"/>
         </w:rPr>
         <w:drawing>
           <wp:inline distT="0" distB="0" distL="0" distR="0" wp14:anchorId="4AA44009" wp14:editId="4AC8B838">
@@ -1448,6 +1233,50 @@
     <w:p>
       <w:pPr>
         <w:rPr>
+          <w:rFonts w:ascii="Arial" w:hAnsi="Arial" w:cs="Arial"/>
+          <w:sz w:val="28"/>
+          <w:szCs w:val="28"/>
+          <w:lang w:val="fr-CA"/>
+        </w:rPr>
+      </w:pPr>
+      <w:r>
+        <w:rPr>
+          <w:rFonts w:ascii="Arial" w:hAnsi="Arial" w:cs="Arial"/>
+          <w:sz w:val="28"/>
+          <w:szCs w:val="28"/>
+          <w:lang w:val="fr-CA"/>
+        </w:rPr>
+        <w:t xml:space="preserve">Liste est une interface, elle possède donc une liste de toutes les fonctions qui seront implémentées dans la classe Maliste. </w:t>
+      </w:r>
+      <w:r>
+        <w:rPr>
+          <w:rFonts w:ascii="Arial" w:hAnsi="Arial" w:cs="Arial"/>
+          <w:sz w:val="28"/>
+          <w:szCs w:val="28"/>
+          <w:lang w:val="fr-CA"/>
+        </w:rPr>
+        <w:t xml:space="preserve">La classe suiteChainee est celle avec laquelle nous allons interagir. Elle possède comme attribut une liste de type MaListe. </w:t>
+      </w:r>
+      <w:bookmarkStart w:id="0" w:name="_GoBack"/>
+      <w:bookmarkEnd w:id="0"/>
+    </w:p>
+    <w:p>
+      <w:pPr>
+        <w:rPr>
+          <w:lang w:val="fr-CA"/>
+        </w:rPr>
+      </w:pPr>
+    </w:p>
+    <w:p>
+      <w:pPr>
+        <w:rPr>
+          <w:lang w:val="fr-CA"/>
+        </w:rPr>
+      </w:pPr>
+    </w:p>
+    <w:p>
+      <w:pPr>
+        <w:rPr>
           <w:lang w:val="fr-CA"/>
         </w:rPr>
       </w:pPr>
@@ -1462,7 +1291,6 @@
       <w:r>
         <w:rPr>
           <w:noProof/>
-          <w:lang w:val="fr-CA"/>
         </w:rPr>
         <w:drawing>
           <wp:inline distT="0" distB="0" distL="0" distR="0" wp14:anchorId="709D5641" wp14:editId="12E2B986">
@@ -1521,6 +1349,39 @@
           <w:lang w:val="fr-CA"/>
         </w:rPr>
       </w:pPr>
+    </w:p>
+    <w:p>
+      <w:pPr>
+        <w:rPr>
+          <w:lang w:val="fr-CA"/>
+        </w:rPr>
+      </w:pPr>
+    </w:p>
+    <w:p>
+      <w:pPr>
+        <w:rPr>
+          <w:lang w:val="fr-CA"/>
+        </w:rPr>
+      </w:pPr>
+    </w:p>
+    <w:p>
+      <w:pPr>
+        <w:rPr>
+          <w:rFonts w:ascii="Arial" w:hAnsi="Arial" w:cs="Arial"/>
+          <w:sz w:val="28"/>
+          <w:szCs w:val="28"/>
+          <w:lang w:val="fr-CA"/>
+        </w:rPr>
+      </w:pPr>
+      <w:r>
+        <w:rPr>
+          <w:rFonts w:ascii="Arial" w:hAnsi="Arial" w:cs="Arial"/>
+          <w:sz w:val="28"/>
+          <w:szCs w:val="28"/>
+          <w:lang w:val="fr-CA"/>
+        </w:rPr>
+        <w:t xml:space="preserve">La classe Utils possède une seule méthode, cette méthode prends un ArrayList et enlevé tous les valeurs qui sont dupliquées, ensuite il retourne la nouvelle liste. </w:t>
+      </w:r>
     </w:p>
     <w:p>
       <w:pPr>
@@ -2016,6 +1877,7 @@
   <w:style w:type="character" w:default="1" w:styleId="DefaultParagraphFont">
     <w:name w:val="Default Paragraph Font"/>
     <w:uiPriority w:val="1"/>
+    <w:semiHidden/>
     <w:unhideWhenUsed/>
   </w:style>
   <w:style w:type="table" w:default="1" w:styleId="TableNormal">

</xml_diff>

<commit_message>
Modif sur le rapport manuel d utilisation
</commit_message>
<xml_diff>
--- a/LOG3430.docx
+++ b/LOG3430.docx
@@ -1,6 +1,6 @@
 
 <file path=word/document.xml><?xml version="1.0" encoding="utf-8"?>
-<w:document xmlns:wpc="http://schemas.microsoft.com/office/word/2010/wordprocessingCanvas" xmlns:mo="http://schemas.microsoft.com/office/mac/office/2008/main" xmlns:mc="http://schemas.openxmlformats.org/markup-compatibility/2006" xmlns:mv="urn:schemas-microsoft-com:mac:vml" xmlns:o="urn:schemas-microsoft-com:office:office" xmlns:r="http://schemas.openxmlformats.org/officeDocument/2006/relationships" xmlns:m="http://schemas.openxmlformats.org/officeDocument/2006/math" xmlns:v="urn:schemas-microsoft-com:vml" xmlns:wp14="http://schemas.microsoft.com/office/word/2010/wordprocessingDrawing" xmlns:wp="http://schemas.openxmlformats.org/drawingml/2006/wordprocessingDrawing" xmlns:w10="urn:schemas-microsoft-com:office:word" xmlns:w="http://schemas.openxmlformats.org/wordprocessingml/2006/main" xmlns:w14="http://schemas.microsoft.com/office/word/2010/wordml" xmlns:w15="http://schemas.microsoft.com/office/word/2012/wordml" xmlns:wpg="http://schemas.microsoft.com/office/word/2010/wordprocessingGroup" xmlns:wpi="http://schemas.microsoft.com/office/word/2010/wordprocessingInk" xmlns:wne="http://schemas.microsoft.com/office/word/2006/wordml" xmlns:wps="http://schemas.microsoft.com/office/word/2010/wordprocessingShape" mc:Ignorable="w14 w15 wp14">
+<w:document xmlns:wpc="http://schemas.microsoft.com/office/word/2010/wordprocessingCanvas" xmlns:cx="http://schemas.microsoft.com/office/drawing/2014/chartex" xmlns:cx1="http://schemas.microsoft.com/office/drawing/2015/9/8/chartex" xmlns:cx2="http://schemas.microsoft.com/office/drawing/2015/10/21/chartex" xmlns:mc="http://schemas.openxmlformats.org/markup-compatibility/2006" xmlns:o="urn:schemas-microsoft-com:office:office" xmlns:r="http://schemas.openxmlformats.org/officeDocument/2006/relationships" xmlns:m="http://schemas.openxmlformats.org/officeDocument/2006/math" xmlns:v="urn:schemas-microsoft-com:vml" xmlns:wp14="http://schemas.microsoft.com/office/word/2010/wordprocessingDrawing" xmlns:wp="http://schemas.openxmlformats.org/drawingml/2006/wordprocessingDrawing" xmlns:w10="urn:schemas-microsoft-com:office:word" xmlns:w="http://schemas.openxmlformats.org/wordprocessingml/2006/main" xmlns:w14="http://schemas.microsoft.com/office/word/2010/wordml" xmlns:w15="http://schemas.microsoft.com/office/word/2012/wordml" xmlns:w16se="http://schemas.microsoft.com/office/word/2015/wordml/symex" xmlns:wpg="http://schemas.microsoft.com/office/word/2010/wordprocessingGroup" xmlns:wpi="http://schemas.microsoft.com/office/word/2010/wordprocessingInk" xmlns:wne="http://schemas.microsoft.com/office/word/2006/wordml" xmlns:wps="http://schemas.microsoft.com/office/word/2010/wordprocessingShape" mc:Ignorable="w14 w15 w16se wp14">
   <w:body>
     <w:p>
       <w:pPr>
@@ -15,6 +15,7 @@
         <w:rPr>
           <w:rFonts w:ascii="Arial" w:hAnsi="Arial" w:cs="Arial"/>
           <w:noProof/>
+          <w:lang w:val="en-CA" w:eastAsia="en-CA"/>
         </w:rPr>
         <w:drawing>
           <wp:inline distT="19050" distB="19050" distL="19050" distR="19050" wp14:anchorId="131894CD" wp14:editId="31112EAD">
@@ -30,7 +31,7 @@
                     <pic:cNvPicPr preferRelativeResize="0"/>
                   </pic:nvPicPr>
                   <pic:blipFill>
-                    <a:blip r:embed="rId4"/>
+                    <a:blip r:embed="rId5"/>
                     <a:srcRect/>
                     <a:stretch>
                       <a:fillRect/>
@@ -638,9 +639,155 @@
     </w:p>
     <w:p>
       <w:pPr>
+        <w:spacing w:line="360" w:lineRule="auto"/>
         <w:ind w:firstLine="720"/>
         <w:jc w:val="both"/>
         <w:rPr>
+          <w:rFonts w:cstheme="minorHAnsi"/>
+          <w:noProof/>
+          <w:lang w:val="fr-CA"/>
+        </w:rPr>
+      </w:pPr>
+      <w:r>
+        <w:rPr>
+          <w:rFonts w:cstheme="minorHAnsi"/>
+          <w:noProof/>
+          <w:lang w:val="fr-CA"/>
+        </w:rPr>
+        <w:t xml:space="preserve">Dans le prochain laboratoire, nous allons </w:t>
+      </w:r>
+      <w:r>
+        <w:rPr>
+          <w:rFonts w:cstheme="minorHAnsi"/>
+          <w:noProof/>
+          <w:lang w:val="fr-CA"/>
+        </w:rPr>
+        <w:t>developper un module qui permet</w:t>
+      </w:r>
+      <w:r>
+        <w:rPr>
+          <w:rFonts w:cstheme="minorHAnsi"/>
+          <w:noProof/>
+          <w:lang w:val="fr-CA"/>
+        </w:rPr>
+        <w:t xml:space="preserve"> la construccion d’</w:t>
+      </w:r>
+      <w:r>
+        <w:rPr>
+          <w:rFonts w:cstheme="minorHAnsi"/>
+          <w:noProof/>
+          <w:lang w:val="fr-CA"/>
+        </w:rPr>
+        <w:t xml:space="preserve">une </w:t>
+      </w:r>
+      <w:r>
+        <w:rPr>
+          <w:rFonts w:cstheme="minorHAnsi"/>
+          <w:noProof/>
+          <w:lang w:val="fr-CA"/>
+        </w:rPr>
+        <w:t>liste chaînée</w:t>
+      </w:r>
+      <w:r>
+        <w:rPr>
+          <w:rFonts w:cstheme="minorHAnsi"/>
+          <w:noProof/>
+          <w:lang w:val="fr-CA"/>
+        </w:rPr>
+        <w:t xml:space="preserve">. </w:t>
+      </w:r>
+      <w:r>
+        <w:rPr>
+          <w:rFonts w:cstheme="minorHAnsi"/>
+          <w:noProof/>
+          <w:lang w:val="fr-CA"/>
+        </w:rPr>
+        <w:t xml:space="preserve">Ensuite, nous allons developper des methodes pour executer les operations suivantes : union, intersection, </w:t>
+      </w:r>
+      <w:r>
+        <w:rPr>
+          <w:rFonts w:cstheme="minorHAnsi"/>
+          <w:noProof/>
+          <w:lang w:val="fr-CA"/>
+        </w:rPr>
+        <w:t xml:space="preserve">difference, symmetric </w:t>
+      </w:r>
+      <w:r>
+        <w:rPr>
+          <w:rFonts w:cstheme="minorHAnsi"/>
+          <w:noProof/>
+          <w:lang w:val="fr-CA"/>
+        </w:rPr>
+        <w:t>difference, is subset, is superset.</w:t>
+      </w:r>
+      <w:r>
+        <w:rPr>
+          <w:rFonts w:cstheme="minorHAnsi"/>
+          <w:noProof/>
+          <w:lang w:val="fr-CA"/>
+        </w:rPr>
+        <w:t xml:space="preserve"> De plus, nous allons fournir des mé</w:t>
+      </w:r>
+      <w:r>
+        <w:rPr>
+          <w:rFonts w:cstheme="minorHAnsi"/>
+          <w:noProof/>
+          <w:lang w:val="fr-CA"/>
+        </w:rPr>
+        <w:t xml:space="preserve">thodes pour la gestion de la </w:t>
+      </w:r>
+      <w:r>
+        <w:rPr>
+          <w:rFonts w:cstheme="minorHAnsi"/>
+          <w:noProof/>
+          <w:lang w:val="fr-CA"/>
+        </w:rPr>
+        <w:t>liste chaînée</w:t>
+      </w:r>
+      <w:r>
+        <w:rPr>
+          <w:rFonts w:cstheme="minorHAnsi"/>
+          <w:noProof/>
+          <w:lang w:val="fr-CA"/>
+        </w:rPr>
+        <w:t xml:space="preserve">. </w:t>
+      </w:r>
+      <w:r>
+        <w:rPr>
+          <w:rFonts w:cstheme="minorHAnsi"/>
+          <w:noProof/>
+          <w:lang w:val="fr-CA"/>
+        </w:rPr>
+        <w:t xml:space="preserve">Un manuel d’utilisation sera inclut dans </w:t>
+      </w:r>
+      <w:r>
+        <w:rPr>
+          <w:rFonts w:cstheme="minorHAnsi"/>
+          <w:noProof/>
+          <w:lang w:val="fr-CA"/>
+        </w:rPr>
+        <w:t>ce</w:t>
+      </w:r>
+      <w:r>
+        <w:rPr>
+          <w:rFonts w:cstheme="minorHAnsi"/>
+          <w:noProof/>
+          <w:lang w:val="fr-CA"/>
+        </w:rPr>
+        <w:t xml:space="preserve"> rapport pour approfondit sur le comportement de l’application.</w:t>
+      </w:r>
+      <w:r>
+        <w:rPr>
+          <w:rFonts w:cstheme="minorHAnsi"/>
+          <w:noProof/>
+          <w:lang w:val="fr-CA"/>
+        </w:rPr>
+        <w:t xml:space="preserve"> Finalement, nous allons expliquer comment nous avons concu les algoritmes. </w:t>
+      </w:r>
+    </w:p>
+    <w:p>
+      <w:pPr>
+        <w:rPr>
           <w:rFonts w:ascii="Arial" w:hAnsi="Arial" w:cs="Arial"/>
           <w:noProof/>
           <w:sz w:val="28"/>
@@ -648,538 +795,500 @@
           <w:lang w:val="fr-CA"/>
         </w:rPr>
       </w:pPr>
-      <w:r>
-        <w:rPr>
-          <w:rFonts w:ascii="Arial" w:hAnsi="Arial" w:cs="Arial"/>
-          <w:noProof/>
+    </w:p>
+    <w:p>
+      <w:pPr>
+        <w:pStyle w:val="Heading1"/>
+        <w:rPr>
+          <w:noProof/>
+          <w:lang w:val="fr-CA"/>
+        </w:rPr>
+      </w:pPr>
+      <w:r>
+        <w:rPr>
+          <w:noProof/>
+          <w:lang w:val="fr-CA"/>
+        </w:rPr>
+        <w:t>Manuel d’utilisation</w:t>
+      </w:r>
+    </w:p>
+    <w:p>
+      <w:pPr>
+        <w:rPr>
+          <w:rFonts w:ascii="Arial" w:hAnsi="Arial" w:cs="Arial"/>
           <w:sz w:val="28"/>
           <w:szCs w:val="28"/>
           <w:lang w:val="fr-CA"/>
         </w:rPr>
-        <w:t xml:space="preserve">Dans le prochain laboratoire, nous allons </w:t>
-      </w:r>
-      <w:r>
-        <w:rPr>
-          <w:rFonts w:ascii="Arial" w:hAnsi="Arial" w:cs="Arial"/>
-          <w:noProof/>
+      </w:pPr>
+    </w:p>
+    <w:p>
+      <w:pPr>
+        <w:pStyle w:val="Heading2"/>
+        <w:rPr>
+          <w:noProof/>
+          <w:lang w:val="fr-CA"/>
+        </w:rPr>
+      </w:pPr>
+      <w:r>
+        <w:rPr>
+          <w:lang w:val="fr-CA"/>
+        </w:rPr>
+        <w:t xml:space="preserve">Comment créer une </w:t>
+      </w:r>
+      <w:r>
+        <w:rPr>
+          <w:noProof/>
+          <w:lang w:val="fr-CA"/>
+        </w:rPr>
+        <w:t>liste chaînée</w:t>
+      </w:r>
+    </w:p>
+    <w:p>
+      <w:pPr>
+        <w:rPr>
+          <w:lang w:val="fr-CA"/>
+        </w:rPr>
+      </w:pPr>
+    </w:p>
+    <w:p>
+      <w:pPr>
+        <w:spacing w:line="360" w:lineRule="auto"/>
+        <w:rPr>
+          <w:rFonts w:cstheme="minorHAnsi"/>
+          <w:lang w:val="fr-CA"/>
+        </w:rPr>
+      </w:pPr>
+      <w:r>
+        <w:rPr>
+          <w:rFonts w:cstheme="minorHAnsi"/>
+          <w:lang w:val="fr-CA"/>
+        </w:rPr>
+        <w:t>Pour créer une liste cha</w:t>
+      </w:r>
+      <w:r>
+        <w:rPr>
+          <w:rFonts w:cstheme="minorHAnsi"/>
+          <w:noProof/>
+          <w:lang w:val="fr-CA"/>
+        </w:rPr>
+        <w:t>î</w:t>
+      </w:r>
+      <w:r>
+        <w:rPr>
+          <w:rFonts w:cstheme="minorHAnsi"/>
+          <w:lang w:val="fr-CA"/>
+        </w:rPr>
+        <w:t xml:space="preserve">née il faut </w:t>
+      </w:r>
+      <w:r>
+        <w:rPr>
+          <w:rFonts w:cstheme="minorHAnsi"/>
+          <w:lang w:val="fr-CA"/>
+        </w:rPr>
+        <w:t>exécuter</w:t>
+      </w:r>
+      <w:r>
+        <w:rPr>
+          <w:rFonts w:cstheme="minorHAnsi"/>
+          <w:lang w:val="fr-CA"/>
+        </w:rPr>
+        <w:t xml:space="preserve"> cette </w:t>
+      </w:r>
+      <w:r>
+        <w:rPr>
+          <w:rFonts w:cstheme="minorHAnsi"/>
+          <w:lang w:val="fr-CA"/>
+        </w:rPr>
+        <w:t>commande :</w:t>
+      </w:r>
+      <w:r>
+        <w:rPr>
+          <w:rFonts w:cstheme="minorHAnsi"/>
+          <w:lang w:val="fr-CA"/>
+        </w:rPr>
+        <w:t xml:space="preserve"> </w:t>
+      </w:r>
+    </w:p>
+    <w:p>
+      <w:pPr>
+        <w:spacing w:line="360" w:lineRule="auto"/>
+        <w:rPr>
+          <w:rFonts w:cstheme="minorHAnsi"/>
+          <w:lang w:val="fr-CA"/>
+        </w:rPr>
+      </w:pPr>
+    </w:p>
+    <w:p>
+      <w:pPr>
+        <w:spacing w:line="360" w:lineRule="auto"/>
+        <w:jc w:val="center"/>
+        <w:rPr>
+          <w:rFonts w:cstheme="minorHAnsi"/>
+          <w:b/>
+          <w:lang w:val="fr-CA"/>
+        </w:rPr>
+      </w:pPr>
+      <w:r>
+        <w:rPr>
+          <w:rFonts w:cstheme="minorHAnsi"/>
+          <w:b/>
+          <w:lang w:val="fr-CA"/>
+        </w:rPr>
+        <w:t>SuiteChainee("is superset", liste1, liste2);</w:t>
+      </w:r>
+    </w:p>
+    <w:p>
+      <w:pPr>
+        <w:spacing w:line="360" w:lineRule="auto"/>
+        <w:rPr>
+          <w:rFonts w:cstheme="minorHAnsi"/>
+          <w:lang w:val="fr-CA"/>
+        </w:rPr>
+      </w:pPr>
+    </w:p>
+    <w:p>
+      <w:pPr>
+        <w:spacing w:line="360" w:lineRule="auto"/>
+        <w:rPr>
+          <w:rFonts w:cstheme="minorHAnsi"/>
+          <w:lang w:val="fr-CA"/>
+        </w:rPr>
+      </w:pPr>
+      <w:r>
+        <w:rPr>
+          <w:rFonts w:cstheme="minorHAnsi"/>
+          <w:lang w:val="fr-CA"/>
+        </w:rPr>
+        <w:t xml:space="preserve">Où "is superset" est l’opération qu’on désire </w:t>
+      </w:r>
+      <w:r>
+        <w:rPr>
+          <w:rFonts w:cstheme="minorHAnsi"/>
+          <w:lang w:val="fr-CA"/>
+        </w:rPr>
+        <w:t xml:space="preserve">effectuer sur la liste1 et la liste2. </w:t>
+      </w:r>
+      <w:r>
+        <w:rPr>
+          <w:rFonts w:cstheme="minorHAnsi"/>
+          <w:lang w:val="fr-CA"/>
+        </w:rPr>
+        <w:t xml:space="preserve">L’objet retourné sera de type SuiteChainnee. </w:t>
+      </w:r>
+      <w:r>
+        <w:rPr>
+          <w:rFonts w:cstheme="minorHAnsi"/>
+          <w:lang w:val="fr-CA"/>
+        </w:rPr>
+        <w:t>Les opérations supportées sont les suivantes :</w:t>
+      </w:r>
+    </w:p>
+    <w:p>
+      <w:pPr>
+        <w:pStyle w:val="ListParagraph"/>
+        <w:numPr>
+          <w:ilvl w:val="0"/>
+          <w:numId w:val="2"/>
+        </w:numPr>
+        <w:spacing w:line="360" w:lineRule="auto"/>
+        <w:rPr>
+          <w:rFonts w:cstheme="minorHAnsi"/>
+          <w:lang w:val="fr-CA"/>
+        </w:rPr>
+      </w:pPr>
+      <w:r>
+        <w:rPr>
+          <w:rFonts w:cstheme="minorHAnsi"/>
+          <w:lang w:val="fr-CA"/>
+        </w:rPr>
+        <w:t>union</w:t>
+      </w:r>
+    </w:p>
+    <w:p>
+      <w:pPr>
+        <w:pStyle w:val="ListParagraph"/>
+        <w:numPr>
+          <w:ilvl w:val="0"/>
+          <w:numId w:val="2"/>
+        </w:numPr>
+        <w:spacing w:line="360" w:lineRule="auto"/>
+        <w:rPr>
+          <w:rFonts w:cstheme="minorHAnsi"/>
+          <w:lang w:val="fr-CA"/>
+        </w:rPr>
+      </w:pPr>
+      <w:r>
+        <w:rPr>
+          <w:rFonts w:cstheme="minorHAnsi"/>
+          <w:lang w:val="fr-CA"/>
+        </w:rPr>
+        <w:t>intersection</w:t>
+      </w:r>
+    </w:p>
+    <w:p>
+      <w:pPr>
+        <w:pStyle w:val="ListParagraph"/>
+        <w:numPr>
+          <w:ilvl w:val="0"/>
+          <w:numId w:val="2"/>
+        </w:numPr>
+        <w:spacing w:line="360" w:lineRule="auto"/>
+        <w:rPr>
+          <w:rFonts w:cstheme="minorHAnsi"/>
+          <w:lang w:val="fr-CA"/>
+        </w:rPr>
+      </w:pPr>
+      <w:r>
+        <w:rPr>
+          <w:rFonts w:cstheme="minorHAnsi"/>
+          <w:lang w:val="fr-CA"/>
+        </w:rPr>
+        <w:t>difference</w:t>
+      </w:r>
+    </w:p>
+    <w:p>
+      <w:pPr>
+        <w:pStyle w:val="ListParagraph"/>
+        <w:numPr>
+          <w:ilvl w:val="0"/>
+          <w:numId w:val="2"/>
+        </w:numPr>
+        <w:spacing w:line="360" w:lineRule="auto"/>
+        <w:rPr>
+          <w:rFonts w:cstheme="minorHAnsi"/>
+          <w:lang w:val="fr-CA"/>
+        </w:rPr>
+      </w:pPr>
+      <w:r>
+        <w:rPr>
+          <w:rFonts w:cstheme="minorHAnsi"/>
+          <w:lang w:val="fr-CA"/>
+        </w:rPr>
+        <w:t>symmetric</w:t>
+      </w:r>
+      <w:bookmarkStart w:id="0" w:name="_GoBack"/>
+      <w:bookmarkEnd w:id="0"/>
+    </w:p>
+    <w:p>
+      <w:pPr>
+        <w:pStyle w:val="ListParagraph"/>
+        <w:numPr>
+          <w:ilvl w:val="0"/>
+          <w:numId w:val="2"/>
+        </w:numPr>
+        <w:spacing w:line="360" w:lineRule="auto"/>
+        <w:rPr>
+          <w:rFonts w:cstheme="minorHAnsi"/>
+          <w:lang w:val="en-CA"/>
+        </w:rPr>
+      </w:pPr>
+      <w:r>
+        <w:rPr>
+          <w:rFonts w:cstheme="minorHAnsi"/>
+          <w:lang w:val="en-CA"/>
+        </w:rPr>
+        <w:t>difference</w:t>
+      </w:r>
+    </w:p>
+    <w:p>
+      <w:pPr>
+        <w:pStyle w:val="ListParagraph"/>
+        <w:numPr>
+          <w:ilvl w:val="0"/>
+          <w:numId w:val="2"/>
+        </w:numPr>
+        <w:spacing w:line="360" w:lineRule="auto"/>
+        <w:rPr>
+          <w:rFonts w:cstheme="minorHAnsi"/>
+          <w:lang w:val="en-CA"/>
+        </w:rPr>
+      </w:pPr>
+      <w:r>
+        <w:rPr>
+          <w:rFonts w:cstheme="minorHAnsi"/>
+          <w:lang w:val="en-CA"/>
+        </w:rPr>
+        <w:t>is subset</w:t>
+      </w:r>
+    </w:p>
+    <w:p>
+      <w:pPr>
+        <w:pStyle w:val="ListParagraph"/>
+        <w:numPr>
+          <w:ilvl w:val="0"/>
+          <w:numId w:val="2"/>
+        </w:numPr>
+        <w:spacing w:line="360" w:lineRule="auto"/>
+        <w:rPr>
+          <w:rFonts w:cstheme="minorHAnsi"/>
+          <w:lang w:val="en-CA"/>
+        </w:rPr>
+      </w:pPr>
+      <w:r>
+        <w:rPr>
+          <w:rFonts w:cstheme="minorHAnsi"/>
+          <w:lang w:val="en-CA"/>
+        </w:rPr>
+        <w:t>is superset</w:t>
+      </w:r>
+    </w:p>
+    <w:p>
+      <w:pPr>
+        <w:rPr>
+          <w:rFonts w:ascii="Arial" w:hAnsi="Arial" w:cs="Arial"/>
           <w:sz w:val="28"/>
           <w:szCs w:val="28"/>
-          <w:lang w:val="fr-CA"/>
-        </w:rPr>
-        <w:t>developper un module qui permet</w:t>
-      </w:r>
-      <w:r>
-        <w:rPr>
-          <w:rFonts w:ascii="Arial" w:hAnsi="Arial" w:cs="Arial"/>
-          <w:noProof/>
-          <w:sz w:val="28"/>
-          <w:szCs w:val="28"/>
-          <w:lang w:val="fr-CA"/>
-        </w:rPr>
-        <w:t xml:space="preserve"> la construccion d’</w:t>
-      </w:r>
-      <w:r>
-        <w:rPr>
-          <w:rFonts w:ascii="Arial" w:hAnsi="Arial" w:cs="Arial"/>
-          <w:noProof/>
-          <w:sz w:val="28"/>
-          <w:szCs w:val="28"/>
-          <w:lang w:val="fr-CA"/>
-        </w:rPr>
-        <w:t xml:space="preserve">une </w:t>
-      </w:r>
-      <w:r>
-        <w:rPr>
-          <w:rFonts w:ascii="Arial" w:hAnsi="Arial" w:cs="Arial"/>
-          <w:noProof/>
-          <w:sz w:val="28"/>
-          <w:szCs w:val="28"/>
-          <w:lang w:val="fr-CA"/>
-        </w:rPr>
-        <w:t>liste chaînée</w:t>
-      </w:r>
-      <w:r>
-        <w:rPr>
-          <w:rFonts w:ascii="Arial" w:hAnsi="Arial" w:cs="Arial"/>
-          <w:noProof/>
-          <w:sz w:val="28"/>
-          <w:szCs w:val="28"/>
-          <w:lang w:val="fr-CA"/>
-        </w:rPr>
-        <w:t xml:space="preserve">. </w:t>
-      </w:r>
-      <w:r>
-        <w:rPr>
-          <w:rFonts w:ascii="Arial" w:hAnsi="Arial" w:cs="Arial"/>
-          <w:noProof/>
-          <w:sz w:val="28"/>
-          <w:szCs w:val="28"/>
-          <w:lang w:val="fr-CA"/>
-        </w:rPr>
-        <w:t xml:space="preserve">Ensuite, nous allons developper des methodes pour executer les operations suivantes : union, intersection, </w:t>
-      </w:r>
-      <w:r>
-        <w:rPr>
-          <w:rFonts w:ascii="Arial" w:hAnsi="Arial" w:cs="Arial"/>
-          <w:noProof/>
-          <w:sz w:val="28"/>
-          <w:szCs w:val="28"/>
-          <w:lang w:val="fr-CA"/>
-        </w:rPr>
-        <w:t xml:space="preserve">difference, </w:t>
-      </w:r>
-      <w:r>
-        <w:rPr>
-          <w:rFonts w:ascii="Arial" w:hAnsi="Arial" w:cs="Arial"/>
-          <w:noProof/>
-          <w:sz w:val="28"/>
-          <w:szCs w:val="28"/>
-          <w:lang w:val="fr-CA"/>
-        </w:rPr>
-        <w:t>symmetric</w:t>
-      </w:r>
-      <w:r>
-        <w:rPr>
-          <w:rFonts w:ascii="Arial" w:hAnsi="Arial" w:cs="Arial"/>
-          <w:noProof/>
-          <w:sz w:val="28"/>
-          <w:szCs w:val="28"/>
-          <w:lang w:val="fr-CA"/>
-        </w:rPr>
-        <w:t xml:space="preserve"> </w:t>
-      </w:r>
-      <w:r>
-        <w:rPr>
-          <w:rFonts w:ascii="Arial" w:hAnsi="Arial" w:cs="Arial"/>
-          <w:noProof/>
-          <w:sz w:val="28"/>
-          <w:szCs w:val="28"/>
-          <w:lang w:val="fr-CA"/>
-        </w:rPr>
-        <w:t xml:space="preserve">difference, is subset, </w:t>
-      </w:r>
-      <w:r>
-        <w:rPr>
-          <w:rFonts w:ascii="Arial" w:hAnsi="Arial" w:cs="Arial"/>
-          <w:noProof/>
-          <w:sz w:val="28"/>
-          <w:szCs w:val="28"/>
-          <w:lang w:val="fr-CA"/>
-        </w:rPr>
-        <w:t>is superset</w:t>
-      </w:r>
-      <w:r>
-        <w:rPr>
-          <w:rFonts w:ascii="Arial" w:hAnsi="Arial" w:cs="Arial"/>
-          <w:noProof/>
-          <w:sz w:val="28"/>
-          <w:szCs w:val="28"/>
-          <w:lang w:val="fr-CA"/>
-        </w:rPr>
-        <w:t>.</w:t>
-      </w:r>
-      <w:r>
-        <w:rPr>
-          <w:rFonts w:ascii="Arial" w:hAnsi="Arial" w:cs="Arial"/>
-          <w:noProof/>
-          <w:sz w:val="28"/>
-          <w:szCs w:val="28"/>
-          <w:lang w:val="fr-CA"/>
-        </w:rPr>
-        <w:t xml:space="preserve"> De plus, nous allons fournir des m</w:t>
-      </w:r>
-      <w:r>
-        <w:rPr>
-          <w:rFonts w:ascii="Arial" w:hAnsi="Arial" w:cs="Arial"/>
-          <w:noProof/>
-          <w:sz w:val="28"/>
-          <w:szCs w:val="28"/>
-          <w:lang w:val="fr-CA"/>
-        </w:rPr>
-        <w:t>é</w:t>
-      </w:r>
-      <w:r>
-        <w:rPr>
-          <w:rFonts w:ascii="Arial" w:hAnsi="Arial" w:cs="Arial"/>
-          <w:noProof/>
-          <w:sz w:val="28"/>
-          <w:szCs w:val="28"/>
-          <w:lang w:val="fr-CA"/>
-        </w:rPr>
-        <w:t xml:space="preserve">thodes pour la gestion de la </w:t>
-      </w:r>
-      <w:r>
-        <w:rPr>
-          <w:rFonts w:ascii="Arial" w:hAnsi="Arial" w:cs="Arial"/>
-          <w:noProof/>
-          <w:sz w:val="28"/>
-          <w:szCs w:val="28"/>
-          <w:lang w:val="fr-CA"/>
-        </w:rPr>
-        <w:t>liste chaînée</w:t>
-      </w:r>
-      <w:r>
-        <w:rPr>
-          <w:rFonts w:ascii="Arial" w:hAnsi="Arial" w:cs="Arial"/>
-          <w:noProof/>
-          <w:sz w:val="28"/>
-          <w:szCs w:val="28"/>
-          <w:lang w:val="fr-CA"/>
-        </w:rPr>
-        <w:t xml:space="preserve">. </w:t>
-      </w:r>
-      <w:r>
-        <w:rPr>
-          <w:rFonts w:ascii="Arial" w:hAnsi="Arial" w:cs="Arial"/>
-          <w:noProof/>
-          <w:sz w:val="28"/>
-          <w:szCs w:val="28"/>
-          <w:lang w:val="fr-CA"/>
-        </w:rPr>
-        <w:t xml:space="preserve">Un manuel d’utilisation sera inclut dans </w:t>
-      </w:r>
-      <w:r>
-        <w:rPr>
-          <w:rFonts w:ascii="Arial" w:hAnsi="Arial" w:cs="Arial"/>
-          <w:noProof/>
-          <w:sz w:val="28"/>
-          <w:szCs w:val="28"/>
-          <w:lang w:val="fr-CA"/>
-        </w:rPr>
-        <w:t>ce</w:t>
-      </w:r>
-      <w:r>
-        <w:rPr>
-          <w:rFonts w:ascii="Arial" w:hAnsi="Arial" w:cs="Arial"/>
-          <w:noProof/>
-          <w:sz w:val="28"/>
-          <w:szCs w:val="28"/>
-          <w:lang w:val="fr-CA"/>
-        </w:rPr>
-        <w:t xml:space="preserve"> rapport pour approfondit sur le comportement de l’application.</w:t>
-      </w:r>
-    </w:p>
-    <w:p>
-      <w:pPr>
-        <w:rPr>
-          <w:rFonts w:ascii="Arial" w:hAnsi="Arial" w:cs="Arial"/>
-          <w:noProof/>
-          <w:sz w:val="28"/>
-          <w:szCs w:val="28"/>
-          <w:lang w:val="fr-CA"/>
-        </w:rPr>
-      </w:pPr>
+          <w:lang w:val="en-CA"/>
+        </w:rPr>
+      </w:pPr>
+    </w:p>
+    <w:p>
+      <w:pPr>
+        <w:pStyle w:val="Heading2"/>
+        <w:rPr>
+          <w:lang w:val="fr-CA"/>
+        </w:rPr>
+      </w:pPr>
+      <w:r>
+        <w:rPr>
+          <w:lang w:val="fr-CA"/>
+        </w:rPr>
+        <w:t>Comment obtenir les resultats</w:t>
+      </w:r>
+    </w:p>
+    <w:p>
+      <w:pPr>
+        <w:spacing w:line="360" w:lineRule="auto"/>
+        <w:rPr>
+          <w:lang w:val="fr-CA"/>
+        </w:rPr>
+      </w:pPr>
+    </w:p>
+    <w:p>
+      <w:pPr>
+        <w:spacing w:line="360" w:lineRule="auto"/>
+        <w:rPr>
+          <w:lang w:val="fr-CA"/>
+        </w:rPr>
+      </w:pPr>
+      <w:r>
+        <w:rPr>
+          <w:lang w:val="fr-CA"/>
+        </w:rPr>
+        <w:t>Une fois que l’objet SuiteChainee est créé, le résultat est accessible par l’instruction suivante :</w:t>
+      </w:r>
+    </w:p>
+    <w:p>
+      <w:pPr>
+        <w:spacing w:line="360" w:lineRule="auto"/>
+        <w:jc w:val="center"/>
+        <w:rPr>
+          <w:rFonts w:cstheme="minorHAnsi"/>
+          <w:b/>
+          <w:lang w:val="fr-CA"/>
+        </w:rPr>
+      </w:pPr>
+      <w:r>
+        <w:rPr>
+          <w:rFonts w:cstheme="minorHAnsi"/>
+          <w:b/>
+          <w:lang w:val="fr-CA"/>
+        </w:rPr>
+        <w:t>test_suite.get()</w:t>
+      </w:r>
+      <w:r>
+        <w:rPr>
+          <w:rFonts w:cstheme="minorHAnsi"/>
+          <w:b/>
+          <w:lang w:val="fr-CA"/>
+        </w:rPr>
+        <w:t>;</w:t>
+      </w:r>
+    </w:p>
+    <w:p>
+      <w:pPr>
+        <w:spacing w:line="360" w:lineRule="auto"/>
+        <w:rPr>
+          <w:rFonts w:cstheme="minorHAnsi"/>
+          <w:b/>
+          <w:lang w:val="fr-CA"/>
+        </w:rPr>
+      </w:pPr>
+      <w:r>
+        <w:rPr>
+          <w:rFonts w:cstheme="minorHAnsi"/>
+          <w:lang w:val="fr-CA"/>
+        </w:rPr>
+        <w:lastRenderedPageBreak/>
+        <w:t>Cette méthode retourne un objet de type Chaine. Cet objet pourra être imprime sur la console avec la méthode print();</w:t>
+      </w:r>
     </w:p>
     <w:p>
       <w:pPr>
         <w:pStyle w:val="Heading1"/>
         <w:rPr>
-          <w:noProof/>
-          <w:lang w:val="fr-CA"/>
-        </w:rPr>
-      </w:pPr>
-      <w:r>
-        <w:rPr>
-          <w:noProof/>
-          <w:lang w:val="fr-CA"/>
-        </w:rPr>
-        <w:t>Manuel d’utilisation</w:t>
-      </w:r>
-    </w:p>
-    <w:p>
-      <w:pPr>
-        <w:rPr>
-          <w:rFonts w:ascii="Arial" w:hAnsi="Arial" w:cs="Arial"/>
-          <w:sz w:val="28"/>
-          <w:szCs w:val="28"/>
-          <w:lang w:val="fr-CA"/>
-        </w:rPr>
-      </w:pPr>
-    </w:p>
-    <w:p>
-      <w:pPr>
-        <w:pStyle w:val="Heading2"/>
-        <w:rPr>
-          <w:noProof/>
-          <w:lang w:val="fr-CA"/>
-        </w:rPr>
-      </w:pPr>
-      <w:r>
-        <w:rPr>
-          <w:lang w:val="fr-CA"/>
-        </w:rPr>
-        <w:t xml:space="preserve">Comment créer une </w:t>
-      </w:r>
-      <w:r>
-        <w:rPr>
-          <w:noProof/>
-          <w:lang w:val="fr-CA"/>
-        </w:rPr>
-        <w:t>liste chaînée</w:t>
-      </w:r>
-    </w:p>
-    <w:p/>
-    <w:p>
-      <w:pPr>
-        <w:rPr>
-          <w:rFonts w:ascii="Arial" w:hAnsi="Arial" w:cs="Arial"/>
-          <w:sz w:val="28"/>
-          <w:szCs w:val="28"/>
-        </w:rPr>
-      </w:pPr>
-      <w:r>
-        <w:rPr>
-          <w:rFonts w:ascii="Arial" w:hAnsi="Arial" w:cs="Arial"/>
-          <w:sz w:val="28"/>
-          <w:szCs w:val="28"/>
-        </w:rPr>
-        <w:t xml:space="preserve">Pour </w:t>
-      </w:r>
-      <w:r>
-        <w:rPr>
-          <w:rFonts w:ascii="Arial" w:hAnsi="Arial" w:cs="Arial"/>
-          <w:sz w:val="28"/>
-          <w:szCs w:val="28"/>
-          <w:lang w:val="fr-CA"/>
-        </w:rPr>
-        <w:t xml:space="preserve">créer </w:t>
-      </w:r>
-      <w:r>
-        <w:rPr>
-          <w:rFonts w:ascii="Arial" w:hAnsi="Arial" w:cs="Arial"/>
-          <w:sz w:val="28"/>
-          <w:szCs w:val="28"/>
-        </w:rPr>
-        <w:t>une liste cha</w:t>
-      </w:r>
-      <w:r>
-        <w:rPr>
-          <w:rFonts w:ascii="Arial" w:hAnsi="Arial" w:cs="Arial"/>
-          <w:noProof/>
-          <w:sz w:val="28"/>
-          <w:szCs w:val="28"/>
-          <w:lang w:val="fr-CA"/>
-        </w:rPr>
-        <w:t>î</w:t>
-      </w:r>
-      <w:r>
-        <w:rPr>
-          <w:rFonts w:ascii="Arial" w:hAnsi="Arial" w:cs="Arial"/>
-          <w:sz w:val="28"/>
-          <w:szCs w:val="28"/>
-        </w:rPr>
-        <w:t>n</w:t>
-      </w:r>
-      <w:r>
-        <w:rPr>
-          <w:rFonts w:ascii="Arial" w:hAnsi="Arial" w:cs="Arial"/>
-          <w:sz w:val="28"/>
-          <w:szCs w:val="28"/>
-          <w:lang w:val="fr-CA"/>
-        </w:rPr>
-        <w:t xml:space="preserve">ée il faut </w:t>
-      </w:r>
-      <w:r>
-        <w:rPr>
-          <w:rFonts w:ascii="Arial" w:hAnsi="Arial" w:cs="Arial"/>
-          <w:sz w:val="28"/>
-          <w:szCs w:val="28"/>
-          <w:lang w:val="fr-CA"/>
-        </w:rPr>
-        <w:t>exécuter</w:t>
-      </w:r>
-      <w:r>
-        <w:rPr>
-          <w:rFonts w:ascii="Arial" w:hAnsi="Arial" w:cs="Arial"/>
-          <w:sz w:val="28"/>
-          <w:szCs w:val="28"/>
-          <w:lang w:val="fr-CA"/>
-        </w:rPr>
-        <w:t xml:space="preserve"> cette commande: </w:t>
-      </w:r>
-    </w:p>
-    <w:p>
-      <w:pPr>
-        <w:rPr>
-          <w:rFonts w:ascii="Arial" w:hAnsi="Arial" w:cs="Arial"/>
-          <w:sz w:val="28"/>
-          <w:szCs w:val="28"/>
-          <w:lang w:val="fr-CA"/>
-        </w:rPr>
-      </w:pPr>
+          <w:lang w:val="fr-CA"/>
+        </w:rPr>
+      </w:pPr>
+    </w:p>
+    <w:p>
+      <w:pPr>
+        <w:pStyle w:val="Heading1"/>
+        <w:rPr>
+          <w:lang w:val="fr-CA"/>
+        </w:rPr>
+      </w:pPr>
+      <w:r>
+        <w:rPr>
+          <w:lang w:val="fr-CA"/>
+        </w:rPr>
+        <w:t xml:space="preserve">Manuel de conception </w:t>
+      </w:r>
+    </w:p>
+    <w:p>
+      <w:pPr>
+        <w:rPr>
+          <w:lang w:val="fr-CA"/>
+        </w:rPr>
+      </w:pPr>
+    </w:p>
+    <w:p>
+      <w:pPr>
+        <w:rPr>
+          <w:lang w:val="fr-CA"/>
+        </w:rPr>
+      </w:pPr>
+    </w:p>
+    <w:p>
+      <w:pPr>
+        <w:spacing w:line="360" w:lineRule="auto"/>
+        <w:rPr>
+          <w:rFonts w:cstheme="minorHAnsi"/>
+          <w:lang w:val="fr-CA"/>
+        </w:rPr>
+      </w:pPr>
+      <w:r>
+        <w:rPr>
+          <w:rFonts w:cstheme="minorHAnsi"/>
+          <w:lang w:val="fr-CA"/>
+        </w:rPr>
+        <w:t>Diagramme de classes :</w:t>
+      </w:r>
     </w:p>
     <w:p>
       <w:pPr>
         <w:jc w:val="center"/>
         <w:rPr>
-          <w:rFonts w:ascii="Arial" w:hAnsi="Arial" w:cs="Arial"/>
-          <w:b/>
-          <w:sz w:val="28"/>
-          <w:szCs w:val="28"/>
-          <w:lang w:val="fr-CA"/>
-        </w:rPr>
-      </w:pPr>
-      <w:r>
-        <w:rPr>
-          <w:rFonts w:ascii="Arial" w:hAnsi="Arial" w:cs="Arial"/>
-          <w:b/>
-          <w:sz w:val="28"/>
-          <w:szCs w:val="28"/>
-          <w:lang w:val="fr-CA"/>
-        </w:rPr>
-        <w:t>SuiteChainee("is superset", liste1, liste2);</w:t>
-      </w:r>
-    </w:p>
-    <w:p>
-      <w:pPr>
-        <w:rPr>
-          <w:rFonts w:ascii="Arial" w:hAnsi="Arial" w:cs="Arial"/>
-          <w:sz w:val="28"/>
-          <w:szCs w:val="28"/>
-          <w:lang w:val="fr-CA"/>
-        </w:rPr>
-      </w:pPr>
-    </w:p>
-    <w:p>
-      <w:pPr>
-        <w:rPr>
-          <w:rFonts w:ascii="Arial" w:hAnsi="Arial" w:cs="Arial"/>
-          <w:sz w:val="28"/>
-          <w:szCs w:val="28"/>
-          <w:lang w:val="fr-CA"/>
-        </w:rPr>
-      </w:pPr>
-      <w:r>
-        <w:rPr>
-          <w:rFonts w:ascii="Arial" w:hAnsi="Arial" w:cs="Arial"/>
-          <w:sz w:val="28"/>
-          <w:szCs w:val="28"/>
-          <w:lang w:val="fr-CA"/>
-        </w:rPr>
-        <w:t xml:space="preserve">Où "is superset" est l’opération qu’on désire </w:t>
-      </w:r>
-      <w:r>
-        <w:rPr>
-          <w:rFonts w:ascii="Arial" w:hAnsi="Arial" w:cs="Arial"/>
-          <w:sz w:val="28"/>
-          <w:szCs w:val="28"/>
-          <w:lang w:val="fr-CA"/>
-        </w:rPr>
-        <w:t xml:space="preserve">effectuer sur la liste1 et la liste2. </w:t>
-      </w:r>
-    </w:p>
-    <w:p>
-      <w:pPr>
-        <w:rPr>
-          <w:rFonts w:ascii="Arial" w:hAnsi="Arial" w:cs="Arial"/>
-          <w:sz w:val="28"/>
-          <w:szCs w:val="28"/>
-          <w:lang w:val="fr-CA"/>
-        </w:rPr>
-      </w:pPr>
-    </w:p>
-    <w:p>
-      <w:pPr>
-        <w:rPr>
-          <w:rFonts w:ascii="Arial" w:hAnsi="Arial" w:cs="Arial"/>
-          <w:sz w:val="28"/>
-          <w:szCs w:val="28"/>
-          <w:lang w:val="fr-CA"/>
-        </w:rPr>
-      </w:pPr>
-    </w:p>
-    <w:p>
-      <w:pPr>
-        <w:pStyle w:val="Heading2"/>
-        <w:rPr>
-          <w:lang w:val="fr-CA"/>
-        </w:rPr>
-      </w:pPr>
-      <w:r>
-        <w:rPr>
-          <w:lang w:val="fr-CA"/>
-        </w:rPr>
-        <w:t>Comment obtenir les resultats</w:t>
-      </w:r>
-    </w:p>
-    <w:p/>
-    <w:p>
-      <w:pPr>
-        <w:rPr>
-          <w:rFonts w:ascii="Arial" w:hAnsi="Arial" w:cs="Arial"/>
-          <w:sz w:val="28"/>
-          <w:szCs w:val="28"/>
-          <w:lang w:val="fr-CA"/>
-        </w:rPr>
-      </w:pPr>
-      <w:r>
-        <w:rPr>
-          <w:rFonts w:ascii="Arial" w:hAnsi="Arial" w:cs="Arial"/>
-          <w:sz w:val="28"/>
-          <w:szCs w:val="28"/>
-          <w:lang w:val="fr-CA"/>
-        </w:rPr>
-        <w:t xml:space="preserve"> test_suite.get().print();</w:t>
-      </w:r>
-    </w:p>
-    <w:p>
-      <w:pPr>
-        <w:pStyle w:val="Heading1"/>
-        <w:rPr>
-          <w:lang w:val="fr-CA"/>
-        </w:rPr>
-      </w:pPr>
-      <w:r>
-        <w:rPr>
-          <w:lang w:val="fr-CA"/>
-        </w:rPr>
-        <w:t xml:space="preserve">Manuel de conception </w:t>
-      </w:r>
-    </w:p>
-    <w:p>
-      <w:pPr>
-        <w:rPr>
-          <w:lang w:val="fr-CA"/>
-        </w:rPr>
-      </w:pPr>
-    </w:p>
-    <w:p>
-      <w:pPr>
-        <w:rPr>
-          <w:lang w:val="fr-CA"/>
-        </w:rPr>
-      </w:pPr>
-    </w:p>
-    <w:p>
-      <w:pPr>
-        <w:rPr>
-          <w:rFonts w:ascii="Arial" w:hAnsi="Arial" w:cs="Arial"/>
-          <w:sz w:val="28"/>
-          <w:szCs w:val="28"/>
-          <w:lang w:val="fr-CA"/>
-        </w:rPr>
-      </w:pPr>
-      <w:r>
-        <w:rPr>
-          <w:rFonts w:ascii="Arial" w:hAnsi="Arial" w:cs="Arial"/>
-          <w:sz w:val="28"/>
-          <w:szCs w:val="28"/>
-          <w:lang w:val="fr-CA"/>
-        </w:rPr>
-        <w:t>Diagramme de classes :</w:t>
-      </w:r>
-    </w:p>
-    <w:p>
-      <w:pPr>
-        <w:jc w:val="center"/>
-        <w:rPr>
-          <w:lang w:val="fr-CA"/>
-        </w:rPr>
-      </w:pPr>
-      <w:r>
-        <w:rPr>
-          <w:noProof/>
-        </w:rPr>
+          <w:lang w:val="fr-CA"/>
+        </w:rPr>
+      </w:pPr>
+      <w:r>
+        <w:rPr>
+          <w:noProof/>
+          <w:lang w:val="en-CA" w:eastAsia="en-CA"/>
+        </w:rPr>
+        <w:lastRenderedPageBreak/>
         <w:drawing>
           <wp:inline distT="0" distB="0" distL="0" distR="0" wp14:anchorId="4AA44009" wp14:editId="4AC8B838">
             <wp:extent cx="4953000" cy="8229600"/>
@@ -1198,7 +1307,7 @@
                     </pic:cNvPicPr>
                   </pic:nvPicPr>
                   <pic:blipFill>
-                    <a:blip r:embed="rId5">
+                    <a:blip r:embed="rId6">
                       <a:extLst>
                         <a:ext uri="{28A0092B-C50C-407E-A947-70E740481C1C}">
                           <a14:useLocalDpi xmlns:a14="http://schemas.microsoft.com/office/drawing/2010/main" val="0"/>
@@ -1232,33 +1341,27 @@
     </w:p>
     <w:p>
       <w:pPr>
-        <w:rPr>
-          <w:rFonts w:ascii="Arial" w:hAnsi="Arial" w:cs="Arial"/>
-          <w:sz w:val="28"/>
-          <w:szCs w:val="28"/>
-          <w:lang w:val="fr-CA"/>
-        </w:rPr>
-      </w:pPr>
-      <w:r>
-        <w:rPr>
-          <w:rFonts w:ascii="Arial" w:hAnsi="Arial" w:cs="Arial"/>
-          <w:sz w:val="28"/>
-          <w:szCs w:val="28"/>
-          <w:lang w:val="fr-CA"/>
-        </w:rPr>
+        <w:spacing w:line="360" w:lineRule="auto"/>
+        <w:rPr>
+          <w:rFonts w:cstheme="minorHAnsi"/>
+          <w:lang w:val="fr-CA"/>
+        </w:rPr>
+      </w:pPr>
+      <w:r>
+        <w:rPr>
+          <w:rFonts w:cstheme="minorHAnsi"/>
+          <w:lang w:val="fr-CA"/>
+        </w:rPr>
+        <w:lastRenderedPageBreak/>
         <w:t xml:space="preserve">Liste est une interface, elle possède donc une liste de toutes les fonctions qui seront implémentées dans la classe Maliste. </w:t>
       </w:r>
       <w:r>
         <w:rPr>
-          <w:rFonts w:ascii="Arial" w:hAnsi="Arial" w:cs="Arial"/>
-          <w:sz w:val="28"/>
-          <w:szCs w:val="28"/>
+          <w:rFonts w:cstheme="minorHAnsi"/>
           <w:lang w:val="fr-CA"/>
         </w:rPr>
         <w:t xml:space="preserve">La classe suiteChainee est celle avec laquelle nous allons interagir. Elle possède comme attribut une liste de type MaListe. </w:t>
       </w:r>
-      <w:bookmarkStart w:id="0" w:name="_GoBack"/>
-      <w:bookmarkEnd w:id="0"/>
     </w:p>
     <w:p>
       <w:pPr>
@@ -1291,6 +1394,7 @@
       <w:r>
         <w:rPr>
           <w:noProof/>
+          <w:lang w:val="en-CA" w:eastAsia="en-CA"/>
         </w:rPr>
         <w:drawing>
           <wp:inline distT="0" distB="0" distL="0" distR="0" wp14:anchorId="709D5641" wp14:editId="12E2B986">
@@ -1310,7 +1414,7 @@
                     </pic:cNvPicPr>
                   </pic:nvPicPr>
                   <pic:blipFill>
-                    <a:blip r:embed="rId6">
+                    <a:blip r:embed="rId7">
                       <a:extLst>
                         <a:ext uri="{28A0092B-C50C-407E-A947-70E740481C1C}">
                           <a14:useLocalDpi xmlns:a14="http://schemas.microsoft.com/office/drawing/2010/main" val="0"/>
@@ -1366,18 +1470,15 @@
     </w:p>
     <w:p>
       <w:pPr>
-        <w:rPr>
-          <w:rFonts w:ascii="Arial" w:hAnsi="Arial" w:cs="Arial"/>
-          <w:sz w:val="28"/>
-          <w:szCs w:val="28"/>
-          <w:lang w:val="fr-CA"/>
-        </w:rPr>
-      </w:pPr>
-      <w:r>
-        <w:rPr>
-          <w:rFonts w:ascii="Arial" w:hAnsi="Arial" w:cs="Arial"/>
-          <w:sz w:val="28"/>
-          <w:szCs w:val="28"/>
+        <w:spacing w:line="360" w:lineRule="auto"/>
+        <w:rPr>
+          <w:rFonts w:cstheme="minorHAnsi"/>
+          <w:lang w:val="fr-CA"/>
+        </w:rPr>
+      </w:pPr>
+      <w:r>
+        <w:rPr>
+          <w:rFonts w:cstheme="minorHAnsi"/>
           <w:lang w:val="fr-CA"/>
         </w:rPr>
         <w:t xml:space="preserve">La classe Utils possède une seule méthode, cette méthode prends un ArrayList et enlevé tous les valeurs qui sont dupliquées, ensuite il retourne la nouvelle liste. </w:t>
@@ -1385,6 +1486,7 @@
     </w:p>
     <w:p>
       <w:pPr>
+        <w:spacing w:line="360" w:lineRule="auto"/>
         <w:rPr>
           <w:lang w:val="fr-CA"/>
         </w:rPr>
@@ -1429,8 +1531,245 @@
 </w:document>
 </file>
 
+<file path=word/numbering.xml><?xml version="1.0" encoding="utf-8"?>
+<w:numbering xmlns:wpc="http://schemas.microsoft.com/office/word/2010/wordprocessingCanvas" xmlns:cx="http://schemas.microsoft.com/office/drawing/2014/chartex" xmlns:cx1="http://schemas.microsoft.com/office/drawing/2015/9/8/chartex" xmlns:cx2="http://schemas.microsoft.com/office/drawing/2015/10/21/chartex" xmlns:mc="http://schemas.openxmlformats.org/markup-compatibility/2006" xmlns:o="urn:schemas-microsoft-com:office:office" xmlns:r="http://schemas.openxmlformats.org/officeDocument/2006/relationships" xmlns:m="http://schemas.openxmlformats.org/officeDocument/2006/math" xmlns:v="urn:schemas-microsoft-com:vml" xmlns:wp14="http://schemas.microsoft.com/office/word/2010/wordprocessingDrawing" xmlns:wp="http://schemas.openxmlformats.org/drawingml/2006/wordprocessingDrawing" xmlns:w10="urn:schemas-microsoft-com:office:word" xmlns:w="http://schemas.openxmlformats.org/wordprocessingml/2006/main" xmlns:w14="http://schemas.microsoft.com/office/word/2010/wordml" xmlns:w15="http://schemas.microsoft.com/office/word/2012/wordml" xmlns:w16se="http://schemas.microsoft.com/office/word/2015/wordml/symex" xmlns:wpg="http://schemas.microsoft.com/office/word/2010/wordprocessingGroup" xmlns:wpi="http://schemas.microsoft.com/office/word/2010/wordprocessingInk" xmlns:wne="http://schemas.microsoft.com/office/word/2006/wordml" xmlns:wps="http://schemas.microsoft.com/office/word/2010/wordprocessingShape" mc:Ignorable="w14 w15 w16se wp14">
+  <w:abstractNum w:abstractNumId="0" w15:restartNumberingAfterBreak="0">
+    <w:nsid w:val="07920CD2"/>
+    <w:multiLevelType w:val="hybridMultilevel"/>
+    <w:tmpl w:val="17F0C4DC"/>
+    <w:lvl w:ilvl="0" w:tplc="10090005">
+      <w:start w:val="1"/>
+      <w:numFmt w:val="bullet"/>
+      <w:lvlText w:val=""/>
+      <w:lvlJc w:val="left"/>
+      <w:pPr>
+        <w:ind w:left="720" w:hanging="360"/>
+      </w:pPr>
+      <w:rPr>
+        <w:rFonts w:ascii="Wingdings" w:hAnsi="Wingdings" w:hint="default"/>
+      </w:rPr>
+    </w:lvl>
+    <w:lvl w:ilvl="1" w:tplc="10090003" w:tentative="1">
+      <w:start w:val="1"/>
+      <w:numFmt w:val="bullet"/>
+      <w:lvlText w:val="o"/>
+      <w:lvlJc w:val="left"/>
+      <w:pPr>
+        <w:ind w:left="1440" w:hanging="360"/>
+      </w:pPr>
+      <w:rPr>
+        <w:rFonts w:ascii="Courier New" w:hAnsi="Courier New" w:cs="Courier New" w:hint="default"/>
+      </w:rPr>
+    </w:lvl>
+    <w:lvl w:ilvl="2" w:tplc="10090005" w:tentative="1">
+      <w:start w:val="1"/>
+      <w:numFmt w:val="bullet"/>
+      <w:lvlText w:val=""/>
+      <w:lvlJc w:val="left"/>
+      <w:pPr>
+        <w:ind w:left="2160" w:hanging="360"/>
+      </w:pPr>
+      <w:rPr>
+        <w:rFonts w:ascii="Wingdings" w:hAnsi="Wingdings" w:hint="default"/>
+      </w:rPr>
+    </w:lvl>
+    <w:lvl w:ilvl="3" w:tplc="10090001" w:tentative="1">
+      <w:start w:val="1"/>
+      <w:numFmt w:val="bullet"/>
+      <w:lvlText w:val=""/>
+      <w:lvlJc w:val="left"/>
+      <w:pPr>
+        <w:ind w:left="2880" w:hanging="360"/>
+      </w:pPr>
+      <w:rPr>
+        <w:rFonts w:ascii="Symbol" w:hAnsi="Symbol" w:hint="default"/>
+      </w:rPr>
+    </w:lvl>
+    <w:lvl w:ilvl="4" w:tplc="10090003" w:tentative="1">
+      <w:start w:val="1"/>
+      <w:numFmt w:val="bullet"/>
+      <w:lvlText w:val="o"/>
+      <w:lvlJc w:val="left"/>
+      <w:pPr>
+        <w:ind w:left="3600" w:hanging="360"/>
+      </w:pPr>
+      <w:rPr>
+        <w:rFonts w:ascii="Courier New" w:hAnsi="Courier New" w:cs="Courier New" w:hint="default"/>
+      </w:rPr>
+    </w:lvl>
+    <w:lvl w:ilvl="5" w:tplc="10090005" w:tentative="1">
+      <w:start w:val="1"/>
+      <w:numFmt w:val="bullet"/>
+      <w:lvlText w:val=""/>
+      <w:lvlJc w:val="left"/>
+      <w:pPr>
+        <w:ind w:left="4320" w:hanging="360"/>
+      </w:pPr>
+      <w:rPr>
+        <w:rFonts w:ascii="Wingdings" w:hAnsi="Wingdings" w:hint="default"/>
+      </w:rPr>
+    </w:lvl>
+    <w:lvl w:ilvl="6" w:tplc="10090001" w:tentative="1">
+      <w:start w:val="1"/>
+      <w:numFmt w:val="bullet"/>
+      <w:lvlText w:val=""/>
+      <w:lvlJc w:val="left"/>
+      <w:pPr>
+        <w:ind w:left="5040" w:hanging="360"/>
+      </w:pPr>
+      <w:rPr>
+        <w:rFonts w:ascii="Symbol" w:hAnsi="Symbol" w:hint="default"/>
+      </w:rPr>
+    </w:lvl>
+    <w:lvl w:ilvl="7" w:tplc="10090003" w:tentative="1">
+      <w:start w:val="1"/>
+      <w:numFmt w:val="bullet"/>
+      <w:lvlText w:val="o"/>
+      <w:lvlJc w:val="left"/>
+      <w:pPr>
+        <w:ind w:left="5760" w:hanging="360"/>
+      </w:pPr>
+      <w:rPr>
+        <w:rFonts w:ascii="Courier New" w:hAnsi="Courier New" w:cs="Courier New" w:hint="default"/>
+      </w:rPr>
+    </w:lvl>
+    <w:lvl w:ilvl="8" w:tplc="10090005" w:tentative="1">
+      <w:start w:val="1"/>
+      <w:numFmt w:val="bullet"/>
+      <w:lvlText w:val=""/>
+      <w:lvlJc w:val="left"/>
+      <w:pPr>
+        <w:ind w:left="6480" w:hanging="360"/>
+      </w:pPr>
+      <w:rPr>
+        <w:rFonts w:ascii="Wingdings" w:hAnsi="Wingdings" w:hint="default"/>
+      </w:rPr>
+    </w:lvl>
+  </w:abstractNum>
+  <w:abstractNum w:abstractNumId="1" w15:restartNumberingAfterBreak="0">
+    <w:nsid w:val="297E05B1"/>
+    <w:multiLevelType w:val="hybridMultilevel"/>
+    <w:tmpl w:val="F9A02F8E"/>
+    <w:lvl w:ilvl="0" w:tplc="10090001">
+      <w:start w:val="1"/>
+      <w:numFmt w:val="bullet"/>
+      <w:lvlText w:val=""/>
+      <w:lvlJc w:val="left"/>
+      <w:pPr>
+        <w:ind w:left="720" w:hanging="360"/>
+      </w:pPr>
+      <w:rPr>
+        <w:rFonts w:ascii="Symbol" w:hAnsi="Symbol" w:hint="default"/>
+      </w:rPr>
+    </w:lvl>
+    <w:lvl w:ilvl="1" w:tplc="10090003" w:tentative="1">
+      <w:start w:val="1"/>
+      <w:numFmt w:val="bullet"/>
+      <w:lvlText w:val="o"/>
+      <w:lvlJc w:val="left"/>
+      <w:pPr>
+        <w:ind w:left="1440" w:hanging="360"/>
+      </w:pPr>
+      <w:rPr>
+        <w:rFonts w:ascii="Courier New" w:hAnsi="Courier New" w:cs="Courier New" w:hint="default"/>
+      </w:rPr>
+    </w:lvl>
+    <w:lvl w:ilvl="2" w:tplc="10090005" w:tentative="1">
+      <w:start w:val="1"/>
+      <w:numFmt w:val="bullet"/>
+      <w:lvlText w:val=""/>
+      <w:lvlJc w:val="left"/>
+      <w:pPr>
+        <w:ind w:left="2160" w:hanging="360"/>
+      </w:pPr>
+      <w:rPr>
+        <w:rFonts w:ascii="Wingdings" w:hAnsi="Wingdings" w:hint="default"/>
+      </w:rPr>
+    </w:lvl>
+    <w:lvl w:ilvl="3" w:tplc="10090001" w:tentative="1">
+      <w:start w:val="1"/>
+      <w:numFmt w:val="bullet"/>
+      <w:lvlText w:val=""/>
+      <w:lvlJc w:val="left"/>
+      <w:pPr>
+        <w:ind w:left="2880" w:hanging="360"/>
+      </w:pPr>
+      <w:rPr>
+        <w:rFonts w:ascii="Symbol" w:hAnsi="Symbol" w:hint="default"/>
+      </w:rPr>
+    </w:lvl>
+    <w:lvl w:ilvl="4" w:tplc="10090003" w:tentative="1">
+      <w:start w:val="1"/>
+      <w:numFmt w:val="bullet"/>
+      <w:lvlText w:val="o"/>
+      <w:lvlJc w:val="left"/>
+      <w:pPr>
+        <w:ind w:left="3600" w:hanging="360"/>
+      </w:pPr>
+      <w:rPr>
+        <w:rFonts w:ascii="Courier New" w:hAnsi="Courier New" w:cs="Courier New" w:hint="default"/>
+      </w:rPr>
+    </w:lvl>
+    <w:lvl w:ilvl="5" w:tplc="10090005" w:tentative="1">
+      <w:start w:val="1"/>
+      <w:numFmt w:val="bullet"/>
+      <w:lvlText w:val=""/>
+      <w:lvlJc w:val="left"/>
+      <w:pPr>
+        <w:ind w:left="4320" w:hanging="360"/>
+      </w:pPr>
+      <w:rPr>
+        <w:rFonts w:ascii="Wingdings" w:hAnsi="Wingdings" w:hint="default"/>
+      </w:rPr>
+    </w:lvl>
+    <w:lvl w:ilvl="6" w:tplc="10090001" w:tentative="1">
+      <w:start w:val="1"/>
+      <w:numFmt w:val="bullet"/>
+      <w:lvlText w:val=""/>
+      <w:lvlJc w:val="left"/>
+      <w:pPr>
+        <w:ind w:left="5040" w:hanging="360"/>
+      </w:pPr>
+      <w:rPr>
+        <w:rFonts w:ascii="Symbol" w:hAnsi="Symbol" w:hint="default"/>
+      </w:rPr>
+    </w:lvl>
+    <w:lvl w:ilvl="7" w:tplc="10090003" w:tentative="1">
+      <w:start w:val="1"/>
+      <w:numFmt w:val="bullet"/>
+      <w:lvlText w:val="o"/>
+      <w:lvlJc w:val="left"/>
+      <w:pPr>
+        <w:ind w:left="5760" w:hanging="360"/>
+      </w:pPr>
+      <w:rPr>
+        <w:rFonts w:ascii="Courier New" w:hAnsi="Courier New" w:cs="Courier New" w:hint="default"/>
+      </w:rPr>
+    </w:lvl>
+    <w:lvl w:ilvl="8" w:tplc="10090005" w:tentative="1">
+      <w:start w:val="1"/>
+      <w:numFmt w:val="bullet"/>
+      <w:lvlText w:val=""/>
+      <w:lvlJc w:val="left"/>
+      <w:pPr>
+        <w:ind w:left="6480" w:hanging="360"/>
+      </w:pPr>
+      <w:rPr>
+        <w:rFonts w:ascii="Wingdings" w:hAnsi="Wingdings" w:hint="default"/>
+      </w:rPr>
+    </w:lvl>
+  </w:abstractNum>
+  <w:num w:numId="1">
+    <w:abstractNumId w:val="1"/>
+  </w:num>
+  <w:num w:numId="2">
+    <w:abstractNumId w:val="0"/>
+  </w:num>
+</w:numbering>
+</file>
+
 <file path=word/styles.xml><?xml version="1.0" encoding="utf-8"?>
-<w:styles xmlns:mc="http://schemas.openxmlformats.org/markup-compatibility/2006" xmlns:r="http://schemas.openxmlformats.org/officeDocument/2006/relationships" xmlns:w="http://schemas.openxmlformats.org/wordprocessingml/2006/main" xmlns:w14="http://schemas.microsoft.com/office/word/2010/wordml" xmlns:w15="http://schemas.microsoft.com/office/word/2012/wordml" mc:Ignorable="w14 w15">
+<w:styles xmlns:mc="http://schemas.openxmlformats.org/markup-compatibility/2006" xmlns:r="http://schemas.openxmlformats.org/officeDocument/2006/relationships" xmlns:w="http://schemas.openxmlformats.org/wordprocessingml/2006/main" xmlns:w14="http://schemas.microsoft.com/office/word/2010/wordml" xmlns:w15="http://schemas.microsoft.com/office/word/2012/wordml" xmlns:w16se="http://schemas.microsoft.com/office/word/2015/wordml/symex" mc:Ignorable="w14 w15 w16se">
   <w:docDefaults>
     <w:rPrDefault>
       <w:rPr>
@@ -1442,7 +1781,7 @@
     </w:rPrDefault>
     <w:pPrDefault/>
   </w:docDefaults>
-  <w:latentStyles w:defLockedState="0" w:defUIPriority="99" w:defSemiHidden="0" w:defUnhideWhenUsed="0" w:defQFormat="0" w:count="382">
+  <w:latentStyles w:defLockedState="0" w:defUIPriority="99" w:defSemiHidden="0" w:defUnhideWhenUsed="0" w:defQFormat="0" w:count="373">
     <w:lsdException w:name="Normal" w:uiPriority="0" w:qFormat="1"/>
     <w:lsdException w:name="heading 1" w:uiPriority="9" w:qFormat="1"/>
     <w:lsdException w:name="heading 2" w:semiHidden="1" w:uiPriority="9" w:unhideWhenUsed="1" w:qFormat="1"/>
@@ -1599,15 +1938,6 @@
     <w:lsdException w:name="Balloon Text" w:semiHidden="1" w:unhideWhenUsed="1"/>
     <w:lsdException w:name="Table Grid" w:uiPriority="39"/>
     <w:lsdException w:name="Table Theme" w:semiHidden="1" w:unhideWhenUsed="1"/>
-    <w:lsdException w:name="Note Level 1" w:semiHidden="1" w:unhideWhenUsed="1"/>
-    <w:lsdException w:name="Note Level 2" w:semiHidden="1" w:unhideWhenUsed="1"/>
-    <w:lsdException w:name="Note Level 3" w:semiHidden="1" w:unhideWhenUsed="1"/>
-    <w:lsdException w:name="Note Level 4" w:semiHidden="1" w:unhideWhenUsed="1"/>
-    <w:lsdException w:name="Note Level 5" w:semiHidden="1" w:unhideWhenUsed="1"/>
-    <w:lsdException w:name="Note Level 6" w:semiHidden="1" w:unhideWhenUsed="1"/>
-    <w:lsdException w:name="Note Level 7" w:semiHidden="1" w:unhideWhenUsed="1"/>
-    <w:lsdException w:name="Note Level 8" w:semiHidden="1" w:unhideWhenUsed="1"/>
-    <w:lsdException w:name="Note Level 9" w:semiHidden="1" w:unhideWhenUsed="1"/>
     <w:lsdException w:name="Placeholder Text" w:semiHidden="1"/>
     <w:lsdException w:name="No Spacing" w:uiPriority="1" w:qFormat="1"/>
     <w:lsdException w:name="Light Shading" w:uiPriority="60"/>
@@ -1927,6 +2257,17 @@
       <w:szCs w:val="26"/>
     </w:rPr>
   </w:style>
+  <w:style w:type="paragraph" w:styleId="ListParagraph">
+    <w:name w:val="List Paragraph"/>
+    <w:basedOn w:val="Normal"/>
+    <w:uiPriority w:val="34"/>
+    <w:qFormat/>
+    <w:rsid w:val="002762C0"/>
+    <w:pPr>
+      <w:ind w:left="720"/>
+      <w:contextualSpacing/>
+    </w:pPr>
+  </w:style>
 </w:styles>
 </file>
 

</xml_diff>

<commit_message>
Ajout du nouvel diagramme
</commit_message>
<xml_diff>
--- a/LOG3430.docx
+++ b/LOG3430.docx
@@ -1067,8 +1067,6 @@
         </w:rPr>
         <w:t>symmetric</w:t>
       </w:r>
-      <w:bookmarkStart w:id="0" w:name="_GoBack"/>
-      <w:bookmarkEnd w:id="0"/>
     </w:p>
     <w:p>
       <w:pPr>
@@ -1285,121 +1283,133 @@
       </w:pPr>
       <w:r>
         <w:rPr>
+          <w:lang w:val="fr-CA"/>
+        </w:rPr>
+        <w:lastRenderedPageBreak/>
+        <w:pict w14:anchorId="12157A50">
+          <v:shapetype id="_x0000_t75" coordsize="21600,21600" o:spt="75" o:preferrelative="t" path="m@4@5l@4@11@9@11@9@5xe" filled="f" stroked="f">
+            <v:stroke joinstyle="miter"/>
+            <v:formulas>
+              <v:f eqn="if lineDrawn pixelLineWidth 0"/>
+              <v:f eqn="sum @0 1 0"/>
+              <v:f eqn="sum 0 0 @1"/>
+              <v:f eqn="prod @2 1 2"/>
+              <v:f eqn="prod @3 21600 pixelWidth"/>
+              <v:f eqn="prod @3 21600 pixelHeight"/>
+              <v:f eqn="sum @0 0 1"/>
+              <v:f eqn="prod @6 1 2"/>
+              <v:f eqn="prod @7 21600 pixelWidth"/>
+              <v:f eqn="sum @8 21600 0"/>
+              <v:f eqn="prod @7 21600 pixelHeight"/>
+              <v:f eqn="sum @10 21600 0"/>
+            </v:formulas>
+            <v:path o:extrusionok="f" gradientshapeok="t" o:connecttype="rect"/>
+            <o:lock v:ext="edit" aspectratio="t"/>
+          </v:shapetype>
+          <v:shape id="_x0000_i1025" type="#_x0000_t75" style="width:377.25pt;height:627pt">
+            <v:imagedata r:id="rId6" o:title="Diagramme_LOG3430"/>
+          </v:shape>
+        </w:pict>
+      </w:r>
+    </w:p>
+    <w:p>
+      <w:pPr>
+        <w:spacing w:line="360" w:lineRule="auto"/>
+        <w:ind w:firstLine="720"/>
+        <w:jc w:val="both"/>
+        <w:rPr>
+          <w:rFonts w:cstheme="minorHAnsi"/>
+          <w:lang w:val="fr-CA"/>
+        </w:rPr>
+      </w:pPr>
+      <w:r>
+        <w:rPr>
+          <w:rFonts w:cstheme="minorHAnsi"/>
+          <w:lang w:val="fr-CA"/>
+        </w:rPr>
+        <w:lastRenderedPageBreak/>
+        <w:t>IChaine</w:t>
+      </w:r>
+      <w:r>
+        <w:rPr>
+          <w:rFonts w:cstheme="minorHAnsi"/>
+          <w:lang w:val="fr-CA"/>
+        </w:rPr>
+        <w:t xml:space="preserve"> est une interface, elle possède donc une liste de toutes les fonctions qui seront implémentées dans la classe </w:t>
+      </w:r>
+      <w:r>
+        <w:rPr>
+          <w:rFonts w:cstheme="minorHAnsi"/>
+          <w:lang w:val="fr-CA"/>
+        </w:rPr>
+        <w:t>Chaine</w:t>
+      </w:r>
+      <w:r>
+        <w:rPr>
+          <w:rFonts w:cstheme="minorHAnsi"/>
+          <w:lang w:val="fr-CA"/>
+        </w:rPr>
+        <w:t xml:space="preserve">. </w:t>
+      </w:r>
+      <w:r>
+        <w:rPr>
+          <w:rFonts w:cstheme="minorHAnsi"/>
+          <w:lang w:val="fr-CA"/>
+        </w:rPr>
+        <w:t xml:space="preserve">La classe suiteChainee est celle avec laquelle nous allons interagir. Elle possède comme attribut une liste de type </w:t>
+      </w:r>
+      <w:r>
+        <w:rPr>
+          <w:rFonts w:cstheme="minorHAnsi"/>
+          <w:lang w:val="fr-CA"/>
+        </w:rPr>
+        <w:t>Chaine</w:t>
+      </w:r>
+      <w:r>
+        <w:rPr>
+          <w:rFonts w:cstheme="minorHAnsi"/>
+          <w:lang w:val="fr-CA"/>
+        </w:rPr>
+        <w:t xml:space="preserve">. </w:t>
+      </w:r>
+    </w:p>
+    <w:p>
+      <w:pPr>
+        <w:rPr>
+          <w:lang w:val="fr-CA"/>
+        </w:rPr>
+      </w:pPr>
+    </w:p>
+    <w:p>
+      <w:pPr>
+        <w:rPr>
+          <w:lang w:val="fr-CA"/>
+        </w:rPr>
+      </w:pPr>
+    </w:p>
+    <w:p>
+      <w:pPr>
+        <w:rPr>
+          <w:lang w:val="fr-CA"/>
+        </w:rPr>
+      </w:pPr>
+    </w:p>
+    <w:p>
+      <w:pPr>
+        <w:jc w:val="center"/>
+        <w:rPr>
+          <w:lang w:val="fr-CA"/>
+        </w:rPr>
+      </w:pPr>
+      <w:r>
+        <w:rPr>
           <w:noProof/>
           <w:lang w:val="en-CA" w:eastAsia="en-CA"/>
         </w:rPr>
-        <w:lastRenderedPageBreak/>
         <w:drawing>
-          <wp:inline distT="0" distB="0" distL="0" distR="0" wp14:anchorId="4AA44009" wp14:editId="4AC8B838">
-            <wp:extent cx="4953000" cy="8229600"/>
-            <wp:effectExtent l="0" t="0" r="0" b="0"/>
-            <wp:docPr id="5" name="Picture 5" descr="../../../../Downloads/Diagramme_LOG3430%20(7).png"/>
-            <wp:cNvGraphicFramePr>
-              <a:graphicFrameLocks xmlns:a="http://schemas.openxmlformats.org/drawingml/2006/main" noChangeAspect="1"/>
-            </wp:cNvGraphicFramePr>
-            <a:graphic xmlns:a="http://schemas.openxmlformats.org/drawingml/2006/main">
-              <a:graphicData uri="http://schemas.openxmlformats.org/drawingml/2006/picture">
-                <pic:pic xmlns:pic="http://schemas.openxmlformats.org/drawingml/2006/picture">
-                  <pic:nvPicPr>
-                    <pic:cNvPr id="0" name="Picture 4" descr="../../../../Downloads/Diagramme_LOG3430%20(7).png"/>
-                    <pic:cNvPicPr>
-                      <a:picLocks noChangeAspect="1" noChangeArrowheads="1"/>
-                    </pic:cNvPicPr>
-                  </pic:nvPicPr>
-                  <pic:blipFill>
-                    <a:blip r:embed="rId6">
-                      <a:extLst>
-                        <a:ext uri="{28A0092B-C50C-407E-A947-70E740481C1C}">
-                          <a14:useLocalDpi xmlns:a14="http://schemas.microsoft.com/office/drawing/2010/main" val="0"/>
-                        </a:ext>
-                      </a:extLst>
-                    </a:blip>
-                    <a:srcRect/>
-                    <a:stretch>
-                      <a:fillRect/>
-                    </a:stretch>
-                  </pic:blipFill>
-                  <pic:spPr bwMode="auto">
-                    <a:xfrm>
-                      <a:off x="0" y="0"/>
-                      <a:ext cx="4953000" cy="8229600"/>
-                    </a:xfrm>
-                    <a:prstGeom prst="rect">
-                      <a:avLst/>
-                    </a:prstGeom>
-                    <a:noFill/>
-                    <a:ln>
-                      <a:noFill/>
-                    </a:ln>
-                  </pic:spPr>
-                </pic:pic>
-              </a:graphicData>
-            </a:graphic>
-          </wp:inline>
-        </w:drawing>
-      </w:r>
-    </w:p>
-    <w:p>
-      <w:pPr>
-        <w:spacing w:line="360" w:lineRule="auto"/>
-        <w:rPr>
-          <w:rFonts w:cstheme="minorHAnsi"/>
-          <w:lang w:val="fr-CA"/>
-        </w:rPr>
-      </w:pPr>
-      <w:r>
-        <w:rPr>
-          <w:rFonts w:cstheme="minorHAnsi"/>
-          <w:lang w:val="fr-CA"/>
-        </w:rPr>
-        <w:lastRenderedPageBreak/>
-        <w:t xml:space="preserve">Liste est une interface, elle possède donc une liste de toutes les fonctions qui seront implémentées dans la classe Maliste. </w:t>
-      </w:r>
-      <w:r>
-        <w:rPr>
-          <w:rFonts w:cstheme="minorHAnsi"/>
-          <w:lang w:val="fr-CA"/>
-        </w:rPr>
-        <w:t xml:space="preserve">La classe suiteChainee est celle avec laquelle nous allons interagir. Elle possède comme attribut une liste de type MaListe. </w:t>
-      </w:r>
-    </w:p>
-    <w:p>
-      <w:pPr>
-        <w:rPr>
-          <w:lang w:val="fr-CA"/>
-        </w:rPr>
-      </w:pPr>
-    </w:p>
-    <w:p>
-      <w:pPr>
-        <w:rPr>
-          <w:lang w:val="fr-CA"/>
-        </w:rPr>
-      </w:pPr>
-    </w:p>
-    <w:p>
-      <w:pPr>
-        <w:rPr>
-          <w:lang w:val="fr-CA"/>
-        </w:rPr>
-      </w:pPr>
-    </w:p>
-    <w:p>
-      <w:pPr>
-        <w:jc w:val="center"/>
-        <w:rPr>
-          <w:lang w:val="fr-CA"/>
-        </w:rPr>
-      </w:pPr>
-      <w:r>
-        <w:rPr>
-          <w:noProof/>
-          <w:lang w:val="en-CA" w:eastAsia="en-CA"/>
-        </w:rPr>
-        <w:drawing>
-          <wp:inline distT="0" distB="0" distL="0" distR="0" wp14:anchorId="709D5641" wp14:editId="12E2B986">
-            <wp:extent cx="3943910" cy="1069340"/>
-            <wp:effectExtent l="0" t="0" r="0" b="0"/>
+          <wp:inline distT="0" distB="0" distL="0" distR="0" wp14:anchorId="709D5641" wp14:editId="07594F05">
+            <wp:extent cx="3276600" cy="888408"/>
+            <wp:effectExtent l="0" t="0" r="0" b="6985"/>
             <wp:docPr id="6" name="Picture 6" descr="../../../../Downloads/Untitled%20Diagram2.png"/>
             <wp:cNvGraphicFramePr>
               <a:graphicFrameLocks xmlns:a="http://schemas.openxmlformats.org/drawingml/2006/main" noChangeAspect="1"/>
@@ -1429,7 +1439,7 @@
                   <pic:spPr bwMode="auto">
                     <a:xfrm>
                       <a:off x="0" y="0"/>
-                      <a:ext cx="3956533" cy="1072763"/>
+                      <a:ext cx="3295849" cy="893627"/>
                     </a:xfrm>
                     <a:prstGeom prst="rect">
                       <a:avLst/>
@@ -1471,11 +1481,14 @@
     <w:p>
       <w:pPr>
         <w:spacing w:line="360" w:lineRule="auto"/>
-        <w:rPr>
-          <w:rFonts w:cstheme="minorHAnsi"/>
-          <w:lang w:val="fr-CA"/>
-        </w:rPr>
-      </w:pPr>
+        <w:ind w:firstLine="720"/>
+        <w:rPr>
+          <w:rFonts w:cstheme="minorHAnsi"/>
+          <w:lang w:val="fr-CA"/>
+        </w:rPr>
+      </w:pPr>
+      <w:bookmarkStart w:id="0" w:name="_GoBack"/>
+      <w:bookmarkEnd w:id="0"/>
       <w:r>
         <w:rPr>
           <w:rFonts w:cstheme="minorHAnsi"/>

</xml_diff>

<commit_message>
derniere derniere version du tp1
</commit_message>
<xml_diff>
--- a/LOG3430.docx
+++ b/LOG3430.docx
@@ -16,7 +16,6 @@
         <w:rPr>
           <w:rFonts w:ascii="Calibri" w:hAnsi="Calibri" w:cs="Arial"/>
           <w:noProof/>
-          <w:lang w:val="fr-CA"/>
         </w:rPr>
         <w:drawing>
           <wp:inline distT="19050" distB="19050" distL="19050" distR="19050" wp14:anchorId="131894CD" wp14:editId="31112EAD">
@@ -302,8 +301,6 @@
         </w:rPr>
         <w:t>Codage d’une application</w:t>
       </w:r>
-      <w:bookmarkStart w:id="0" w:name="_GoBack"/>
-      <w:bookmarkEnd w:id="0"/>
     </w:p>
     <w:p>
       <w:pPr>
@@ -614,7 +611,23 @@
           <w:noProof/>
           <w:lang w:val="fr-CA"/>
         </w:rPr>
-        <w:t xml:space="preserve"> du cours de LOG430</w:t>
+        <w:t xml:space="preserve"> du cours de LOG</w:t>
+      </w:r>
+      <w:r>
+        <w:rPr>
+          <w:rFonts w:ascii="Calibri" w:hAnsi="Calibri" w:cstheme="minorHAnsi"/>
+          <w:noProof/>
+          <w:lang w:val="fr-CA"/>
+        </w:rPr>
+        <w:t>3</w:t>
+      </w:r>
+      <w:r>
+        <w:rPr>
+          <w:rFonts w:ascii="Calibri" w:hAnsi="Calibri" w:cstheme="minorHAnsi"/>
+          <w:noProof/>
+          <w:lang w:val="fr-CA"/>
+        </w:rPr>
+        <w:t>430</w:t>
       </w:r>
       <w:r>
         <w:rPr>
@@ -742,7 +755,15 @@
           <w:noProof/>
           <w:lang w:val="fr-CA"/>
         </w:rPr>
-        <w:t xml:space="preserve">les operations </w:t>
+        <w:t>les opé</w:t>
+      </w:r>
+      <w:r>
+        <w:rPr>
+          <w:rFonts w:ascii="Calibri" w:hAnsi="Calibri" w:cstheme="minorHAnsi"/>
+          <w:noProof/>
+          <w:lang w:val="fr-CA"/>
+        </w:rPr>
+        <w:t xml:space="preserve">rations </w:t>
       </w:r>
       <w:r>
         <w:rPr>
@@ -1053,14 +1074,45 @@
         </w:rPr>
         <w:t xml:space="preserve">  </w:t>
       </w:r>
-      <w:r>
-        <w:rPr>
-          <w:rFonts w:ascii="Calibri" w:hAnsi="Calibri" w:cs="Monaco"/>
-          <w:i/>
-          <w:color w:val="000000"/>
-          <w:lang w:val="fr-CA"/>
-        </w:rPr>
-        <w:t xml:space="preserve">ArrayList&lt;Integer&gt; </w:t>
+      <w:proofErr w:type="spellStart"/>
+      <w:r>
+        <w:rPr>
+          <w:rFonts w:ascii="Calibri" w:hAnsi="Calibri" w:cs="Monaco"/>
+          <w:i/>
+          <w:color w:val="000000"/>
+          <w:lang w:val="fr-CA"/>
+        </w:rPr>
+        <w:t>ArrayList</w:t>
+      </w:r>
+      <w:proofErr w:type="spellEnd"/>
+      <w:r>
+        <w:rPr>
+          <w:rFonts w:ascii="Calibri" w:hAnsi="Calibri" w:cs="Monaco"/>
+          <w:i/>
+          <w:color w:val="000000"/>
+          <w:lang w:val="fr-CA"/>
+        </w:rPr>
+        <w:t>&lt;</w:t>
+      </w:r>
+      <w:proofErr w:type="spellStart"/>
+      <w:r>
+        <w:rPr>
+          <w:rFonts w:ascii="Calibri" w:hAnsi="Calibri" w:cs="Monaco"/>
+          <w:i/>
+          <w:color w:val="000000"/>
+          <w:lang w:val="fr-CA"/>
+        </w:rPr>
+        <w:t>Integer</w:t>
+      </w:r>
+      <w:proofErr w:type="spellEnd"/>
+      <w:r>
+        <w:rPr>
+          <w:rFonts w:ascii="Calibri" w:hAnsi="Calibri" w:cs="Monaco"/>
+          <w:i/>
+          <w:color w:val="000000"/>
+          <w:lang w:val="fr-CA"/>
+        </w:rPr>
+        <w:t xml:space="preserve">&gt; </w:t>
       </w:r>
       <w:r>
         <w:rPr>
@@ -1098,7 +1150,58 @@
           <w:color w:val="000000"/>
           <w:lang w:val="fr-CA"/>
         </w:rPr>
-        <w:t xml:space="preserve"> ArrayList&lt;Integer&gt;();</w:t>
+        <w:t xml:space="preserve"> </w:t>
+      </w:r>
+      <w:proofErr w:type="spellStart"/>
+      <w:r>
+        <w:rPr>
+          <w:rFonts w:ascii="Calibri" w:hAnsi="Calibri" w:cs="Monaco"/>
+          <w:i/>
+          <w:color w:val="000000"/>
+          <w:lang w:val="fr-CA"/>
+        </w:rPr>
+        <w:t>ArrayList</w:t>
+      </w:r>
+      <w:proofErr w:type="spellEnd"/>
+      <w:r>
+        <w:rPr>
+          <w:rFonts w:ascii="Calibri" w:hAnsi="Calibri" w:cs="Monaco"/>
+          <w:i/>
+          <w:color w:val="000000"/>
+          <w:lang w:val="fr-CA"/>
+        </w:rPr>
+        <w:t>&lt;</w:t>
+      </w:r>
+      <w:proofErr w:type="spellStart"/>
+      <w:r>
+        <w:rPr>
+          <w:rFonts w:ascii="Calibri" w:hAnsi="Calibri" w:cs="Monaco"/>
+          <w:i/>
+          <w:color w:val="000000"/>
+          <w:lang w:val="fr-CA"/>
+        </w:rPr>
+        <w:t>Integer</w:t>
+      </w:r>
+      <w:proofErr w:type="spellEnd"/>
+      <w:proofErr w:type="gramStart"/>
+      <w:r>
+        <w:rPr>
+          <w:rFonts w:ascii="Calibri" w:hAnsi="Calibri" w:cs="Monaco"/>
+          <w:i/>
+          <w:color w:val="000000"/>
+          <w:lang w:val="fr-CA"/>
+        </w:rPr>
+        <w:t>&gt;(</w:t>
+      </w:r>
+      <w:proofErr w:type="gramEnd"/>
+      <w:r>
+        <w:rPr>
+          <w:rFonts w:ascii="Calibri" w:hAnsi="Calibri" w:cs="Monaco"/>
+          <w:i/>
+          <w:color w:val="000000"/>
+          <w:lang w:val="fr-CA"/>
+        </w:rPr>
+        <w:t>);</w:t>
       </w:r>
     </w:p>
     <w:p>
@@ -1138,14 +1241,45 @@
         </w:rPr>
         <w:t xml:space="preserve">        </w:t>
       </w:r>
-      <w:r>
-        <w:rPr>
-          <w:rFonts w:ascii="Calibri" w:hAnsi="Calibri" w:cs="Monaco"/>
-          <w:i/>
-          <w:color w:val="000000"/>
-          <w:lang w:val="fr-CA"/>
-        </w:rPr>
-        <w:t xml:space="preserve">ArrayList&lt;Integer&gt; </w:t>
+      <w:proofErr w:type="spellStart"/>
+      <w:r>
+        <w:rPr>
+          <w:rFonts w:ascii="Calibri" w:hAnsi="Calibri" w:cs="Monaco"/>
+          <w:i/>
+          <w:color w:val="000000"/>
+          <w:lang w:val="fr-CA"/>
+        </w:rPr>
+        <w:t>ArrayList</w:t>
+      </w:r>
+      <w:proofErr w:type="spellEnd"/>
+      <w:r>
+        <w:rPr>
+          <w:rFonts w:ascii="Calibri" w:hAnsi="Calibri" w:cs="Monaco"/>
+          <w:i/>
+          <w:color w:val="000000"/>
+          <w:lang w:val="fr-CA"/>
+        </w:rPr>
+        <w:t>&lt;</w:t>
+      </w:r>
+      <w:proofErr w:type="spellStart"/>
+      <w:r>
+        <w:rPr>
+          <w:rFonts w:ascii="Calibri" w:hAnsi="Calibri" w:cs="Monaco"/>
+          <w:i/>
+          <w:color w:val="000000"/>
+          <w:lang w:val="fr-CA"/>
+        </w:rPr>
+        <w:t>Integer</w:t>
+      </w:r>
+      <w:proofErr w:type="spellEnd"/>
+      <w:r>
+        <w:rPr>
+          <w:rFonts w:ascii="Calibri" w:hAnsi="Calibri" w:cs="Monaco"/>
+          <w:i/>
+          <w:color w:val="000000"/>
+          <w:lang w:val="fr-CA"/>
+        </w:rPr>
+        <w:t xml:space="preserve">&gt; </w:t>
       </w:r>
       <w:r>
         <w:rPr>
@@ -1183,7 +1317,58 @@
           <w:color w:val="000000"/>
           <w:lang w:val="fr-CA"/>
         </w:rPr>
-        <w:t xml:space="preserve"> ArrayList&lt;Integer&gt;();</w:t>
+        <w:t xml:space="preserve"> </w:t>
+      </w:r>
+      <w:proofErr w:type="spellStart"/>
+      <w:r>
+        <w:rPr>
+          <w:rFonts w:ascii="Calibri" w:hAnsi="Calibri" w:cs="Monaco"/>
+          <w:i/>
+          <w:color w:val="000000"/>
+          <w:lang w:val="fr-CA"/>
+        </w:rPr>
+        <w:t>ArrayList</w:t>
+      </w:r>
+      <w:proofErr w:type="spellEnd"/>
+      <w:r>
+        <w:rPr>
+          <w:rFonts w:ascii="Calibri" w:hAnsi="Calibri" w:cs="Monaco"/>
+          <w:i/>
+          <w:color w:val="000000"/>
+          <w:lang w:val="fr-CA"/>
+        </w:rPr>
+        <w:t>&lt;</w:t>
+      </w:r>
+      <w:proofErr w:type="spellStart"/>
+      <w:r>
+        <w:rPr>
+          <w:rFonts w:ascii="Calibri" w:hAnsi="Calibri" w:cs="Monaco"/>
+          <w:i/>
+          <w:color w:val="000000"/>
+          <w:lang w:val="fr-CA"/>
+        </w:rPr>
+        <w:t>Integer</w:t>
+      </w:r>
+      <w:proofErr w:type="spellEnd"/>
+      <w:proofErr w:type="gramStart"/>
+      <w:r>
+        <w:rPr>
+          <w:rFonts w:ascii="Calibri" w:hAnsi="Calibri" w:cs="Monaco"/>
+          <w:i/>
+          <w:color w:val="000000"/>
+          <w:lang w:val="fr-CA"/>
+        </w:rPr>
+        <w:t>&gt;(</w:t>
+      </w:r>
+      <w:proofErr w:type="gramEnd"/>
+      <w:r>
+        <w:rPr>
+          <w:rFonts w:ascii="Calibri" w:hAnsi="Calibri" w:cs="Monaco"/>
+          <w:i/>
+          <w:color w:val="000000"/>
+          <w:lang w:val="fr-CA"/>
+        </w:rPr>
+        <w:t>);</w:t>
       </w:r>
     </w:p>
     <w:p>
@@ -1276,6 +1461,7 @@
           <w:lang w:val="fr-CA"/>
         </w:rPr>
       </w:pPr>
+      <w:proofErr w:type="gramStart"/>
       <w:r>
         <w:rPr>
           <w:rFonts w:ascii="Calibri" w:hAnsi="Calibri" w:cs="Monaco"/>
@@ -1292,7 +1478,17 @@
           <w:color w:val="000000"/>
           <w:lang w:val="fr-CA"/>
         </w:rPr>
-        <w:t>.add(1);</w:t>
+        <w:t>.add(</w:t>
+      </w:r>
+      <w:proofErr w:type="gramEnd"/>
+      <w:r>
+        <w:rPr>
+          <w:rFonts w:ascii="Calibri" w:hAnsi="Calibri" w:cs="Monaco"/>
+          <w:i/>
+          <w:color w:val="000000"/>
+          <w:lang w:val="fr-CA"/>
+        </w:rPr>
+        <w:t>1);</w:t>
       </w:r>
     </w:p>
     <w:p>
@@ -1309,6 +1505,7 @@
           <w:lang w:val="fr-CA"/>
         </w:rPr>
       </w:pPr>
+      <w:proofErr w:type="gramStart"/>
       <w:r>
         <w:rPr>
           <w:rFonts w:ascii="Calibri" w:hAnsi="Calibri" w:cs="Monaco"/>
@@ -1325,7 +1522,17 @@
           <w:color w:val="000000"/>
           <w:lang w:val="fr-CA"/>
         </w:rPr>
-        <w:t>.add(3);</w:t>
+        <w:t>.add(</w:t>
+      </w:r>
+      <w:proofErr w:type="gramEnd"/>
+      <w:r>
+        <w:rPr>
+          <w:rFonts w:ascii="Calibri" w:hAnsi="Calibri" w:cs="Monaco"/>
+          <w:i/>
+          <w:color w:val="000000"/>
+          <w:lang w:val="fr-CA"/>
+        </w:rPr>
+        <w:t>3);</w:t>
       </w:r>
     </w:p>
     <w:p>
@@ -1375,6 +1582,7 @@
           <w:lang w:val="fr-CA"/>
         </w:rPr>
       </w:pPr>
+      <w:proofErr w:type="gramStart"/>
       <w:r>
         <w:rPr>
           <w:rFonts w:ascii="Calibri" w:hAnsi="Calibri" w:cs="Monaco"/>
@@ -1391,7 +1599,17 @@
           <w:color w:val="000000"/>
           <w:lang w:val="fr-CA"/>
         </w:rPr>
-        <w:t>.add(2);</w:t>
+        <w:t>.add(</w:t>
+      </w:r>
+      <w:proofErr w:type="gramEnd"/>
+      <w:r>
+        <w:rPr>
+          <w:rFonts w:ascii="Calibri" w:hAnsi="Calibri" w:cs="Monaco"/>
+          <w:i/>
+          <w:color w:val="000000"/>
+          <w:lang w:val="fr-CA"/>
+        </w:rPr>
+        <w:t>2);</w:t>
       </w:r>
     </w:p>
     <w:p>
@@ -1422,6 +1640,7 @@
         </w:rPr>
         <w:t xml:space="preserve">   </w:t>
       </w:r>
+      <w:proofErr w:type="gramStart"/>
       <w:r>
         <w:rPr>
           <w:rFonts w:ascii="Calibri" w:hAnsi="Calibri" w:cs="Monaco"/>
@@ -1438,7 +1657,17 @@
           <w:color w:val="000000"/>
           <w:lang w:val="fr-CA"/>
         </w:rPr>
-        <w:t>.add(3);</w:t>
+        <w:t>.add(</w:t>
+      </w:r>
+      <w:proofErr w:type="gramEnd"/>
+      <w:r>
+        <w:rPr>
+          <w:rFonts w:ascii="Calibri" w:hAnsi="Calibri" w:cs="Monaco"/>
+          <w:i/>
+          <w:color w:val="000000"/>
+          <w:lang w:val="fr-CA"/>
+        </w:rPr>
+        <w:t>3);</w:t>
       </w:r>
     </w:p>
     <w:p>
@@ -1726,8 +1955,29 @@
           <w:color w:val="000000"/>
           <w:lang w:val="fr-CA"/>
         </w:rPr>
-        <w:t xml:space="preserve"> SuiteChainee </w:t>
-      </w:r>
+        <w:t xml:space="preserve"> </w:t>
+      </w:r>
+      <w:proofErr w:type="spellStart"/>
+      <w:r>
+        <w:rPr>
+          <w:rFonts w:ascii="Calibri" w:hAnsi="Calibri" w:cs="Monaco"/>
+          <w:i/>
+          <w:color w:val="000000"/>
+          <w:lang w:val="fr-CA"/>
+        </w:rPr>
+        <w:t>SuiteChainee</w:t>
+      </w:r>
+      <w:proofErr w:type="spellEnd"/>
+      <w:r>
+        <w:rPr>
+          <w:rFonts w:ascii="Calibri" w:hAnsi="Calibri" w:cs="Monaco"/>
+          <w:i/>
+          <w:color w:val="000000"/>
+          <w:lang w:val="fr-CA"/>
+        </w:rPr>
+        <w:t xml:space="preserve"> </w:t>
+      </w:r>
+      <w:proofErr w:type="spellStart"/>
       <w:r>
         <w:rPr>
           <w:rFonts w:ascii="Calibri" w:hAnsi="Calibri" w:cs="Monaco"/>
@@ -1737,6 +1987,7 @@
         </w:rPr>
         <w:t>chaineTest</w:t>
       </w:r>
+      <w:proofErr w:type="spellEnd"/>
       <w:r>
         <w:rPr>
           <w:rFonts w:ascii="Calibri" w:hAnsi="Calibri" w:cs="Monaco"/>
@@ -1764,8 +2015,30 @@
           <w:color w:val="000000"/>
           <w:lang w:val="fr-CA"/>
         </w:rPr>
-        <w:t xml:space="preserve"> SuiteChainee(</w:t>
-      </w:r>
+        <w:t xml:space="preserve"> </w:t>
+      </w:r>
+      <w:proofErr w:type="spellStart"/>
+      <w:proofErr w:type="gramStart"/>
+      <w:r>
+        <w:rPr>
+          <w:rFonts w:ascii="Calibri" w:hAnsi="Calibri" w:cs="Monaco"/>
+          <w:i/>
+          <w:color w:val="000000"/>
+          <w:lang w:val="fr-CA"/>
+        </w:rPr>
+        <w:t>SuiteChainee</w:t>
+      </w:r>
+      <w:proofErr w:type="spellEnd"/>
+      <w:r>
+        <w:rPr>
+          <w:rFonts w:ascii="Calibri" w:hAnsi="Calibri" w:cs="Monaco"/>
+          <w:i/>
+          <w:color w:val="000000"/>
+          <w:lang w:val="fr-CA"/>
+        </w:rPr>
+        <w:t>(</w:t>
+      </w:r>
+      <w:proofErr w:type="gramEnd"/>
       <w:r>
         <w:rPr>
           <w:rFonts w:ascii="Calibri" w:hAnsi="Calibri" w:cs="Monaco"/>
@@ -1885,7 +2158,32 @@
           <w:rFonts w:ascii="Calibri" w:hAnsi="Calibri"/>
           <w:lang w:val="fr-CA"/>
         </w:rPr>
-        <w:t>Après avoir construit la liste chainée elle est accessible via une fonction get().</w:t>
+        <w:t xml:space="preserve">Après avoir construit la liste chainée elle est accessible via une fonction </w:t>
+      </w:r>
+      <w:proofErr w:type="spellStart"/>
+      <w:proofErr w:type="gramStart"/>
+      <w:r>
+        <w:rPr>
+          <w:rFonts w:ascii="Calibri" w:hAnsi="Calibri"/>
+          <w:lang w:val="fr-CA"/>
+        </w:rPr>
+        <w:t>get</w:t>
+      </w:r>
+      <w:proofErr w:type="spellEnd"/>
+      <w:r>
+        <w:rPr>
+          <w:rFonts w:ascii="Calibri" w:hAnsi="Calibri"/>
+          <w:lang w:val="fr-CA"/>
+        </w:rPr>
+        <w:t>(</w:t>
+      </w:r>
+      <w:proofErr w:type="gramEnd"/>
+      <w:r>
+        <w:rPr>
+          <w:rFonts w:ascii="Calibri" w:hAnsi="Calibri"/>
+          <w:lang w:val="fr-CA"/>
+        </w:rPr>
+        <w:t>).</w:t>
       </w:r>
     </w:p>
     <w:p>
@@ -1944,6 +2242,8 @@
         </w:rPr>
         <w:tab/>
       </w:r>
+      <w:proofErr w:type="spellStart"/>
+      <w:proofErr w:type="gramStart"/>
       <w:r>
         <w:rPr>
           <w:rFonts w:ascii="Calibri" w:hAnsi="Calibri" w:cs="Monaco"/>
@@ -1960,16 +2260,27 @@
           <w:color w:val="000000"/>
           <w:lang w:val="fr-CA"/>
         </w:rPr>
-        <w:t>.get()</w:t>
-      </w:r>
-      <w:r>
-        <w:rPr>
-          <w:rFonts w:ascii="Calibri" w:hAnsi="Calibri" w:cs="Monaco"/>
-          <w:i/>
-          <w:color w:val="000000"/>
-          <w:lang w:val="fr-CA"/>
-        </w:rPr>
-        <w:t>;</w:t>
+        <w:t>.get</w:t>
+      </w:r>
+      <w:proofErr w:type="spellEnd"/>
+      <w:r>
+        <w:rPr>
+          <w:rFonts w:ascii="Calibri" w:hAnsi="Calibri" w:cs="Monaco"/>
+          <w:i/>
+          <w:color w:val="000000"/>
+          <w:lang w:val="fr-CA"/>
+        </w:rPr>
+        <w:t>(</w:t>
+      </w:r>
+      <w:proofErr w:type="gramEnd"/>
+      <w:r>
+        <w:rPr>
+          <w:rFonts w:ascii="Calibri" w:hAnsi="Calibri" w:cs="Monaco"/>
+          <w:i/>
+          <w:color w:val="000000"/>
+          <w:lang w:val="fr-CA"/>
+        </w:rPr>
+        <w:t>);</w:t>
       </w:r>
     </w:p>
     <w:p>
@@ -2057,7 +2368,23 @@
           <w:rFonts w:ascii="Calibri" w:hAnsi="Calibri"/>
           <w:lang w:val="fr-CA"/>
         </w:rPr>
-        <w:t xml:space="preserve"> ne sont pas accessibles directement via chaineTest </w:t>
+        <w:t xml:space="preserve"> ne sont pas accessibles directement via </w:t>
+      </w:r>
+      <w:proofErr w:type="spellStart"/>
+      <w:r>
+        <w:rPr>
+          <w:rFonts w:ascii="Calibri" w:hAnsi="Calibri"/>
+          <w:lang w:val="fr-CA"/>
+        </w:rPr>
+        <w:t>chaineTest</w:t>
+      </w:r>
+      <w:proofErr w:type="spellEnd"/>
+      <w:r>
+        <w:rPr>
+          <w:rFonts w:ascii="Calibri" w:hAnsi="Calibri"/>
+          <w:lang w:val="fr-CA"/>
+        </w:rPr>
+        <w:t xml:space="preserve"> </w:t>
       </w:r>
       <w:r>
         <w:rPr>
@@ -2085,28 +2412,39 @@
           <w:rFonts w:ascii="Calibri" w:hAnsi="Calibri"/>
           <w:lang w:val="fr-CA"/>
         </w:rPr>
-        <w:t xml:space="preserve"> get</w:t>
-      </w:r>
-      <w:r>
-        <w:rPr>
-          <w:rFonts w:ascii="Calibri" w:hAnsi="Calibri"/>
-          <w:lang w:val="fr-CA"/>
-        </w:rPr>
-        <w:t xml:space="preserve">() </w:t>
-      </w:r>
-      <w:r>
-        <w:rPr>
-          <w:rFonts w:ascii="Calibri" w:hAnsi="Calibri"/>
-          <w:lang w:val="fr-CA"/>
-        </w:rPr>
-        <w:t xml:space="preserve">ou l’autre option </w:t>
-      </w:r>
-      <w:r>
-        <w:rPr>
-          <w:rFonts w:ascii="Calibri" w:hAnsi="Calibri"/>
-          <w:lang w:val="fr-CA"/>
-        </w:rPr>
-        <w:t xml:space="preserve">est de faire </w:t>
+        <w:t xml:space="preserve"> </w:t>
+      </w:r>
+      <w:proofErr w:type="spellStart"/>
+      <w:proofErr w:type="gramStart"/>
+      <w:r>
+        <w:rPr>
+          <w:rFonts w:ascii="Calibri" w:hAnsi="Calibri"/>
+          <w:lang w:val="fr-CA"/>
+        </w:rPr>
+        <w:t>get</w:t>
+      </w:r>
+      <w:proofErr w:type="spellEnd"/>
+      <w:r>
+        <w:rPr>
+          <w:rFonts w:ascii="Calibri" w:hAnsi="Calibri"/>
+          <w:lang w:val="fr-CA"/>
+        </w:rPr>
+        <w:t>(</w:t>
+      </w:r>
+      <w:proofErr w:type="gramEnd"/>
+      <w:r>
+        <w:rPr>
+          <w:rFonts w:ascii="Calibri" w:hAnsi="Calibri"/>
+          <w:lang w:val="fr-CA"/>
+        </w:rPr>
+        <w:t xml:space="preserve">) </w:t>
+      </w:r>
+      <w:r>
+        <w:rPr>
+          <w:rFonts w:ascii="Calibri" w:hAnsi="Calibri"/>
+          <w:lang w:val="fr-CA"/>
+        </w:rPr>
+        <w:t xml:space="preserve">ou l’autre option est de faire </w:t>
       </w:r>
     </w:p>
     <w:p>
@@ -2148,6 +2486,7 @@
         </w:rPr>
         <w:t xml:space="preserve"> Chaine </w:t>
       </w:r>
+      <w:proofErr w:type="spellStart"/>
       <w:r>
         <w:rPr>
           <w:rFonts w:ascii="Calibri" w:hAnsi="Calibri" w:cs="Monaco"/>
@@ -2157,6 +2496,7 @@
         </w:rPr>
         <w:t>chaine</w:t>
       </w:r>
+      <w:proofErr w:type="spellEnd"/>
       <w:r>
         <w:rPr>
           <w:rFonts w:ascii="Calibri" w:hAnsi="Calibri" w:cs="Monaco"/>
@@ -2166,6 +2506,8 @@
         </w:rPr>
         <w:t xml:space="preserve"> = </w:t>
       </w:r>
+      <w:proofErr w:type="spellStart"/>
+      <w:proofErr w:type="gramStart"/>
       <w:r>
         <w:rPr>
           <w:rFonts w:ascii="Calibri" w:hAnsi="Calibri" w:cs="Monaco"/>
@@ -2183,7 +2525,27 @@
           <w:color w:val="000000"/>
           <w:lang w:val="fr-CA"/>
         </w:rPr>
-        <w:t>.get();</w:t>
+        <w:t>.get</w:t>
+      </w:r>
+      <w:proofErr w:type="spellEnd"/>
+      <w:r>
+        <w:rPr>
+          <w:rFonts w:ascii="Calibri" w:hAnsi="Calibri" w:cs="Monaco"/>
+          <w:i/>
+          <w:color w:val="000000"/>
+          <w:lang w:val="fr-CA"/>
+        </w:rPr>
+        <w:t>(</w:t>
+      </w:r>
+      <w:proofErr w:type="gramEnd"/>
+      <w:r>
+        <w:rPr>
+          <w:rFonts w:ascii="Calibri" w:hAnsi="Calibri" w:cs="Monaco"/>
+          <w:i/>
+          <w:color w:val="000000"/>
+          <w:lang w:val="fr-CA"/>
+        </w:rPr>
+        <w:t>);</w:t>
       </w:r>
     </w:p>
     <w:p>
@@ -2377,6 +2739,7 @@
         </w:rPr>
         <w:tab/>
       </w:r>
+      <w:proofErr w:type="spellStart"/>
       <w:r>
         <w:rPr>
           <w:rFonts w:ascii="Calibri" w:hAnsi="Calibri" w:cs="Monaco"/>
@@ -2393,7 +2756,48 @@
           <w:color w:val="000000"/>
           <w:lang w:val="fr-CA"/>
         </w:rPr>
-        <w:t>.get().print();</w:t>
+        <w:t>.get</w:t>
+      </w:r>
+      <w:proofErr w:type="spellEnd"/>
+      <w:r>
+        <w:rPr>
+          <w:rFonts w:ascii="Calibri" w:hAnsi="Calibri" w:cs="Monaco"/>
+          <w:i/>
+          <w:color w:val="000000"/>
+          <w:lang w:val="fr-CA"/>
+        </w:rPr>
+        <w:t>().</w:t>
+      </w:r>
+      <w:proofErr w:type="spellStart"/>
+      <w:proofErr w:type="gramStart"/>
+      <w:r>
+        <w:rPr>
+          <w:rFonts w:ascii="Calibri" w:hAnsi="Calibri" w:cs="Monaco"/>
+          <w:i/>
+          <w:color w:val="000000"/>
+          <w:lang w:val="fr-CA"/>
+        </w:rPr>
+        <w:t>print</w:t>
+      </w:r>
+      <w:proofErr w:type="spellEnd"/>
+      <w:r>
+        <w:rPr>
+          <w:rFonts w:ascii="Calibri" w:hAnsi="Calibri" w:cs="Monaco"/>
+          <w:i/>
+          <w:color w:val="000000"/>
+          <w:lang w:val="fr-CA"/>
+        </w:rPr>
+        <w:t>(</w:t>
+      </w:r>
+      <w:proofErr w:type="gramEnd"/>
+      <w:r>
+        <w:rPr>
+          <w:rFonts w:ascii="Calibri" w:hAnsi="Calibri" w:cs="Monaco"/>
+          <w:i/>
+          <w:color w:val="000000"/>
+          <w:lang w:val="fr-CA"/>
+        </w:rPr>
+        <w:t>);</w:t>
       </w:r>
     </w:p>
     <w:p>
@@ -2600,7 +3004,23 @@
           <w:rFonts w:ascii="Calibri" w:hAnsi="Calibri"/>
           <w:lang w:val="fr-CA"/>
         </w:rPr>
-        <w:t xml:space="preserve"> a l’ensemble add(ensemble)</w:t>
+        <w:t xml:space="preserve"> a l’ensemble </w:t>
+      </w:r>
+      <w:proofErr w:type="spellStart"/>
+      <w:r>
+        <w:rPr>
+          <w:rFonts w:ascii="Calibri" w:hAnsi="Calibri"/>
+          <w:lang w:val="fr-CA"/>
+        </w:rPr>
+        <w:t>add</w:t>
+      </w:r>
+      <w:proofErr w:type="spellEnd"/>
+      <w:r>
+        <w:rPr>
+          <w:rFonts w:ascii="Calibri" w:hAnsi="Calibri"/>
+          <w:lang w:val="fr-CA"/>
+        </w:rPr>
+        <w:t>(ensemble)</w:t>
       </w:r>
     </w:p>
     <w:p>
@@ -2676,14 +3096,45 @@
         </w:rPr>
         <w:tab/>
       </w:r>
-      <w:r>
-        <w:rPr>
-          <w:rFonts w:ascii="Calibri" w:hAnsi="Calibri" w:cs="Monaco"/>
-          <w:i/>
-          <w:color w:val="000000"/>
-          <w:lang w:val="fr-CA"/>
-        </w:rPr>
-        <w:t xml:space="preserve">ArrayList&lt;Integer&gt; </w:t>
+      <w:proofErr w:type="spellStart"/>
+      <w:r>
+        <w:rPr>
+          <w:rFonts w:ascii="Calibri" w:hAnsi="Calibri" w:cs="Monaco"/>
+          <w:i/>
+          <w:color w:val="000000"/>
+          <w:lang w:val="fr-CA"/>
+        </w:rPr>
+        <w:t>ArrayList</w:t>
+      </w:r>
+      <w:proofErr w:type="spellEnd"/>
+      <w:r>
+        <w:rPr>
+          <w:rFonts w:ascii="Calibri" w:hAnsi="Calibri" w:cs="Monaco"/>
+          <w:i/>
+          <w:color w:val="000000"/>
+          <w:lang w:val="fr-CA"/>
+        </w:rPr>
+        <w:t>&lt;</w:t>
+      </w:r>
+      <w:proofErr w:type="spellStart"/>
+      <w:r>
+        <w:rPr>
+          <w:rFonts w:ascii="Calibri" w:hAnsi="Calibri" w:cs="Monaco"/>
+          <w:i/>
+          <w:color w:val="000000"/>
+          <w:lang w:val="fr-CA"/>
+        </w:rPr>
+        <w:t>Integer</w:t>
+      </w:r>
+      <w:proofErr w:type="spellEnd"/>
+      <w:r>
+        <w:rPr>
+          <w:rFonts w:ascii="Calibri" w:hAnsi="Calibri" w:cs="Monaco"/>
+          <w:i/>
+          <w:color w:val="000000"/>
+          <w:lang w:val="fr-CA"/>
+        </w:rPr>
+        <w:t xml:space="preserve">&gt; </w:t>
       </w:r>
       <w:r>
         <w:rPr>
@@ -2721,7 +3172,58 @@
           <w:color w:val="000000"/>
           <w:lang w:val="fr-CA"/>
         </w:rPr>
-        <w:t xml:space="preserve"> ArrayList&lt;Integer&gt;();</w:t>
+        <w:t xml:space="preserve"> </w:t>
+      </w:r>
+      <w:proofErr w:type="spellStart"/>
+      <w:r>
+        <w:rPr>
+          <w:rFonts w:ascii="Calibri" w:hAnsi="Calibri" w:cs="Monaco"/>
+          <w:i/>
+          <w:color w:val="000000"/>
+          <w:lang w:val="fr-CA"/>
+        </w:rPr>
+        <w:t>ArrayList</w:t>
+      </w:r>
+      <w:proofErr w:type="spellEnd"/>
+      <w:r>
+        <w:rPr>
+          <w:rFonts w:ascii="Calibri" w:hAnsi="Calibri" w:cs="Monaco"/>
+          <w:i/>
+          <w:color w:val="000000"/>
+          <w:lang w:val="fr-CA"/>
+        </w:rPr>
+        <w:t>&lt;</w:t>
+      </w:r>
+      <w:proofErr w:type="spellStart"/>
+      <w:r>
+        <w:rPr>
+          <w:rFonts w:ascii="Calibri" w:hAnsi="Calibri" w:cs="Monaco"/>
+          <w:i/>
+          <w:color w:val="000000"/>
+          <w:lang w:val="fr-CA"/>
+        </w:rPr>
+        <w:t>Integer</w:t>
+      </w:r>
+      <w:proofErr w:type="spellEnd"/>
+      <w:proofErr w:type="gramStart"/>
+      <w:r>
+        <w:rPr>
+          <w:rFonts w:ascii="Calibri" w:hAnsi="Calibri" w:cs="Monaco"/>
+          <w:i/>
+          <w:color w:val="000000"/>
+          <w:lang w:val="fr-CA"/>
+        </w:rPr>
+        <w:t>&gt;(</w:t>
+      </w:r>
+      <w:proofErr w:type="gramEnd"/>
+      <w:r>
+        <w:rPr>
+          <w:rFonts w:ascii="Calibri" w:hAnsi="Calibri" w:cs="Monaco"/>
+          <w:i/>
+          <w:color w:val="000000"/>
+          <w:lang w:val="fr-CA"/>
+        </w:rPr>
+        <w:t>);</w:t>
       </w:r>
     </w:p>
     <w:p>
@@ -2746,6 +3248,7 @@
         </w:rPr>
         <w:tab/>
       </w:r>
+      <w:proofErr w:type="gramStart"/>
       <w:r>
         <w:rPr>
           <w:rFonts w:ascii="Calibri" w:hAnsi="Calibri" w:cs="Monaco"/>
@@ -2762,7 +3265,17 @@
           <w:color w:val="000000"/>
           <w:lang w:val="fr-CA"/>
         </w:rPr>
-        <w:t>.add(89);</w:t>
+        <w:t>.add(</w:t>
+      </w:r>
+      <w:proofErr w:type="gramEnd"/>
+      <w:r>
+        <w:rPr>
+          <w:rFonts w:ascii="Calibri" w:hAnsi="Calibri" w:cs="Monaco"/>
+          <w:i/>
+          <w:color w:val="000000"/>
+          <w:lang w:val="fr-CA"/>
+        </w:rPr>
+        <w:t>89);</w:t>
       </w:r>
     </w:p>
     <w:p>
@@ -2776,6 +3289,7 @@
           <w:lang w:val="fr-CA"/>
         </w:rPr>
       </w:pPr>
+      <w:proofErr w:type="gramStart"/>
       <w:r>
         <w:rPr>
           <w:rFonts w:ascii="Calibri" w:hAnsi="Calibri" w:cs="Monaco"/>
@@ -2792,7 +3306,17 @@
           <w:color w:val="000000"/>
           <w:lang w:val="fr-CA"/>
         </w:rPr>
-        <w:t>.add(85);</w:t>
+        <w:t>.add(</w:t>
+      </w:r>
+      <w:proofErr w:type="gramEnd"/>
+      <w:r>
+        <w:rPr>
+          <w:rFonts w:ascii="Calibri" w:hAnsi="Calibri" w:cs="Monaco"/>
+          <w:i/>
+          <w:color w:val="000000"/>
+          <w:lang w:val="fr-CA"/>
+        </w:rPr>
+        <w:t>85);</w:t>
       </w:r>
     </w:p>
     <w:p>
@@ -2804,12 +3328,21 @@
           <w:lang w:val="fr-CA"/>
         </w:rPr>
       </w:pPr>
-      <w:r>
-        <w:rPr>
-          <w:rFonts w:ascii="Calibri" w:hAnsi="Calibri"/>
-          <w:lang w:val="fr-CA"/>
-        </w:rPr>
-        <w:t xml:space="preserve">Ensuiite ajout de </w:t>
+      <w:proofErr w:type="spellStart"/>
+      <w:r>
+        <w:rPr>
+          <w:rFonts w:ascii="Calibri" w:hAnsi="Calibri"/>
+          <w:lang w:val="fr-CA"/>
+        </w:rPr>
+        <w:t>Ensuiite</w:t>
+      </w:r>
+      <w:proofErr w:type="spellEnd"/>
+      <w:r>
+        <w:rPr>
+          <w:rFonts w:ascii="Calibri" w:hAnsi="Calibri"/>
+          <w:lang w:val="fr-CA"/>
+        </w:rPr>
+        <w:t xml:space="preserve"> ajout de </w:t>
       </w:r>
       <w:r>
         <w:rPr>
@@ -2861,6 +3394,7 @@
         </w:rPr>
         <w:tab/>
       </w:r>
+      <w:proofErr w:type="spellStart"/>
       <w:r>
         <w:rPr>
           <w:rFonts w:ascii="Calibri" w:hAnsi="Calibri" w:cs="Monaco"/>
@@ -2875,7 +3409,44 @@
           <w:color w:val="000000"/>
           <w:lang w:val="fr-CA"/>
         </w:rPr>
-        <w:t>.get().add(</w:t>
+        <w:t>.get</w:t>
+      </w:r>
+      <w:proofErr w:type="spellEnd"/>
+      <w:r>
+        <w:rPr>
+          <w:rFonts w:ascii="Calibri" w:hAnsi="Calibri" w:cs="Monaco"/>
+          <w:color w:val="000000"/>
+          <w:lang w:val="fr-CA"/>
+        </w:rPr>
+        <w:t>(</w:t>
+      </w:r>
+      <w:proofErr w:type="gramStart"/>
+      <w:r>
+        <w:rPr>
+          <w:rFonts w:ascii="Calibri" w:hAnsi="Calibri" w:cs="Monaco"/>
+          <w:color w:val="000000"/>
+          <w:lang w:val="fr-CA"/>
+        </w:rPr>
+        <w:t>).</w:t>
+      </w:r>
+      <w:proofErr w:type="spellStart"/>
+      <w:r>
+        <w:rPr>
+          <w:rFonts w:ascii="Calibri" w:hAnsi="Calibri" w:cs="Monaco"/>
+          <w:color w:val="000000"/>
+          <w:lang w:val="fr-CA"/>
+        </w:rPr>
+        <w:t>add</w:t>
+      </w:r>
+      <w:proofErr w:type="spellEnd"/>
+      <w:proofErr w:type="gramEnd"/>
+      <w:r>
+        <w:rPr>
+          <w:rFonts w:ascii="Calibri" w:hAnsi="Calibri" w:cs="Monaco"/>
+          <w:color w:val="000000"/>
+          <w:lang w:val="fr-CA"/>
+        </w:rPr>
+        <w:t>(</w:t>
       </w:r>
       <w:r>
         <w:rPr>
@@ -3212,6 +3783,7 @@
           <w:lang w:val="fr-CA"/>
         </w:rPr>
       </w:pPr>
+      <w:proofErr w:type="spellStart"/>
       <w:r>
         <w:rPr>
           <w:rFonts w:ascii="Calibri" w:hAnsi="Calibri" w:cstheme="minorHAnsi"/>
@@ -3219,19 +3791,13 @@
         </w:rPr>
         <w:t>IChaine</w:t>
       </w:r>
-      <w:r>
-        <w:rPr>
-          <w:rFonts w:ascii="Calibri" w:hAnsi="Calibri" w:cstheme="minorHAnsi"/>
-          <w:lang w:val="fr-CA"/>
-        </w:rPr>
-        <w:t xml:space="preserve"> est une interface, elle possède donc u</w:t>
-      </w:r>
-      <w:r>
-        <w:rPr>
-          <w:rFonts w:ascii="Calibri" w:hAnsi="Calibri" w:cstheme="minorHAnsi"/>
-          <w:lang w:val="fr-CA"/>
-        </w:rPr>
-        <w:t xml:space="preserve">ne liste de toutes les </w:t>
+      <w:proofErr w:type="spellEnd"/>
+      <w:r>
+        <w:rPr>
+          <w:rFonts w:ascii="Calibri" w:hAnsi="Calibri" w:cstheme="minorHAnsi"/>
+          <w:lang w:val="fr-CA"/>
+        </w:rPr>
+        <w:t xml:space="preserve"> est une interface, elle possède donc une liste de toutes les </w:t>
       </w:r>
       <w:r>
         <w:rPr>
@@ -3245,14 +3811,23 @@
           <w:rFonts w:ascii="Calibri" w:hAnsi="Calibri" w:cstheme="minorHAnsi"/>
           <w:lang w:val="fr-CA"/>
         </w:rPr>
-        <w:t xml:space="preserve"> de gestion supportés) </w:t>
-      </w:r>
-      <w:r>
-        <w:rPr>
-          <w:rFonts w:ascii="Calibri" w:hAnsi="Calibri" w:cstheme="minorHAnsi"/>
-          <w:lang w:val="fr-CA"/>
-        </w:rPr>
-        <w:t xml:space="preserve">. </w:t>
+        <w:t xml:space="preserve"> de gestion supportés</w:t>
+      </w:r>
+      <w:proofErr w:type="gramStart"/>
+      <w:r>
+        <w:rPr>
+          <w:rFonts w:ascii="Calibri" w:hAnsi="Calibri" w:cstheme="minorHAnsi"/>
+          <w:lang w:val="fr-CA"/>
+        </w:rPr>
+        <w:t>) .</w:t>
+      </w:r>
+      <w:proofErr w:type="gramEnd"/>
+      <w:r>
+        <w:rPr>
+          <w:rFonts w:ascii="Calibri" w:hAnsi="Calibri" w:cstheme="minorHAnsi"/>
+          <w:lang w:val="fr-CA"/>
+        </w:rPr>
+        <w:t xml:space="preserve"> </w:t>
       </w:r>
     </w:p>
     <w:p>
@@ -3300,8 +3875,26 @@
           <w:rFonts w:ascii="Calibri" w:hAnsi="Calibri"/>
           <w:lang w:val="fr-CA"/>
         </w:rPr>
-        <w:t xml:space="preserve"> l’interface IChaine;</w:t>
-      </w:r>
+        <w:t xml:space="preserve"> l’interface </w:t>
+      </w:r>
+      <w:proofErr w:type="spellStart"/>
+      <w:proofErr w:type="gramStart"/>
+      <w:r>
+        <w:rPr>
+          <w:rFonts w:ascii="Calibri" w:hAnsi="Calibri"/>
+          <w:lang w:val="fr-CA"/>
+        </w:rPr>
+        <w:t>IChaine</w:t>
+      </w:r>
+      <w:proofErr w:type="spellEnd"/>
+      <w:r>
+        <w:rPr>
+          <w:rFonts w:ascii="Calibri" w:hAnsi="Calibri"/>
+          <w:lang w:val="fr-CA"/>
+        </w:rPr>
+        <w:t>;</w:t>
+      </w:r>
+      <w:proofErr w:type="gramEnd"/>
       <w:r>
         <w:rPr>
           <w:rFonts w:ascii="Calibri" w:hAnsi="Calibri"/>
@@ -3409,19 +4002,21 @@
         </w:rPr>
         <w:t xml:space="preserve">La classe </w:t>
       </w:r>
-      <w:r>
-        <w:rPr>
-          <w:rFonts w:ascii="Calibri" w:hAnsi="Calibri" w:cstheme="minorHAnsi"/>
-          <w:lang w:val="fr-CA"/>
-        </w:rPr>
-        <w:t xml:space="preserve">suiteChainee </w:t>
-      </w:r>
-      <w:r>
-        <w:rPr>
-          <w:rFonts w:ascii="Calibri" w:hAnsi="Calibri" w:cstheme="minorHAnsi"/>
-          <w:lang w:val="fr-CA"/>
-        </w:rPr>
-        <w:t xml:space="preserve">est celle avec laquelle nous allons </w:t>
+      <w:proofErr w:type="spellStart"/>
+      <w:r>
+        <w:rPr>
+          <w:rFonts w:ascii="Calibri" w:hAnsi="Calibri" w:cstheme="minorHAnsi"/>
+          <w:lang w:val="fr-CA"/>
+        </w:rPr>
+        <w:t>suiteChainee</w:t>
+      </w:r>
+      <w:proofErr w:type="spellEnd"/>
+      <w:r>
+        <w:rPr>
+          <w:rFonts w:ascii="Calibri" w:hAnsi="Calibri" w:cstheme="minorHAnsi"/>
+          <w:lang w:val="fr-CA"/>
+        </w:rPr>
+        <w:t xml:space="preserve"> est celle avec laquelle nous allons </w:t>
       </w:r>
       <w:r>
         <w:rPr>
@@ -3435,7 +4030,42 @@
           <w:rFonts w:ascii="Calibri" w:hAnsi="Calibri" w:cstheme="minorHAnsi"/>
           <w:lang w:val="fr-CA"/>
         </w:rPr>
-        <w:t xml:space="preserve"> Elle possède comme attribut une liste de type Chaine.</w:t>
+        <w:t xml:space="preserve"> Elle possède comme attribut une liste de type Chaine.  Et elle est construite en appliquant une des </w:t>
+      </w:r>
+      <w:r>
+        <w:rPr>
+          <w:rFonts w:ascii="Calibri" w:hAnsi="Calibri" w:cstheme="minorHAnsi"/>
+          <w:lang w:val="fr-CA"/>
+        </w:rPr>
+        <w:t>opérations</w:t>
+      </w:r>
+      <w:r>
+        <w:rPr>
+          <w:rFonts w:ascii="Calibri" w:hAnsi="Calibri" w:cstheme="minorHAnsi"/>
+          <w:lang w:val="fr-CA"/>
+        </w:rPr>
+        <w:t xml:space="preserve"> ensemblistes c</w:t>
+      </w:r>
+      <w:r>
+        <w:rPr>
+          <w:rFonts w:ascii="Calibri" w:hAnsi="Calibri" w:cstheme="minorHAnsi"/>
+          <w:lang w:val="fr-CA"/>
+        </w:rPr>
+        <w:t>itée</w:t>
+      </w:r>
+      <w:r>
+        <w:rPr>
+          <w:rFonts w:ascii="Calibri" w:hAnsi="Calibri" w:cstheme="minorHAnsi"/>
+          <w:lang w:val="fr-CA"/>
+        </w:rPr>
+        <w:t xml:space="preserve">s en </w:t>
+      </w:r>
+      <w:r>
+        <w:rPr>
+          <w:rFonts w:ascii="Calibri" w:hAnsi="Calibri" w:cstheme="minorHAnsi"/>
+          <w:lang w:val="fr-CA"/>
+        </w:rPr>
+        <w:t>introduction. Chaque</w:t>
       </w:r>
       <w:r>
         <w:rPr>
@@ -3449,6 +4079,69 @@
           <w:rFonts w:ascii="Calibri" w:hAnsi="Calibri" w:cstheme="minorHAnsi"/>
           <w:lang w:val="fr-CA"/>
         </w:rPr>
+        <w:t>opération</w:t>
+      </w:r>
+      <w:r>
+        <w:rPr>
+          <w:rFonts w:ascii="Calibri" w:hAnsi="Calibri" w:cstheme="minorHAnsi"/>
+          <w:lang w:val="fr-CA"/>
+        </w:rPr>
+        <w:t xml:space="preserve"> ensembliste est </w:t>
+      </w:r>
+      <w:r>
+        <w:rPr>
+          <w:rFonts w:ascii="Calibri" w:hAnsi="Calibri" w:cstheme="minorHAnsi"/>
+          <w:lang w:val="fr-CA"/>
+        </w:rPr>
+        <w:t>représentée</w:t>
+      </w:r>
+      <w:r>
+        <w:rPr>
+          <w:rFonts w:ascii="Calibri" w:hAnsi="Calibri" w:cstheme="minorHAnsi"/>
+          <w:lang w:val="fr-CA"/>
+        </w:rPr>
+        <w:t xml:space="preserve"> par une </w:t>
+      </w:r>
+      <w:r>
+        <w:rPr>
+          <w:rFonts w:ascii="Calibri" w:hAnsi="Calibri" w:cstheme="minorHAnsi"/>
+          <w:lang w:val="fr-CA"/>
+        </w:rPr>
+        <w:t>méthode</w:t>
+      </w:r>
+      <w:r>
+        <w:rPr>
+          <w:rFonts w:ascii="Calibri" w:hAnsi="Calibri" w:cstheme="minorHAnsi"/>
+          <w:lang w:val="fr-CA"/>
+        </w:rPr>
+        <w:t xml:space="preserve"> de la classe et son </w:t>
+      </w:r>
+      <w:r>
+        <w:rPr>
+          <w:rFonts w:ascii="Calibri" w:hAnsi="Calibri" w:cstheme="minorHAnsi"/>
+          <w:lang w:val="fr-CA"/>
+        </w:rPr>
+        <w:t>implémentation</w:t>
+      </w:r>
+      <w:r>
+        <w:rPr>
+          <w:rFonts w:ascii="Calibri" w:hAnsi="Calibri" w:cstheme="minorHAnsi"/>
+          <w:lang w:val="fr-CA"/>
+        </w:rPr>
+        <w:t xml:space="preserve"> est fait via </w:t>
+      </w:r>
+      <w:r>
+        <w:rPr>
+          <w:rFonts w:ascii="Calibri" w:hAnsi="Calibri" w:cstheme="minorHAnsi"/>
+          <w:lang w:val="fr-CA"/>
+        </w:rPr>
+        <w:t>un petit</w:t>
+      </w:r>
+      <w:r>
+        <w:rPr>
+          <w:rFonts w:ascii="Calibri" w:hAnsi="Calibri" w:cstheme="minorHAnsi"/>
+          <w:lang w:val="fr-CA"/>
+        </w:rPr>
         <w:t xml:space="preserve"> </w:t>
       </w:r>
       <w:r>
@@ -3456,42 +4149,21 @@
           <w:rFonts w:ascii="Calibri" w:hAnsi="Calibri" w:cstheme="minorHAnsi"/>
           <w:lang w:val="fr-CA"/>
         </w:rPr>
-        <w:t xml:space="preserve">Et elle est construite en appliquant une des </w:t>
-      </w:r>
-      <w:r>
-        <w:rPr>
-          <w:rFonts w:ascii="Calibri" w:hAnsi="Calibri" w:cstheme="minorHAnsi"/>
-          <w:lang w:val="fr-CA"/>
-        </w:rPr>
-        <w:t>opérations</w:t>
-      </w:r>
-      <w:r>
-        <w:rPr>
-          <w:rFonts w:ascii="Calibri" w:hAnsi="Calibri" w:cstheme="minorHAnsi"/>
-          <w:lang w:val="fr-CA"/>
-        </w:rPr>
-        <w:t xml:space="preserve"> ensemblistes c</w:t>
-      </w:r>
-      <w:r>
-        <w:rPr>
-          <w:rFonts w:ascii="Calibri" w:hAnsi="Calibri" w:cstheme="minorHAnsi"/>
-          <w:lang w:val="fr-CA"/>
-        </w:rPr>
-        <w:t>itée</w:t>
-      </w:r>
-      <w:r>
-        <w:rPr>
-          <w:rFonts w:ascii="Calibri" w:hAnsi="Calibri" w:cstheme="minorHAnsi"/>
-          <w:lang w:val="fr-CA"/>
-        </w:rPr>
-        <w:t xml:space="preserve">s en </w:t>
-      </w:r>
-      <w:r>
-        <w:rPr>
-          <w:rFonts w:ascii="Calibri" w:hAnsi="Calibri" w:cstheme="minorHAnsi"/>
-          <w:lang w:val="fr-CA"/>
-        </w:rPr>
-        <w:t>introduction. Chaque</w:t>
+        <w:t>algorithme. Les</w:t>
+      </w:r>
+      <w:r>
+        <w:rPr>
+          <w:rFonts w:ascii="Calibri" w:hAnsi="Calibri" w:cstheme="minorHAnsi"/>
+          <w:lang w:val="fr-CA"/>
+        </w:rPr>
+        <w:t xml:space="preserve"> commentaires dans le code de ces fonctions </w:t>
+      </w:r>
+      <w:r>
+        <w:rPr>
+          <w:rFonts w:ascii="Calibri" w:hAnsi="Calibri" w:cstheme="minorHAnsi"/>
+          <w:lang w:val="fr-CA"/>
+        </w:rPr>
+        <w:t>expliquent</w:t>
       </w:r>
       <w:r>
         <w:rPr>
@@ -3505,63 +4177,43 @@
           <w:rFonts w:ascii="Calibri" w:hAnsi="Calibri" w:cstheme="minorHAnsi"/>
           <w:lang w:val="fr-CA"/>
         </w:rPr>
-        <w:t>opération</w:t>
-      </w:r>
-      <w:r>
-        <w:rPr>
-          <w:rFonts w:ascii="Calibri" w:hAnsi="Calibri" w:cstheme="minorHAnsi"/>
-          <w:lang w:val="fr-CA"/>
-        </w:rPr>
-        <w:t xml:space="preserve"> ensembliste est </w:t>
-      </w:r>
-      <w:r>
-        <w:rPr>
-          <w:rFonts w:ascii="Calibri" w:hAnsi="Calibri" w:cstheme="minorHAnsi"/>
-          <w:lang w:val="fr-CA"/>
-        </w:rPr>
-        <w:t>représentée</w:t>
-      </w:r>
-      <w:r>
-        <w:rPr>
-          <w:rFonts w:ascii="Calibri" w:hAnsi="Calibri" w:cstheme="minorHAnsi"/>
-          <w:lang w:val="fr-CA"/>
-        </w:rPr>
-        <w:t xml:space="preserve"> par une </w:t>
-      </w:r>
-      <w:r>
-        <w:rPr>
-          <w:rFonts w:ascii="Calibri" w:hAnsi="Calibri" w:cstheme="minorHAnsi"/>
-          <w:lang w:val="fr-CA"/>
-        </w:rPr>
-        <w:t>méthode</w:t>
-      </w:r>
-      <w:r>
-        <w:rPr>
-          <w:rFonts w:ascii="Calibri" w:hAnsi="Calibri" w:cstheme="minorHAnsi"/>
-          <w:lang w:val="fr-CA"/>
-        </w:rPr>
-        <w:t xml:space="preserve"> de la classe et son </w:t>
-      </w:r>
-      <w:r>
-        <w:rPr>
-          <w:rFonts w:ascii="Calibri" w:hAnsi="Calibri" w:cstheme="minorHAnsi"/>
-          <w:lang w:val="fr-CA"/>
-        </w:rPr>
-        <w:t>implémentation</w:t>
-      </w:r>
-      <w:r>
-        <w:rPr>
-          <w:rFonts w:ascii="Calibri" w:hAnsi="Calibri" w:cstheme="minorHAnsi"/>
-          <w:lang w:val="fr-CA"/>
-        </w:rPr>
-        <w:t xml:space="preserve"> est fait via </w:t>
-      </w:r>
-      <w:r>
-        <w:rPr>
-          <w:rFonts w:ascii="Calibri" w:hAnsi="Calibri" w:cstheme="minorHAnsi"/>
-          <w:lang w:val="fr-CA"/>
-        </w:rPr>
-        <w:t>un petit</w:t>
+        <w:t>clairement</w:t>
+      </w:r>
+      <w:r>
+        <w:rPr>
+          <w:rFonts w:ascii="Calibri" w:hAnsi="Calibri" w:cstheme="minorHAnsi"/>
+          <w:lang w:val="fr-CA"/>
+        </w:rPr>
+        <w:t xml:space="preserve"> l’</w:t>
+      </w:r>
+      <w:r>
+        <w:rPr>
+          <w:rFonts w:ascii="Calibri" w:hAnsi="Calibri" w:cstheme="minorHAnsi"/>
+          <w:lang w:val="fr-CA"/>
+        </w:rPr>
+        <w:t>algorithme</w:t>
+      </w:r>
+      <w:r>
+        <w:rPr>
+          <w:rFonts w:ascii="Calibri" w:hAnsi="Calibri" w:cstheme="minorHAnsi"/>
+          <w:lang w:val="fr-CA"/>
+        </w:rPr>
+        <w:t xml:space="preserve"> utilisé</w:t>
+      </w:r>
+      <w:r>
+        <w:rPr>
+          <w:rFonts w:ascii="Calibri" w:hAnsi="Calibri" w:cstheme="minorHAnsi"/>
+          <w:lang w:val="fr-CA"/>
+        </w:rPr>
+        <w:t xml:space="preserve"> pour chacune </w:t>
+      </w:r>
+      <w:proofErr w:type="gramStart"/>
+      <w:r>
+        <w:rPr>
+          <w:rFonts w:ascii="Calibri" w:hAnsi="Calibri" w:cstheme="minorHAnsi"/>
+          <w:lang w:val="fr-CA"/>
+        </w:rPr>
+        <w:t xml:space="preserve">d’entre </w:t>
       </w:r>
       <w:r>
         <w:rPr>
@@ -3575,246 +4227,188 @@
           <w:rFonts w:ascii="Calibri" w:hAnsi="Calibri" w:cstheme="minorHAnsi"/>
           <w:lang w:val="fr-CA"/>
         </w:rPr>
-        <w:t>algorithme. Les</w:t>
-      </w:r>
-      <w:r>
-        <w:rPr>
-          <w:rFonts w:ascii="Calibri" w:hAnsi="Calibri" w:cstheme="minorHAnsi"/>
-          <w:lang w:val="fr-CA"/>
-        </w:rPr>
-        <w:t xml:space="preserve"> commentaires dans le code de ces fonctions </w:t>
-      </w:r>
-      <w:r>
-        <w:rPr>
-          <w:rFonts w:ascii="Calibri" w:hAnsi="Calibri" w:cstheme="minorHAnsi"/>
-          <w:lang w:val="fr-CA"/>
-        </w:rPr>
-        <w:t>expliquent</w:t>
-      </w:r>
-      <w:r>
-        <w:rPr>
-          <w:rFonts w:ascii="Calibri" w:hAnsi="Calibri" w:cstheme="minorHAnsi"/>
+        <w:t>elles</w:t>
+      </w:r>
+      <w:proofErr w:type="gramEnd"/>
+      <w:r>
+        <w:rPr>
+          <w:rFonts w:ascii="Calibri" w:hAnsi="Calibri" w:cstheme="minorHAnsi"/>
+          <w:lang w:val="fr-CA"/>
+        </w:rPr>
+        <w:t>.</w:t>
+      </w:r>
+    </w:p>
+    <w:p>
+      <w:pPr>
+        <w:spacing w:line="276" w:lineRule="auto"/>
+        <w:rPr>
+          <w:rFonts w:ascii="Calibri" w:hAnsi="Calibri" w:cstheme="minorHAnsi"/>
+          <w:lang w:val="fr-CA"/>
+        </w:rPr>
+      </w:pPr>
+    </w:p>
+    <w:p>
+      <w:pPr>
+        <w:spacing w:line="276" w:lineRule="auto"/>
+        <w:rPr>
+          <w:rFonts w:ascii="Calibri" w:hAnsi="Calibri" w:cstheme="minorHAnsi"/>
+          <w:lang w:val="fr-CA"/>
+        </w:rPr>
+      </w:pPr>
+      <w:r>
+        <w:rPr>
+          <w:rFonts w:ascii="Calibri" w:hAnsi="Calibri" w:cstheme="minorHAnsi"/>
+          <w:lang w:val="fr-CA"/>
+        </w:rPr>
+        <w:t>La figure en annexe représente un</w:t>
+      </w:r>
+      <w:r>
+        <w:rPr>
+          <w:rFonts w:ascii="Calibri" w:hAnsi="Calibri" w:cstheme="minorHAnsi"/>
+          <w:lang w:val="fr-CA"/>
+        </w:rPr>
+        <w:t xml:space="preserve"> diagramme de classe qui </w:t>
+      </w:r>
+      <w:r>
+        <w:rPr>
+          <w:rFonts w:ascii="Calibri" w:hAnsi="Calibri" w:cstheme="minorHAnsi"/>
+          <w:lang w:val="fr-CA"/>
+        </w:rPr>
+        <w:t>décrit chaque classe ou interface et l’interaction entre les différents du composant du module.</w:t>
+      </w:r>
+    </w:p>
+    <w:p>
+      <w:pPr>
+        <w:spacing w:line="276" w:lineRule="auto"/>
+        <w:rPr>
+          <w:rFonts w:ascii="Calibri" w:hAnsi="Calibri" w:cstheme="minorHAnsi"/>
+          <w:lang w:val="fr-CA"/>
+        </w:rPr>
+      </w:pPr>
+    </w:p>
+    <w:p>
+      <w:pPr>
+        <w:spacing w:line="276" w:lineRule="auto"/>
+        <w:rPr>
+          <w:rFonts w:ascii="Calibri" w:hAnsi="Calibri"/>
+          <w:lang w:val="fr-CA"/>
+        </w:rPr>
+      </w:pPr>
+      <w:r>
+        <w:rPr>
+          <w:rFonts w:ascii="Calibri" w:hAnsi="Calibri"/>
+          <w:lang w:val="fr-CA"/>
+        </w:rPr>
+        <w:t>Aussi,</w:t>
+      </w:r>
+      <w:r>
+        <w:rPr>
+          <w:rFonts w:ascii="Calibri" w:hAnsi="Calibri"/>
           <w:lang w:val="fr-CA"/>
         </w:rPr>
         <w:t xml:space="preserve"> </w:t>
       </w:r>
       <w:r>
         <w:rPr>
-          <w:rFonts w:ascii="Calibri" w:hAnsi="Calibri" w:cstheme="minorHAnsi"/>
-          <w:lang w:val="fr-CA"/>
-        </w:rPr>
-        <w:t>clairement</w:t>
-      </w:r>
-      <w:r>
-        <w:rPr>
-          <w:rFonts w:ascii="Calibri" w:hAnsi="Calibri" w:cstheme="minorHAnsi"/>
-          <w:lang w:val="fr-CA"/>
-        </w:rPr>
-        <w:t xml:space="preserve"> l’</w:t>
-      </w:r>
-      <w:r>
-        <w:rPr>
-          <w:rFonts w:ascii="Calibri" w:hAnsi="Calibri" w:cstheme="minorHAnsi"/>
-          <w:lang w:val="fr-CA"/>
-        </w:rPr>
-        <w:t>algorithme</w:t>
-      </w:r>
-      <w:r>
-        <w:rPr>
-          <w:rFonts w:ascii="Calibri" w:hAnsi="Calibri" w:cstheme="minorHAnsi"/>
-          <w:lang w:val="fr-CA"/>
-        </w:rPr>
-        <w:t xml:space="preserve"> utilisé</w:t>
-      </w:r>
-      <w:r>
-        <w:rPr>
-          <w:rFonts w:ascii="Calibri" w:hAnsi="Calibri" w:cstheme="minorHAnsi"/>
-          <w:lang w:val="fr-CA"/>
-        </w:rPr>
-        <w:t xml:space="preserve"> pour chacune </w:t>
-      </w:r>
-      <w:r>
-        <w:rPr>
-          <w:rFonts w:ascii="Calibri" w:hAnsi="Calibri" w:cstheme="minorHAnsi"/>
-          <w:lang w:val="fr-CA"/>
-        </w:rPr>
-        <w:t xml:space="preserve">d’entre </w:t>
-      </w:r>
-      <w:r>
-        <w:rPr>
-          <w:rFonts w:ascii="Calibri" w:hAnsi="Calibri" w:cstheme="minorHAnsi"/>
+          <w:rFonts w:ascii="Calibri" w:hAnsi="Calibri"/>
+          <w:lang w:val="fr-CA"/>
+        </w:rPr>
+        <w:t xml:space="preserve">pour </w:t>
+      </w:r>
+      <w:r>
+        <w:rPr>
+          <w:rFonts w:ascii="Calibri" w:hAnsi="Calibri"/>
+          <w:lang w:val="fr-CA"/>
+        </w:rPr>
+        <w:t>éviter</w:t>
+      </w:r>
+      <w:r>
+        <w:rPr>
+          <w:rFonts w:ascii="Calibri" w:hAnsi="Calibri"/>
+          <w:lang w:val="fr-CA"/>
+        </w:rPr>
+        <w:t xml:space="preserve"> la </w:t>
+      </w:r>
+      <w:r>
+        <w:rPr>
+          <w:rFonts w:ascii="Calibri" w:hAnsi="Calibri"/>
+          <w:lang w:val="fr-CA"/>
+        </w:rPr>
+        <w:t>répétition</w:t>
+      </w:r>
+      <w:r>
+        <w:rPr>
+          <w:rFonts w:ascii="Calibri" w:hAnsi="Calibri"/>
+          <w:lang w:val="fr-CA"/>
+        </w:rPr>
+        <w:t xml:space="preserve"> de code</w:t>
+      </w:r>
+      <w:r>
+        <w:rPr>
+          <w:rFonts w:ascii="Calibri" w:hAnsi="Calibri"/>
+          <w:lang w:val="fr-CA"/>
+        </w:rPr>
+        <w:t>,</w:t>
+      </w:r>
+      <w:r>
+        <w:rPr>
+          <w:rFonts w:ascii="Calibri" w:hAnsi="Calibri"/>
           <w:lang w:val="fr-CA"/>
         </w:rPr>
         <w:t xml:space="preserve"> </w:t>
       </w:r>
       <w:r>
         <w:rPr>
-          <w:rFonts w:ascii="Calibri" w:hAnsi="Calibri" w:cstheme="minorHAnsi"/>
-          <w:lang w:val="fr-CA"/>
-        </w:rPr>
-        <w:t>elles.</w:t>
-      </w:r>
-    </w:p>
-    <w:p>
-      <w:pPr>
-        <w:spacing w:line="276" w:lineRule="auto"/>
-        <w:rPr>
-          <w:rFonts w:ascii="Calibri" w:hAnsi="Calibri" w:cstheme="minorHAnsi"/>
-          <w:lang w:val="fr-CA"/>
-        </w:rPr>
-      </w:pPr>
-    </w:p>
-    <w:p>
-      <w:pPr>
-        <w:spacing w:line="276" w:lineRule="auto"/>
-        <w:rPr>
-          <w:rFonts w:ascii="Calibri" w:hAnsi="Calibri" w:cstheme="minorHAnsi"/>
-          <w:lang w:val="fr-CA"/>
-        </w:rPr>
-      </w:pPr>
-      <w:r>
-        <w:rPr>
-          <w:rFonts w:ascii="Calibri" w:hAnsi="Calibri" w:cstheme="minorHAnsi"/>
-          <w:lang w:val="fr-CA"/>
-        </w:rPr>
-        <w:t>La figure en annexe représente un</w:t>
-      </w:r>
-      <w:r>
-        <w:rPr>
-          <w:rFonts w:ascii="Calibri" w:hAnsi="Calibri" w:cstheme="minorHAnsi"/>
-          <w:lang w:val="fr-CA"/>
-        </w:rPr>
-        <w:t xml:space="preserve"> diagramme de classe qui </w:t>
-      </w:r>
-      <w:r>
-        <w:rPr>
-          <w:rFonts w:ascii="Calibri" w:hAnsi="Calibri" w:cstheme="minorHAnsi"/>
-          <w:lang w:val="fr-CA"/>
-        </w:rPr>
-        <w:t>décrit chaque classe ou interface et l’interaction entre les différents du composant du module.</w:t>
-      </w:r>
-    </w:p>
-    <w:p>
-      <w:pPr>
-        <w:spacing w:line="276" w:lineRule="auto"/>
-        <w:rPr>
-          <w:rFonts w:ascii="Calibri" w:hAnsi="Calibri" w:cstheme="minorHAnsi"/>
-          <w:lang w:val="fr-CA"/>
-        </w:rPr>
-      </w:pPr>
-    </w:p>
-    <w:p>
-      <w:pPr>
-        <w:spacing w:line="276" w:lineRule="auto"/>
-        <w:rPr>
-          <w:rFonts w:ascii="Calibri" w:hAnsi="Calibri"/>
-          <w:lang w:val="fr-CA"/>
-        </w:rPr>
-      </w:pPr>
-      <w:r>
-        <w:rPr>
-          <w:rFonts w:ascii="Calibri" w:hAnsi="Calibri"/>
-          <w:lang w:val="fr-CA"/>
-        </w:rPr>
-        <w:t>Aussi,</w:t>
-      </w:r>
-      <w:r>
-        <w:rPr>
-          <w:rFonts w:ascii="Calibri" w:hAnsi="Calibri"/>
+          <w:rFonts w:ascii="Calibri" w:hAnsi="Calibri"/>
+          <w:lang w:val="fr-CA"/>
+        </w:rPr>
+        <w:t>nous avons ajouté la</w:t>
+      </w:r>
+      <w:r>
+        <w:rPr>
+          <w:rFonts w:ascii="Calibri" w:hAnsi="Calibri" w:cstheme="minorHAnsi"/>
+          <w:lang w:val="fr-CA"/>
+        </w:rPr>
+        <w:t xml:space="preserve"> classe </w:t>
+      </w:r>
+      <w:proofErr w:type="spellStart"/>
+      <w:r>
+        <w:rPr>
+          <w:rFonts w:ascii="Calibri" w:hAnsi="Calibri" w:cstheme="minorHAnsi"/>
+          <w:lang w:val="fr-CA"/>
+        </w:rPr>
+        <w:t>Util</w:t>
+      </w:r>
+      <w:r>
+        <w:rPr>
+          <w:rFonts w:ascii="Calibri" w:hAnsi="Calibri" w:cstheme="minorHAnsi"/>
+          <w:lang w:val="fr-CA"/>
+        </w:rPr>
+        <w:t>s</w:t>
+      </w:r>
+      <w:proofErr w:type="spellEnd"/>
+      <w:r>
+        <w:rPr>
+          <w:rFonts w:ascii="Calibri" w:hAnsi="Calibri" w:cstheme="minorHAnsi"/>
           <w:lang w:val="fr-CA"/>
         </w:rPr>
         <w:t xml:space="preserve"> </w:t>
       </w:r>
-      <w:r>
-        <w:rPr>
-          <w:rFonts w:ascii="Calibri" w:hAnsi="Calibri"/>
-          <w:lang w:val="fr-CA"/>
-        </w:rPr>
-        <w:t xml:space="preserve">pour </w:t>
-      </w:r>
-      <w:r>
-        <w:rPr>
-          <w:rFonts w:ascii="Calibri" w:hAnsi="Calibri"/>
-          <w:lang w:val="fr-CA"/>
-        </w:rPr>
-        <w:t>éviter</w:t>
-      </w:r>
-      <w:r>
-        <w:rPr>
-          <w:rFonts w:ascii="Calibri" w:hAnsi="Calibri"/>
-          <w:lang w:val="fr-CA"/>
-        </w:rPr>
-        <w:t xml:space="preserve"> la </w:t>
-      </w:r>
-      <w:r>
-        <w:rPr>
-          <w:rFonts w:ascii="Calibri" w:hAnsi="Calibri"/>
-          <w:lang w:val="fr-CA"/>
-        </w:rPr>
-        <w:t>répétition</w:t>
-      </w:r>
-      <w:r>
-        <w:rPr>
-          <w:rFonts w:ascii="Calibri" w:hAnsi="Calibri"/>
-          <w:lang w:val="fr-CA"/>
-        </w:rPr>
-        <w:t xml:space="preserve"> de code</w:t>
-      </w:r>
-      <w:r>
-        <w:rPr>
-          <w:rFonts w:ascii="Calibri" w:hAnsi="Calibri"/>
-          <w:lang w:val="fr-CA"/>
-        </w:rPr>
-        <w:t>,</w:t>
-      </w:r>
-      <w:r>
-        <w:rPr>
-          <w:rFonts w:ascii="Calibri" w:hAnsi="Calibri"/>
-          <w:lang w:val="fr-CA"/>
-        </w:rPr>
-        <w:t xml:space="preserve"> </w:t>
-      </w:r>
-      <w:r>
-        <w:rPr>
-          <w:rFonts w:ascii="Calibri" w:hAnsi="Calibri"/>
-          <w:lang w:val="fr-CA"/>
-        </w:rPr>
-        <w:t>nous avons ajouté la</w:t>
-      </w:r>
-      <w:r>
-        <w:rPr>
-          <w:rFonts w:ascii="Calibri" w:hAnsi="Calibri" w:cstheme="minorHAnsi"/>
-          <w:lang w:val="fr-CA"/>
-        </w:rPr>
-        <w:t xml:space="preserve"> classe </w:t>
-      </w:r>
-      <w:r>
-        <w:rPr>
-          <w:rFonts w:ascii="Calibri" w:hAnsi="Calibri" w:cstheme="minorHAnsi"/>
-          <w:lang w:val="fr-CA"/>
-        </w:rPr>
-        <w:t>Util</w:t>
-      </w:r>
-      <w:r>
-        <w:rPr>
-          <w:rFonts w:ascii="Calibri" w:hAnsi="Calibri" w:cstheme="minorHAnsi"/>
-          <w:lang w:val="fr-CA"/>
-        </w:rPr>
-        <w:t>s</w:t>
-      </w:r>
-      <w:r>
-        <w:rPr>
-          <w:rFonts w:ascii="Calibri" w:hAnsi="Calibri" w:cstheme="minorHAnsi"/>
-          <w:lang w:val="fr-CA"/>
-        </w:rPr>
-        <w:t xml:space="preserve"> qui </w:t>
-      </w:r>
-      <w:r>
-        <w:rPr>
-          <w:rFonts w:ascii="Calibri" w:hAnsi="Calibri" w:cstheme="minorHAnsi"/>
-          <w:lang w:val="fr-CA"/>
-        </w:rPr>
-        <w:t xml:space="preserve"> possède une seul</w:t>
+      <w:proofErr w:type="gramStart"/>
+      <w:r>
+        <w:rPr>
+          <w:rFonts w:ascii="Calibri" w:hAnsi="Calibri" w:cstheme="minorHAnsi"/>
+          <w:lang w:val="fr-CA"/>
+        </w:rPr>
+        <w:t>qui  possède</w:t>
+      </w:r>
+      <w:proofErr w:type="gramEnd"/>
+      <w:r>
+        <w:rPr>
+          <w:rFonts w:ascii="Calibri" w:hAnsi="Calibri" w:cstheme="minorHAnsi"/>
+          <w:lang w:val="fr-CA"/>
+        </w:rPr>
+        <w:t xml:space="preserve"> une seul</w:t>
       </w:r>
       <w:r>
         <w:rPr>
@@ -3828,7 +4422,23 @@
           <w:rFonts w:ascii="Calibri" w:hAnsi="Calibri" w:cstheme="minorHAnsi"/>
           <w:lang w:val="fr-CA"/>
         </w:rPr>
-        <w:t xml:space="preserve">un ArrayList et enlevé tous les valeurs qui sont dupliquées, ensuite il retourne la nouvelle liste. </w:t>
+        <w:t xml:space="preserve">un </w:t>
+      </w:r>
+      <w:proofErr w:type="spellStart"/>
+      <w:r>
+        <w:rPr>
+          <w:rFonts w:ascii="Calibri" w:hAnsi="Calibri" w:cstheme="minorHAnsi"/>
+          <w:lang w:val="fr-CA"/>
+        </w:rPr>
+        <w:t>ArrayList</w:t>
+      </w:r>
+      <w:proofErr w:type="spellEnd"/>
+      <w:r>
+        <w:rPr>
+          <w:rFonts w:ascii="Calibri" w:hAnsi="Calibri" w:cstheme="minorHAnsi"/>
+          <w:lang w:val="fr-CA"/>
+        </w:rPr>
+        <w:t xml:space="preserve"> et enlevé tous les valeurs qui sont dupliquées, ensuite il retourne la nouvelle liste. </w:t>
       </w:r>
     </w:p>
     <w:p>
@@ -3862,7 +4472,6 @@
         <w:rPr>
           <w:rFonts w:ascii="Calibri" w:hAnsi="Calibri"/>
           <w:noProof/>
-          <w:lang w:val="fr-CA"/>
         </w:rPr>
         <w:drawing>
           <wp:inline distT="0" distB="0" distL="0" distR="0" wp14:anchorId="709D5641" wp14:editId="07594F05">
@@ -4048,6 +4657,8 @@
         </w:rPr>
         <w:t>s en langage JAVA</w:t>
       </w:r>
+      <w:bookmarkStart w:id="0" w:name="_GoBack"/>
+      <w:bookmarkEnd w:id="0"/>
     </w:p>
     <w:p>
       <w:pPr>
@@ -4117,7 +4728,6 @@
         <w:rPr>
           <w:rFonts w:ascii="Calibri" w:hAnsi="Calibri"/>
           <w:noProof/>
-          <w:lang w:val="fr-CA"/>
         </w:rPr>
         <w:lastRenderedPageBreak/>
         <w:drawing>
@@ -4194,7 +4804,23 @@
           <w:lang w:val="fr-CA"/>
         </w:rPr>
         <w:lastRenderedPageBreak/>
-        <w:t>Liste des methodes de gestion de la chaine</w:t>
+        <w:t xml:space="preserve">Liste des </w:t>
+      </w:r>
+      <w:proofErr w:type="spellStart"/>
+      <w:r>
+        <w:rPr>
+          <w:rFonts w:ascii="Calibri" w:hAnsi="Calibri"/>
+          <w:lang w:val="fr-CA"/>
+        </w:rPr>
+        <w:t>methodes</w:t>
+      </w:r>
+      <w:proofErr w:type="spellEnd"/>
+      <w:r>
+        <w:rPr>
+          <w:rFonts w:ascii="Calibri" w:hAnsi="Calibri"/>
+          <w:lang w:val="fr-CA"/>
+        </w:rPr>
+        <w:t xml:space="preserve"> de gestion de la chaine</w:t>
       </w:r>
       <w:r>
         <w:rPr>
@@ -4217,6 +4843,8 @@
           <w:lang w:val="fr-CA"/>
         </w:rPr>
       </w:pPr>
+      <w:proofErr w:type="spellStart"/>
+      <w:proofErr w:type="gramStart"/>
       <w:r>
         <w:rPr>
           <w:rFonts w:ascii="Calibri" w:hAnsi="Calibri" w:cs="Times"/>
@@ -4229,7 +4857,16 @@
           <w:rFonts w:ascii="Calibri" w:hAnsi="Calibri" w:cs="Times"/>
           <w:lang w:val="fr-CA"/>
         </w:rPr>
-        <w:t>dd(e</w:t>
+        <w:t>dd</w:t>
+      </w:r>
+      <w:proofErr w:type="spellEnd"/>
+      <w:proofErr w:type="gramEnd"/>
+      <w:r>
+        <w:rPr>
+          <w:rFonts w:ascii="Calibri" w:hAnsi="Calibri" w:cs="Times"/>
+          <w:lang w:val="fr-CA"/>
+        </w:rPr>
+        <w:t>(e</w:t>
       </w:r>
       <w:r>
         <w:rPr>
@@ -4259,12 +4896,55 @@
           <w:lang w:val="fr-CA"/>
         </w:rPr>
       </w:pPr>
+      <w:proofErr w:type="spellStart"/>
+      <w:proofErr w:type="gramStart"/>
       <w:r>
         <w:rPr>
           <w:rFonts w:ascii="Calibri" w:hAnsi="Calibri" w:cs="Times"/>
           <w:lang w:val="fr-CA"/>
         </w:rPr>
-        <w:t>removeAt(position) : Supprime l’ensemble de position “position” de la chaine removeItem(ensemble) : Supprime l’ensemble “ ensemble ” de la chaine</w:t>
+        <w:t>removeAt</w:t>
+      </w:r>
+      <w:proofErr w:type="spellEnd"/>
+      <w:proofErr w:type="gramEnd"/>
+      <w:r>
+        <w:rPr>
+          <w:rFonts w:ascii="Calibri" w:hAnsi="Calibri" w:cs="Times"/>
+          <w:lang w:val="fr-CA"/>
+        </w:rPr>
+        <w:t>(position) : Supprime l’ensemble de position “</w:t>
+      </w:r>
+      <w:proofErr w:type="spellStart"/>
+      <w:r>
+        <w:rPr>
+          <w:rFonts w:ascii="Calibri" w:hAnsi="Calibri" w:cs="Times"/>
+          <w:lang w:val="fr-CA"/>
+        </w:rPr>
+        <w:t>position</w:t>
+      </w:r>
+      <w:proofErr w:type="spellEnd"/>
+      <w:r>
+        <w:rPr>
+          <w:rFonts w:ascii="Calibri" w:hAnsi="Calibri" w:cs="Times"/>
+          <w:lang w:val="fr-CA"/>
+        </w:rPr>
+        <w:t xml:space="preserve">” de la chaine </w:t>
+      </w:r>
+      <w:proofErr w:type="spellStart"/>
+      <w:r>
+        <w:rPr>
+          <w:rFonts w:ascii="Calibri" w:hAnsi="Calibri" w:cs="Times"/>
+          <w:lang w:val="fr-CA"/>
+        </w:rPr>
+        <w:t>removeItem</w:t>
+      </w:r>
+      <w:proofErr w:type="spellEnd"/>
+      <w:r>
+        <w:rPr>
+          <w:rFonts w:ascii="Calibri" w:hAnsi="Calibri" w:cs="Times"/>
+          <w:lang w:val="fr-CA"/>
+        </w:rPr>
+        <w:t>(ensemble) : Supprime l’ensemble “ ensemble ” de la chaine</w:t>
       </w:r>
       <w:r>
         <w:rPr>
@@ -4287,12 +4967,46 @@
           <w:lang w:val="fr-CA"/>
         </w:rPr>
       </w:pPr>
+      <w:proofErr w:type="spellStart"/>
+      <w:proofErr w:type="gramStart"/>
       <w:r>
         <w:rPr>
           <w:rFonts w:ascii="Calibri" w:hAnsi="Calibri" w:cs="Times"/>
           <w:lang w:val="fr-CA"/>
         </w:rPr>
-        <w:t>setAt(ensemble, position) : changer le contenu de l’ensemble à la position “position” par “ensemble”.</w:t>
+        <w:t>setAt</w:t>
+      </w:r>
+      <w:proofErr w:type="spellEnd"/>
+      <w:r>
+        <w:rPr>
+          <w:rFonts w:ascii="Calibri" w:hAnsi="Calibri" w:cs="Times"/>
+          <w:lang w:val="fr-CA"/>
+        </w:rPr>
+        <w:t>(</w:t>
+      </w:r>
+      <w:proofErr w:type="gramEnd"/>
+      <w:r>
+        <w:rPr>
+          <w:rFonts w:ascii="Calibri" w:hAnsi="Calibri" w:cs="Times"/>
+          <w:lang w:val="fr-CA"/>
+        </w:rPr>
+        <w:t>ensemble, position) : changer le contenu de l’ensemble à la position “</w:t>
+      </w:r>
+      <w:proofErr w:type="spellStart"/>
+      <w:r>
+        <w:rPr>
+          <w:rFonts w:ascii="Calibri" w:hAnsi="Calibri" w:cs="Times"/>
+          <w:lang w:val="fr-CA"/>
+        </w:rPr>
+        <w:t>position</w:t>
+      </w:r>
+      <w:proofErr w:type="spellEnd"/>
+      <w:r>
+        <w:rPr>
+          <w:rFonts w:ascii="Calibri" w:hAnsi="Calibri" w:cs="Times"/>
+          <w:lang w:val="fr-CA"/>
+        </w:rPr>
+        <w:t>” par “ensemble”.</w:t>
       </w:r>
     </w:p>
     <w:p>
@@ -4315,12 +5029,39 @@
         <w:t>  </w:t>
       </w:r>
+      <w:proofErr w:type="spellStart"/>
+      <w:proofErr w:type="gramStart"/>
       <w:r>
         <w:rPr>
           <w:rFonts w:ascii="Calibri" w:hAnsi="Calibri" w:cs="Times"/>
           <w:lang w:val="fr-CA"/>
         </w:rPr>
-        <w:t>getAt(position) : retourne l’ensemble à la position “position”.</w:t>
+        <w:t>getAt</w:t>
+      </w:r>
+      <w:proofErr w:type="spellEnd"/>
+      <w:proofErr w:type="gramEnd"/>
+      <w:r>
+        <w:rPr>
+          <w:rFonts w:ascii="Calibri" w:hAnsi="Calibri" w:cs="Times"/>
+          <w:lang w:val="fr-CA"/>
+        </w:rPr>
+        <w:t>(position) : retourne l’ensemble à la position “</w:t>
+      </w:r>
+      <w:proofErr w:type="spellStart"/>
+      <w:r>
+        <w:rPr>
+          <w:rFonts w:ascii="Calibri" w:hAnsi="Calibri" w:cs="Times"/>
+          <w:lang w:val="fr-CA"/>
+        </w:rPr>
+        <w:t>position</w:t>
+      </w:r>
+      <w:proofErr w:type="spellEnd"/>
+      <w:r>
+        <w:rPr>
+          <w:rFonts w:ascii="Calibri" w:hAnsi="Calibri" w:cs="Times"/>
+          <w:lang w:val="fr-CA"/>
+        </w:rPr>
+        <w:t>”.</w:t>
       </w:r>
       <w:r>
         <w:rPr>
@@ -4343,12 +5084,30 @@
           <w:lang w:val="fr-CA"/>
         </w:rPr>
       </w:pPr>
+      <w:proofErr w:type="spellStart"/>
+      <w:proofErr w:type="gramStart"/>
       <w:r>
         <w:rPr>
           <w:rFonts w:ascii="Calibri" w:hAnsi="Calibri" w:cs="Times"/>
           <w:lang w:val="fr-CA"/>
         </w:rPr>
-        <w:t>getSize() : retourne la longueur de la chaine.</w:t>
+        <w:t>getSize</w:t>
+      </w:r>
+      <w:proofErr w:type="spellEnd"/>
+      <w:r>
+        <w:rPr>
+          <w:rFonts w:ascii="Calibri" w:hAnsi="Calibri" w:cs="Times"/>
+          <w:lang w:val="fr-CA"/>
+        </w:rPr>
+        <w:t>(</w:t>
+      </w:r>
+      <w:proofErr w:type="gramEnd"/>
+      <w:r>
+        <w:rPr>
+          <w:rFonts w:ascii="Calibri" w:hAnsi="Calibri" w:cs="Times"/>
+          <w:lang w:val="fr-CA"/>
+        </w:rPr>
+        <w:t>) : retourne la longueur de la chaine.</w:t>
       </w:r>
       <w:r>
         <w:rPr>
@@ -4371,12 +5130,21 @@
           <w:lang w:val="fr-CA"/>
         </w:rPr>
       </w:pPr>
+      <w:proofErr w:type="gramStart"/>
       <w:r>
         <w:rPr>
           <w:rFonts w:ascii="Calibri" w:hAnsi="Calibri" w:cs="Times"/>
           <w:lang w:val="fr-CA"/>
         </w:rPr>
-        <w:t xml:space="preserve">reset() : remet la chaine à vide. </w:t>
+        <w:t>reset(</w:t>
+      </w:r>
+      <w:proofErr w:type="gramEnd"/>
+      <w:r>
+        <w:rPr>
+          <w:rFonts w:ascii="Calibri" w:hAnsi="Calibri" w:cs="Times"/>
+          <w:lang w:val="fr-CA"/>
+        </w:rPr>
+        <w:t xml:space="preserve">) : remet la chaine à vide. </w:t>
       </w:r>
     </w:p>
     <w:p>
@@ -4435,7 +5203,21 @@
         <w:rPr>
           <w:lang w:val="fr-CA"/>
         </w:rPr>
-        <w:t xml:space="preserve">Tire de l’ennoncé du laboratoire </w:t>
+        <w:t>Tire de l’</w:t>
+      </w:r>
+      <w:proofErr w:type="spellStart"/>
+      <w:r>
+        <w:rPr>
+          <w:lang w:val="fr-CA"/>
+        </w:rPr>
+        <w:t>ennoncé</w:t>
+      </w:r>
+      <w:proofErr w:type="spellEnd"/>
+      <w:r>
+        <w:rPr>
+          <w:lang w:val="fr-CA"/>
+        </w:rPr>
+        <w:t xml:space="preserve"> du laboratoire </w:t>
       </w:r>
     </w:p>
   </w:endnote>
@@ -5654,7 +6436,7 @@
 </file>
 
 <file path=customXml/itemProps1.xml><?xml version="1.0" encoding="utf-8"?>
-<ds:datastoreItem xmlns:ds="http://schemas.openxmlformats.org/officeDocument/2006/customXml" ds:itemID="{7F7DE594-A078-EB4E-90E0-A6FA1BCB0662}">
+<ds:datastoreItem xmlns:ds="http://schemas.openxmlformats.org/officeDocument/2006/customXml" ds:itemID="{5CF254DA-21EC-3B40-AC52-6E439834BE08}">
   <ds:schemaRefs>
     <ds:schemaRef ds:uri="http://schemas.openxmlformats.org/officeDocument/2006/bibliography"/>
   </ds:schemaRefs>

</xml_diff>